<commit_message>
Lab book C for orbits
</commit_message>
<xml_diff>
--- a/LabBooks/Lab book C Graphics.docx
+++ b/LabBooks/Lab book C Graphics.docx
@@ -233,24 +233,9 @@
           <w:numId w:val="12"/>
         </w:numPr>
       </w:pPr>
-      <w:proofErr w:type="spellStart"/>
-      <w:r>
-        <w:t>g_World</w:t>
-      </w:r>
-      <w:proofErr w:type="spellEnd"/>
-      <w:r>
-        <w:t xml:space="preserve"> = </w:t>
-      </w:r>
-      <w:proofErr w:type="spellStart"/>
-      <w:proofErr w:type="gramStart"/>
-      <w:r>
-        <w:t>XMMatrixScaling</w:t>
-      </w:r>
-      <w:proofErr w:type="spellEnd"/>
-      <w:r>
-        <w:t>(</w:t>
-      </w:r>
-      <w:proofErr w:type="gramEnd"/>
+      <w:r>
+        <w:t>g_World = XMMatrixScaling(</w:t>
+      </w:r>
       <w:r>
         <w:t>1</w:t>
       </w:r>
@@ -273,15 +258,7 @@
         <w:t>1</w:t>
       </w:r>
       <w:r>
-        <w:t xml:space="preserve">.0f) * </w:t>
-      </w:r>
-      <w:proofErr w:type="spellStart"/>
-      <w:r>
-        <w:t>XMMatrixRotationY</w:t>
-      </w:r>
-      <w:proofErr w:type="spellEnd"/>
-      <w:r>
-        <w:t>(t);</w:t>
+        <w:t>.0f) * XMMatrixRotationY(t);</w:t>
       </w:r>
     </w:p>
     <w:p>
@@ -292,34 +269,8 @@
           <w:numId w:val="12"/>
         </w:numPr>
       </w:pPr>
-      <w:proofErr w:type="spellStart"/>
-      <w:r>
-        <w:t>g_World</w:t>
-      </w:r>
-      <w:proofErr w:type="spellEnd"/>
-      <w:r>
-        <w:t xml:space="preserve"> = </w:t>
-      </w:r>
-      <w:proofErr w:type="spellStart"/>
-      <w:proofErr w:type="gramStart"/>
-      <w:r>
-        <w:t>XMMatrixScaling</w:t>
-      </w:r>
-      <w:proofErr w:type="spellEnd"/>
-      <w:r>
-        <w:t>(</w:t>
-      </w:r>
-      <w:proofErr w:type="gramEnd"/>
-      <w:r>
-        <w:t xml:space="preserve">4.0f, 0.2f, 4.0f) * </w:t>
-      </w:r>
-      <w:proofErr w:type="spellStart"/>
-      <w:r>
-        <w:t>XMMatrixRotationY</w:t>
-      </w:r>
-      <w:proofErr w:type="spellEnd"/>
-      <w:r>
-        <w:t>(t);</w:t>
+      <w:r>
+        <w:t>g_World = XMMatrixScaling(4.0f, 0.2f, 4.0f) * XMMatrixRotationY(t);</w:t>
       </w:r>
     </w:p>
     <w:p>
@@ -330,26 +281,8 @@
           <w:numId w:val="12"/>
         </w:numPr>
       </w:pPr>
-      <w:proofErr w:type="spellStart"/>
-      <w:r>
-        <w:t>g_World</w:t>
-      </w:r>
-      <w:proofErr w:type="spellEnd"/>
-      <w:r>
-        <w:t xml:space="preserve"> = </w:t>
-      </w:r>
-      <w:proofErr w:type="spellStart"/>
-      <w:proofErr w:type="gramStart"/>
-      <w:r>
-        <w:t>XMMatrixScaling</w:t>
-      </w:r>
-      <w:proofErr w:type="spellEnd"/>
-      <w:r>
-        <w:t>(</w:t>
-      </w:r>
-      <w:proofErr w:type="gramEnd"/>
-      <w:r>
-        <w:t xml:space="preserve">4.0f, </w:t>
+      <w:r>
+        <w:t xml:space="preserve">g_World = XMMatrixScaling(4.0f, </w:t>
       </w:r>
       <w:r>
         <w:t>1.0f</w:t>
@@ -361,15 +294,7 @@
         <w:t xml:space="preserve"> 1</w:t>
       </w:r>
       <w:r>
-        <w:t xml:space="preserve">.0f) * </w:t>
-      </w:r>
-      <w:proofErr w:type="spellStart"/>
-      <w:r>
-        <w:t>XMMatrixRotationY</w:t>
-      </w:r>
-      <w:proofErr w:type="spellEnd"/>
-      <w:r>
-        <w:t>(t);</w:t>
+        <w:t>.0f) * XMMatrixRotationY(t);</w:t>
       </w:r>
     </w:p>
     <w:p>
@@ -630,6 +555,567 @@
     </w:p>
     <w:p>
       <w:pPr>
+        <w:rPr>
+          <w:rFonts w:ascii="Consolas" w:hAnsi="Consolas" w:cstheme="minorHAnsi"/>
+          <w:color w:val="808080"/>
+          <w:sz w:val="19"/>
+          <w:szCs w:val="19"/>
+          <w:lang w:val="en-US"/>
+        </w:rPr>
+      </w:pPr>
+      <w:r>
+        <w:rPr>
+          <w:rFonts w:ascii="Consolas" w:hAnsi="Consolas" w:cstheme="minorHAnsi"/>
+          <w:color w:val="808080"/>
+          <w:sz w:val="19"/>
+          <w:szCs w:val="19"/>
+          <w:lang w:val="en-US"/>
+        </w:rPr>
+        <w:t>In Render:</w:t>
+      </w:r>
+    </w:p>
+    <w:p>
+      <w:pPr>
+        <w:rPr>
+          <w:rFonts w:ascii="Consolas" w:hAnsi="Consolas" w:cstheme="minorHAnsi"/>
+          <w:color w:val="808080"/>
+          <w:sz w:val="19"/>
+          <w:szCs w:val="19"/>
+          <w:lang w:val="en-US"/>
+        </w:rPr>
+      </w:pPr>
+      <w:r>
+        <w:rPr>
+          <w:rFonts w:ascii="Consolas" w:hAnsi="Consolas" w:cstheme="minorHAnsi"/>
+          <w:color w:val="808080"/>
+          <w:sz w:val="19"/>
+          <w:szCs w:val="19"/>
+          <w:lang w:val="en-US"/>
+        </w:rPr>
+        <w:t xml:space="preserve">    auto gen = GeometryGenerator();</w:t>
+      </w:r>
+    </w:p>
+    <w:p>
+      <w:pPr>
+        <w:rPr>
+          <w:rFonts w:ascii="Consolas" w:hAnsi="Consolas" w:cstheme="minorHAnsi"/>
+          <w:color w:val="808080"/>
+          <w:sz w:val="19"/>
+          <w:szCs w:val="19"/>
+          <w:lang w:val="en-US"/>
+        </w:rPr>
+      </w:pPr>
+      <w:r>
+        <w:rPr>
+          <w:rFonts w:ascii="Consolas" w:hAnsi="Consolas" w:cstheme="minorHAnsi"/>
+          <w:color w:val="808080"/>
+          <w:sz w:val="19"/>
+          <w:szCs w:val="19"/>
+          <w:lang w:val="en-US"/>
+        </w:rPr>
+        <w:t xml:space="preserve">    auto box = gen.CreateBox(0.5f, 0.5f, 0.5f, 0);</w:t>
+      </w:r>
+    </w:p>
+    <w:p>
+      <w:pPr>
+        <w:rPr>
+          <w:rFonts w:ascii="Consolas" w:hAnsi="Consolas" w:cstheme="minorHAnsi"/>
+          <w:color w:val="808080"/>
+          <w:sz w:val="19"/>
+          <w:szCs w:val="19"/>
+          <w:lang w:val="en-US"/>
+        </w:rPr>
+      </w:pPr>
+    </w:p>
+    <w:p>
+      <w:pPr>
+        <w:rPr>
+          <w:rFonts w:ascii="Consolas" w:hAnsi="Consolas" w:cstheme="minorHAnsi"/>
+          <w:color w:val="808080"/>
+          <w:sz w:val="19"/>
+          <w:szCs w:val="19"/>
+          <w:lang w:val="en-US"/>
+        </w:rPr>
+      </w:pPr>
+      <w:r>
+        <w:rPr>
+          <w:rFonts w:ascii="Consolas" w:hAnsi="Consolas" w:cstheme="minorHAnsi"/>
+          <w:color w:val="808080"/>
+          <w:sz w:val="19"/>
+          <w:szCs w:val="19"/>
+          <w:lang w:val="en-US"/>
+        </w:rPr>
+        <w:t xml:space="preserve">    RenderItem boxAxisIt;</w:t>
+      </w:r>
+    </w:p>
+    <w:p>
+      <w:pPr>
+        <w:rPr>
+          <w:rFonts w:ascii="Consolas" w:hAnsi="Consolas" w:cstheme="minorHAnsi"/>
+          <w:color w:val="808080"/>
+          <w:sz w:val="19"/>
+          <w:szCs w:val="19"/>
+          <w:lang w:val="en-US"/>
+        </w:rPr>
+      </w:pPr>
+      <w:r>
+        <w:rPr>
+          <w:rFonts w:ascii="Consolas" w:hAnsi="Consolas" w:cstheme="minorHAnsi"/>
+          <w:color w:val="808080"/>
+          <w:sz w:val="19"/>
+          <w:szCs w:val="19"/>
+          <w:lang w:val="en-US"/>
+        </w:rPr>
+        <w:t xml:space="preserve">    boxAxisIt.Geo = &amp;(box);</w:t>
+      </w:r>
+    </w:p>
+    <w:p>
+      <w:pPr>
+        <w:rPr>
+          <w:rFonts w:ascii="Consolas" w:hAnsi="Consolas" w:cstheme="minorHAnsi"/>
+          <w:color w:val="808080"/>
+          <w:sz w:val="19"/>
+          <w:szCs w:val="19"/>
+          <w:lang w:val="en-US"/>
+        </w:rPr>
+      </w:pPr>
+      <w:r>
+        <w:rPr>
+          <w:rFonts w:ascii="Consolas" w:hAnsi="Consolas" w:cstheme="minorHAnsi"/>
+          <w:color w:val="808080"/>
+          <w:sz w:val="19"/>
+          <w:szCs w:val="19"/>
+          <w:lang w:val="en-US"/>
+        </w:rPr>
+        <w:t xml:space="preserve">    boxAxisIt.IndexCount = boxAxisIt.Geo-&gt;GetIndices16().size();</w:t>
+      </w:r>
+    </w:p>
+    <w:p>
+      <w:pPr>
+        <w:rPr>
+          <w:rFonts w:ascii="Consolas" w:hAnsi="Consolas" w:cstheme="minorHAnsi"/>
+          <w:color w:val="808080"/>
+          <w:sz w:val="19"/>
+          <w:szCs w:val="19"/>
+          <w:lang w:val="en-US"/>
+        </w:rPr>
+      </w:pPr>
+      <w:r>
+        <w:rPr>
+          <w:rFonts w:ascii="Consolas" w:hAnsi="Consolas" w:cstheme="minorHAnsi"/>
+          <w:color w:val="808080"/>
+          <w:sz w:val="19"/>
+          <w:szCs w:val="19"/>
+          <w:lang w:val="en-US"/>
+        </w:rPr>
+        <w:t xml:space="preserve">    boxAxisIt.World = XMMatrixScaling(0.3f, 7.f, 0.3f);</w:t>
+      </w:r>
+    </w:p>
+    <w:p>
+      <w:pPr>
+        <w:rPr>
+          <w:rFonts w:ascii="Consolas" w:hAnsi="Consolas" w:cstheme="minorHAnsi"/>
+          <w:color w:val="808080"/>
+          <w:sz w:val="19"/>
+          <w:szCs w:val="19"/>
+          <w:lang w:val="en-US"/>
+        </w:rPr>
+      </w:pPr>
+    </w:p>
+    <w:p>
+      <w:pPr>
+        <w:rPr>
+          <w:rFonts w:ascii="Consolas" w:hAnsi="Consolas" w:cstheme="minorHAnsi"/>
+          <w:color w:val="808080"/>
+          <w:sz w:val="19"/>
+          <w:szCs w:val="19"/>
+          <w:lang w:val="en-US"/>
+        </w:rPr>
+      </w:pPr>
+      <w:r>
+        <w:rPr>
+          <w:rFonts w:ascii="Consolas" w:hAnsi="Consolas" w:cstheme="minorHAnsi"/>
+          <w:color w:val="808080"/>
+          <w:sz w:val="19"/>
+          <w:szCs w:val="19"/>
+          <w:lang w:val="en-US"/>
+        </w:rPr>
+        <w:t xml:space="preserve">    RenderItem box1It;</w:t>
+      </w:r>
+    </w:p>
+    <w:p>
+      <w:pPr>
+        <w:rPr>
+          <w:rFonts w:ascii="Consolas" w:hAnsi="Consolas" w:cstheme="minorHAnsi"/>
+          <w:color w:val="808080"/>
+          <w:sz w:val="19"/>
+          <w:szCs w:val="19"/>
+          <w:lang w:val="en-US"/>
+        </w:rPr>
+      </w:pPr>
+      <w:r>
+        <w:rPr>
+          <w:rFonts w:ascii="Consolas" w:hAnsi="Consolas" w:cstheme="minorHAnsi"/>
+          <w:color w:val="808080"/>
+          <w:sz w:val="19"/>
+          <w:szCs w:val="19"/>
+          <w:lang w:val="en-US"/>
+        </w:rPr>
+        <w:t xml:space="preserve">    box1It.Geo = &amp;(box);</w:t>
+      </w:r>
+    </w:p>
+    <w:p>
+      <w:pPr>
+        <w:rPr>
+          <w:rFonts w:ascii="Consolas" w:hAnsi="Consolas" w:cstheme="minorHAnsi"/>
+          <w:color w:val="808080"/>
+          <w:sz w:val="19"/>
+          <w:szCs w:val="19"/>
+          <w:lang w:val="en-US"/>
+        </w:rPr>
+      </w:pPr>
+      <w:r>
+        <w:rPr>
+          <w:rFonts w:ascii="Consolas" w:hAnsi="Consolas" w:cstheme="minorHAnsi"/>
+          <w:color w:val="808080"/>
+          <w:sz w:val="19"/>
+          <w:szCs w:val="19"/>
+          <w:lang w:val="en-US"/>
+        </w:rPr>
+        <w:t xml:space="preserve">    box1It.IndexCount = box1It.Geo-&gt;GetIndices16().size();</w:t>
+      </w:r>
+    </w:p>
+    <w:p>
+      <w:pPr>
+        <w:rPr>
+          <w:rFonts w:ascii="Consolas" w:hAnsi="Consolas" w:cstheme="minorHAnsi"/>
+          <w:color w:val="808080"/>
+          <w:sz w:val="19"/>
+          <w:szCs w:val="19"/>
+          <w:lang w:val="en-US"/>
+        </w:rPr>
+      </w:pPr>
+    </w:p>
+    <w:p>
+      <w:pPr>
+        <w:rPr>
+          <w:rFonts w:ascii="Consolas" w:hAnsi="Consolas" w:cstheme="minorHAnsi"/>
+          <w:color w:val="808080"/>
+          <w:sz w:val="19"/>
+          <w:szCs w:val="19"/>
+          <w:lang w:val="en-US"/>
+        </w:rPr>
+      </w:pPr>
+    </w:p>
+    <w:p>
+      <w:pPr>
+        <w:rPr>
+          <w:rFonts w:ascii="Consolas" w:hAnsi="Consolas" w:cstheme="minorHAnsi"/>
+          <w:color w:val="808080"/>
+          <w:sz w:val="19"/>
+          <w:szCs w:val="19"/>
+          <w:lang w:val="en-US"/>
+        </w:rPr>
+      </w:pPr>
+      <w:r>
+        <w:rPr>
+          <w:rFonts w:ascii="Consolas" w:hAnsi="Consolas" w:cstheme="minorHAnsi"/>
+          <w:color w:val="808080"/>
+          <w:sz w:val="19"/>
+          <w:szCs w:val="19"/>
+          <w:lang w:val="en-US"/>
+        </w:rPr>
+        <w:t xml:space="preserve">    RenderItem box2It;</w:t>
+      </w:r>
+    </w:p>
+    <w:p>
+      <w:pPr>
+        <w:rPr>
+          <w:rFonts w:ascii="Consolas" w:hAnsi="Consolas" w:cstheme="minorHAnsi"/>
+          <w:color w:val="808080"/>
+          <w:sz w:val="19"/>
+          <w:szCs w:val="19"/>
+          <w:lang w:val="en-US"/>
+        </w:rPr>
+      </w:pPr>
+      <w:r>
+        <w:rPr>
+          <w:rFonts w:ascii="Consolas" w:hAnsi="Consolas" w:cstheme="minorHAnsi"/>
+          <w:color w:val="808080"/>
+          <w:sz w:val="19"/>
+          <w:szCs w:val="19"/>
+          <w:lang w:val="en-US"/>
+        </w:rPr>
+        <w:t xml:space="preserve">    box2It.Geo = &amp;(box);</w:t>
+      </w:r>
+    </w:p>
+    <w:p>
+      <w:pPr>
+        <w:rPr>
+          <w:rFonts w:ascii="Consolas" w:hAnsi="Consolas" w:cstheme="minorHAnsi"/>
+          <w:color w:val="808080"/>
+          <w:sz w:val="19"/>
+          <w:szCs w:val="19"/>
+          <w:lang w:val="en-US"/>
+        </w:rPr>
+      </w:pPr>
+      <w:r>
+        <w:rPr>
+          <w:rFonts w:ascii="Consolas" w:hAnsi="Consolas" w:cstheme="minorHAnsi"/>
+          <w:color w:val="808080"/>
+          <w:sz w:val="19"/>
+          <w:szCs w:val="19"/>
+          <w:lang w:val="en-US"/>
+        </w:rPr>
+        <w:t xml:space="preserve">    box2It.IndexCount = box1It.Geo-&gt;GetIndices16().size();</w:t>
+      </w:r>
+    </w:p>
+    <w:p>
+      <w:pPr>
+        <w:rPr>
+          <w:rFonts w:ascii="Consolas" w:hAnsi="Consolas" w:cstheme="minorHAnsi"/>
+          <w:color w:val="808080"/>
+          <w:sz w:val="19"/>
+          <w:szCs w:val="19"/>
+          <w:lang w:val="en-US"/>
+        </w:rPr>
+      </w:pPr>
+    </w:p>
+    <w:p>
+      <w:pPr>
+        <w:rPr>
+          <w:rFonts w:ascii="Consolas" w:hAnsi="Consolas" w:cstheme="minorHAnsi"/>
+          <w:color w:val="808080"/>
+          <w:sz w:val="19"/>
+          <w:szCs w:val="19"/>
+          <w:lang w:val="en-US"/>
+        </w:rPr>
+      </w:pPr>
+    </w:p>
+    <w:p>
+      <w:pPr>
+        <w:rPr>
+          <w:rFonts w:ascii="Consolas" w:hAnsi="Consolas" w:cstheme="minorHAnsi"/>
+          <w:color w:val="808080"/>
+          <w:sz w:val="19"/>
+          <w:szCs w:val="19"/>
+          <w:lang w:val="en-US"/>
+        </w:rPr>
+      </w:pPr>
+      <w:r>
+        <w:rPr>
+          <w:rFonts w:ascii="Consolas" w:hAnsi="Consolas" w:cstheme="minorHAnsi"/>
+          <w:color w:val="808080"/>
+          <w:sz w:val="19"/>
+          <w:szCs w:val="19"/>
+          <w:lang w:val="en-US"/>
+        </w:rPr>
+        <w:t xml:space="preserve">    RenderItem gridIt;</w:t>
+      </w:r>
+    </w:p>
+    <w:p>
+      <w:pPr>
+        <w:rPr>
+          <w:rFonts w:ascii="Consolas" w:hAnsi="Consolas" w:cstheme="minorHAnsi"/>
+          <w:color w:val="808080"/>
+          <w:sz w:val="19"/>
+          <w:szCs w:val="19"/>
+          <w:lang w:val="en-US"/>
+        </w:rPr>
+      </w:pPr>
+      <w:r>
+        <w:rPr>
+          <w:rFonts w:ascii="Consolas" w:hAnsi="Consolas" w:cstheme="minorHAnsi"/>
+          <w:color w:val="808080"/>
+          <w:sz w:val="19"/>
+          <w:szCs w:val="19"/>
+          <w:lang w:val="en-US"/>
+        </w:rPr>
+        <w:t xml:space="preserve">    auto grid = gen.CreateGrid(8, 8, 10, 10);</w:t>
+      </w:r>
+    </w:p>
+    <w:p>
+      <w:pPr>
+        <w:rPr>
+          <w:rFonts w:ascii="Consolas" w:hAnsi="Consolas" w:cstheme="minorHAnsi"/>
+          <w:color w:val="808080"/>
+          <w:sz w:val="19"/>
+          <w:szCs w:val="19"/>
+          <w:lang w:val="en-US"/>
+        </w:rPr>
+      </w:pPr>
+      <w:r>
+        <w:rPr>
+          <w:rFonts w:ascii="Consolas" w:hAnsi="Consolas" w:cstheme="minorHAnsi"/>
+          <w:color w:val="808080"/>
+          <w:sz w:val="19"/>
+          <w:szCs w:val="19"/>
+          <w:lang w:val="en-US"/>
+        </w:rPr>
+        <w:lastRenderedPageBreak/>
+        <w:t xml:space="preserve">    gridIt.Geo = &amp;(grid);</w:t>
+      </w:r>
+    </w:p>
+    <w:p>
+      <w:pPr>
+        <w:rPr>
+          <w:rFonts w:ascii="Consolas" w:hAnsi="Consolas" w:cstheme="minorHAnsi"/>
+          <w:color w:val="808080"/>
+          <w:sz w:val="19"/>
+          <w:szCs w:val="19"/>
+          <w:lang w:val="en-US"/>
+        </w:rPr>
+      </w:pPr>
+      <w:r>
+        <w:rPr>
+          <w:rFonts w:ascii="Consolas" w:hAnsi="Consolas" w:cstheme="minorHAnsi"/>
+          <w:color w:val="808080"/>
+          <w:sz w:val="19"/>
+          <w:szCs w:val="19"/>
+          <w:lang w:val="en-US"/>
+        </w:rPr>
+        <w:t xml:space="preserve">    gridIt.World = XMMatrixIdentity();</w:t>
+      </w:r>
+    </w:p>
+    <w:p>
+      <w:pPr>
+        <w:rPr>
+          <w:rFonts w:ascii="Consolas" w:hAnsi="Consolas" w:cstheme="minorHAnsi"/>
+          <w:color w:val="808080"/>
+          <w:sz w:val="19"/>
+          <w:szCs w:val="19"/>
+          <w:lang w:val="en-US"/>
+        </w:rPr>
+      </w:pPr>
+      <w:r>
+        <w:rPr>
+          <w:rFonts w:ascii="Consolas" w:hAnsi="Consolas" w:cstheme="minorHAnsi"/>
+          <w:color w:val="808080"/>
+          <w:sz w:val="19"/>
+          <w:szCs w:val="19"/>
+          <w:lang w:val="en-US"/>
+        </w:rPr>
+        <w:t xml:space="preserve">    gridIt.World *= XMMatrixTranslation(-0.0f, -1.0f, 0.0f);</w:t>
+      </w:r>
+    </w:p>
+    <w:p>
+      <w:pPr>
+        <w:rPr>
+          <w:rFonts w:ascii="Consolas" w:hAnsi="Consolas" w:cstheme="minorHAnsi"/>
+          <w:color w:val="808080"/>
+          <w:sz w:val="19"/>
+          <w:szCs w:val="19"/>
+          <w:lang w:val="en-US"/>
+        </w:rPr>
+      </w:pPr>
+      <w:r>
+        <w:rPr>
+          <w:rFonts w:ascii="Consolas" w:hAnsi="Consolas" w:cstheme="minorHAnsi"/>
+          <w:color w:val="808080"/>
+          <w:sz w:val="19"/>
+          <w:szCs w:val="19"/>
+          <w:lang w:val="en-US"/>
+        </w:rPr>
+        <w:t xml:space="preserve">    gridIt.IndexCount = gridIt.Geo-&gt;GetIndices16().size();</w:t>
+      </w:r>
+    </w:p>
+    <w:p>
+      <w:pPr>
+        <w:rPr>
+          <w:rFonts w:ascii="Consolas" w:hAnsi="Consolas" w:cstheme="minorHAnsi"/>
+          <w:color w:val="808080"/>
+          <w:sz w:val="19"/>
+          <w:szCs w:val="19"/>
+          <w:lang w:val="en-US"/>
+        </w:rPr>
+      </w:pPr>
+    </w:p>
+    <w:p>
+      <w:pPr>
+        <w:rPr>
+          <w:rFonts w:ascii="Consolas" w:hAnsi="Consolas" w:cstheme="minorHAnsi"/>
+          <w:color w:val="808080"/>
+          <w:sz w:val="19"/>
+          <w:szCs w:val="19"/>
+          <w:lang w:val="en-US"/>
+        </w:rPr>
+      </w:pPr>
+      <w:r>
+        <w:rPr>
+          <w:rFonts w:ascii="Consolas" w:hAnsi="Consolas" w:cstheme="minorHAnsi"/>
+          <w:color w:val="808080"/>
+          <w:sz w:val="19"/>
+          <w:szCs w:val="19"/>
+          <w:lang w:val="en-US"/>
+        </w:rPr>
+        <w:t xml:space="preserve">    g_RenderItems.push_back(gridIt);</w:t>
+      </w:r>
+    </w:p>
+    <w:p>
+      <w:pPr>
+        <w:rPr>
+          <w:rFonts w:ascii="Consolas" w:hAnsi="Consolas" w:cstheme="minorHAnsi"/>
+          <w:color w:val="808080"/>
+          <w:sz w:val="19"/>
+          <w:szCs w:val="19"/>
+          <w:lang w:val="en-US"/>
+        </w:rPr>
+      </w:pPr>
+      <w:r>
+        <w:rPr>
+          <w:rFonts w:ascii="Consolas" w:hAnsi="Consolas" w:cstheme="minorHAnsi"/>
+          <w:color w:val="808080"/>
+          <w:sz w:val="19"/>
+          <w:szCs w:val="19"/>
+          <w:lang w:val="en-US"/>
+        </w:rPr>
+        <w:t xml:space="preserve">    g_RenderItems.push_back(boxAxisIt);</w:t>
+      </w:r>
+    </w:p>
+    <w:p>
+      <w:pPr>
+        <w:rPr>
+          <w:rFonts w:ascii="Consolas" w:hAnsi="Consolas" w:cstheme="minorHAnsi"/>
+          <w:color w:val="808080"/>
+          <w:sz w:val="19"/>
+          <w:szCs w:val="19"/>
+          <w:lang w:val="en-US"/>
+        </w:rPr>
+      </w:pPr>
+      <w:r>
+        <w:rPr>
+          <w:rFonts w:ascii="Consolas" w:hAnsi="Consolas" w:cstheme="minorHAnsi"/>
+          <w:color w:val="808080"/>
+          <w:sz w:val="19"/>
+          <w:szCs w:val="19"/>
+          <w:lang w:val="en-US"/>
+        </w:rPr>
+        <w:t xml:space="preserve">    g_RenderItems.push_back(box1It);</w:t>
+      </w:r>
+    </w:p>
+    <w:p>
+      <w:pPr>
+        <w:rPr>
+          <w:rFonts w:ascii="Consolas" w:hAnsi="Consolas" w:cstheme="minorHAnsi"/>
+          <w:color w:val="808080"/>
+          <w:sz w:val="19"/>
+          <w:szCs w:val="19"/>
+          <w:lang w:val="en-US"/>
+        </w:rPr>
+      </w:pPr>
+      <w:r>
+        <w:rPr>
+          <w:rFonts w:ascii="Consolas" w:hAnsi="Consolas" w:cstheme="minorHAnsi"/>
+          <w:color w:val="808080"/>
+          <w:sz w:val="19"/>
+          <w:szCs w:val="19"/>
+          <w:lang w:val="en-US"/>
+        </w:rPr>
+        <w:t xml:space="preserve">    g_RenderItems.push_back(box2It);</w:t>
+      </w:r>
+    </w:p>
+    <w:p>
+      <w:pPr>
         <w:autoSpaceDE w:val="0"/>
         <w:autoSpaceDN w:val="0"/>
         <w:adjustRightInd w:val="0"/>
@@ -650,83 +1136,7 @@
           <w:szCs w:val="19"/>
           <w:lang w:val="en-US"/>
         </w:rPr>
-        <w:t xml:space="preserve">    </w:t>
-      </w:r>
-      <w:r>
-        <w:rPr>
-          <w:rFonts w:ascii="Consolas" w:hAnsi="Consolas" w:cstheme="minorHAnsi"/>
-          <w:color w:val="808080"/>
-          <w:sz w:val="19"/>
-          <w:szCs w:val="19"/>
-          <w:lang w:val="en-US"/>
-        </w:rPr>
-        <w:t xml:space="preserve">for (int </w:t>
-      </w:r>
-      <w:proofErr w:type="spellStart"/>
-      <w:r>
-        <w:rPr>
-          <w:rFonts w:ascii="Consolas" w:hAnsi="Consolas" w:cstheme="minorHAnsi"/>
-          <w:color w:val="808080"/>
-          <w:sz w:val="19"/>
-          <w:szCs w:val="19"/>
-          <w:lang w:val="en-US"/>
-        </w:rPr>
-        <w:t>i</w:t>
-      </w:r>
-      <w:proofErr w:type="spellEnd"/>
-      <w:r>
-        <w:rPr>
-          <w:rFonts w:ascii="Consolas" w:hAnsi="Consolas" w:cstheme="minorHAnsi"/>
-          <w:color w:val="808080"/>
-          <w:sz w:val="19"/>
-          <w:szCs w:val="19"/>
-          <w:lang w:val="en-US"/>
-        </w:rPr>
-        <w:t xml:space="preserve"> = 0; </w:t>
-      </w:r>
-      <w:proofErr w:type="spellStart"/>
-      <w:r>
-        <w:rPr>
-          <w:rFonts w:ascii="Consolas" w:hAnsi="Consolas" w:cstheme="minorHAnsi"/>
-          <w:color w:val="808080"/>
-          <w:sz w:val="19"/>
-          <w:szCs w:val="19"/>
-          <w:lang w:val="en-US"/>
-        </w:rPr>
-        <w:t>i</w:t>
-      </w:r>
-      <w:proofErr w:type="spellEnd"/>
-      <w:r>
-        <w:rPr>
-          <w:rFonts w:ascii="Consolas" w:hAnsi="Consolas" w:cstheme="minorHAnsi"/>
-          <w:color w:val="808080"/>
-          <w:sz w:val="19"/>
-          <w:szCs w:val="19"/>
-          <w:lang w:val="en-US"/>
-        </w:rPr>
-        <w:t xml:space="preserve"> &lt;= rows; ++</w:t>
-      </w:r>
-      <w:proofErr w:type="spellStart"/>
-      <w:r>
-        <w:rPr>
-          <w:rFonts w:ascii="Consolas" w:hAnsi="Consolas" w:cstheme="minorHAnsi"/>
-          <w:color w:val="808080"/>
-          <w:sz w:val="19"/>
-          <w:szCs w:val="19"/>
-          <w:lang w:val="en-US"/>
-        </w:rPr>
-        <w:t>i</w:t>
-      </w:r>
-      <w:proofErr w:type="spellEnd"/>
-      <w:r>
-        <w:rPr>
-          <w:rFonts w:ascii="Consolas" w:hAnsi="Consolas" w:cstheme="minorHAnsi"/>
-          <w:color w:val="808080"/>
-          <w:sz w:val="19"/>
-          <w:szCs w:val="19"/>
-          <w:lang w:val="en-US"/>
-        </w:rPr>
-        <w:t>)</w:t>
+        <w:t>In Render:</w:t>
       </w:r>
     </w:p>
     <w:p>
@@ -743,16 +1153,6 @@
           <w:lang w:val="en-US"/>
         </w:rPr>
       </w:pPr>
-      <w:r>
-        <w:rPr>
-          <w:rFonts w:ascii="Consolas" w:hAnsi="Consolas" w:cstheme="minorHAnsi"/>
-          <w:color w:val="808080"/>
-          <w:sz w:val="19"/>
-          <w:szCs w:val="19"/>
-          <w:lang w:val="en-US"/>
-        </w:rPr>
-        <w:t xml:space="preserve">    {</w:t>
-      </w:r>
     </w:p>
     <w:p>
       <w:pPr>
@@ -760,23 +1160,24 @@
         <w:autoSpaceDN w:val="0"/>
         <w:adjustRightInd w:val="0"/>
         <w:spacing w:after="0" w:line="240" w:lineRule="auto"/>
-        <w:rPr>
-          <w:rFonts w:ascii="Consolas" w:hAnsi="Consolas" w:cstheme="minorHAnsi"/>
-          <w:color w:val="808080"/>
-          <w:sz w:val="19"/>
-          <w:szCs w:val="19"/>
-          <w:lang w:val="en-US"/>
-        </w:rPr>
-      </w:pPr>
-      <w:r>
-        <w:rPr>
-          <w:rFonts w:ascii="Consolas" w:hAnsi="Consolas" w:cstheme="minorHAnsi"/>
-          <w:color w:val="808080"/>
-          <w:sz w:val="19"/>
-          <w:szCs w:val="19"/>
-          <w:lang w:val="en-US"/>
-        </w:rPr>
-        <w:t xml:space="preserve">        for (int j = 0; j &lt;= columns; ++j)</w:t>
+        <w:ind w:firstLine="720"/>
+        <w:rPr>
+          <w:rFonts w:ascii="Consolas" w:hAnsi="Consolas" w:cstheme="minorHAnsi"/>
+          <w:color w:val="808080"/>
+          <w:sz w:val="19"/>
+          <w:szCs w:val="19"/>
+          <w:lang w:val="en-US"/>
+        </w:rPr>
+      </w:pPr>
+      <w:r>
+        <w:rPr>
+          <w:rFonts w:ascii="Consolas" w:hAnsi="Consolas" w:cstheme="minorHAnsi"/>
+          <w:color w:val="808080"/>
+          <w:sz w:val="19"/>
+          <w:szCs w:val="19"/>
+          <w:lang w:val="en-US"/>
+        </w:rPr>
+        <w:t>g_RenderItems[2].World = XMMatrixTranslation(3.0f, 0.0f, 0.0f);</w:t>
       </w:r>
     </w:p>
     <w:p>
@@ -801,7 +1202,27 @@
           <w:szCs w:val="19"/>
           <w:lang w:val="en-US"/>
         </w:rPr>
-        <w:t xml:space="preserve">        {</w:t>
+        <w:t xml:space="preserve">    </w:t>
+      </w:r>
+      <w:r>
+        <w:rPr>
+          <w:rFonts w:ascii="Consolas" w:hAnsi="Consolas" w:cstheme="minorHAnsi"/>
+          <w:color w:val="808080"/>
+          <w:sz w:val="19"/>
+          <w:szCs w:val="19"/>
+          <w:lang w:val="en-US"/>
+        </w:rPr>
+        <w:tab/>
+      </w:r>
+      <w:r>
+        <w:rPr>
+          <w:rFonts w:ascii="Consolas" w:hAnsi="Consolas" w:cstheme="minorHAnsi"/>
+          <w:color w:val="808080"/>
+          <w:sz w:val="19"/>
+          <w:szCs w:val="19"/>
+          <w:lang w:val="en-US"/>
+        </w:rPr>
+        <w:t>g_RenderItems[2].World *= XMMatrixRotationY(t);</w:t>
       </w:r>
     </w:p>
     <w:p>
@@ -818,50 +1239,6 @@
           <w:lang w:val="en-US"/>
         </w:rPr>
       </w:pPr>
-      <w:r>
-        <w:rPr>
-          <w:rFonts w:ascii="Consolas" w:hAnsi="Consolas" w:cstheme="minorHAnsi"/>
-          <w:color w:val="808080"/>
-          <w:sz w:val="19"/>
-          <w:szCs w:val="19"/>
-          <w:lang w:val="en-US"/>
-        </w:rPr>
-        <w:t xml:space="preserve">            float x = </w:t>
-      </w:r>
-      <w:proofErr w:type="spellStart"/>
-      <w:r>
-        <w:rPr>
-          <w:rFonts w:ascii="Consolas" w:hAnsi="Consolas" w:cstheme="minorHAnsi"/>
-          <w:color w:val="808080"/>
-          <w:sz w:val="19"/>
-          <w:szCs w:val="19"/>
-          <w:lang w:val="en-US"/>
-        </w:rPr>
-        <w:t>static_cast</w:t>
-      </w:r>
-      <w:proofErr w:type="spellEnd"/>
-      <w:r>
-        <w:rPr>
-          <w:rFonts w:ascii="Consolas" w:hAnsi="Consolas" w:cstheme="minorHAnsi"/>
-          <w:color w:val="808080"/>
-          <w:sz w:val="19"/>
-          <w:szCs w:val="19"/>
-          <w:lang w:val="en-US"/>
-        </w:rPr>
-        <w:t xml:space="preserve">&lt;float&gt;(j) / columns * </w:t>
-      </w:r>
-      <w:proofErr w:type="gramStart"/>
-      <w:r>
-        <w:rPr>
-          <w:rFonts w:ascii="Consolas" w:hAnsi="Consolas" w:cstheme="minorHAnsi"/>
-          <w:color w:val="808080"/>
-          <w:sz w:val="19"/>
-          <w:szCs w:val="19"/>
-          <w:lang w:val="en-US"/>
-        </w:rPr>
-        <w:t>2;</w:t>
-      </w:r>
-      <w:proofErr w:type="gramEnd"/>
     </w:p>
     <w:p>
       <w:pPr>
@@ -885,7 +1262,27 @@
           <w:szCs w:val="19"/>
           <w:lang w:val="en-US"/>
         </w:rPr>
-        <w:t xml:space="preserve">            float y = 0.0f; // Flat grid on the XZ plane</w:t>
+        <w:t xml:space="preserve">    </w:t>
+      </w:r>
+      <w:r>
+        <w:rPr>
+          <w:rFonts w:ascii="Consolas" w:hAnsi="Consolas" w:cstheme="minorHAnsi"/>
+          <w:color w:val="808080"/>
+          <w:sz w:val="19"/>
+          <w:szCs w:val="19"/>
+          <w:lang w:val="en-US"/>
+        </w:rPr>
+        <w:tab/>
+      </w:r>
+      <w:r>
+        <w:rPr>
+          <w:rFonts w:ascii="Consolas" w:hAnsi="Consolas" w:cstheme="minorHAnsi"/>
+          <w:color w:val="808080"/>
+          <w:sz w:val="19"/>
+          <w:szCs w:val="19"/>
+          <w:lang w:val="en-US"/>
+        </w:rPr>
+        <w:t>g_RenderItems[3].World = XMMatrixTranslation(2.0f, 1.0f, 0.0f);</w:t>
       </w:r>
     </w:p>
     <w:p>
@@ -910,856 +1307,28 @@
           <w:szCs w:val="19"/>
           <w:lang w:val="en-US"/>
         </w:rPr>
-        <w:t xml:space="preserve">            float z = </w:t>
-      </w:r>
-      <w:proofErr w:type="spellStart"/>
-      <w:r>
-        <w:rPr>
-          <w:rFonts w:ascii="Consolas" w:hAnsi="Consolas" w:cstheme="minorHAnsi"/>
-          <w:color w:val="808080"/>
-          <w:sz w:val="19"/>
-          <w:szCs w:val="19"/>
-          <w:lang w:val="en-US"/>
-        </w:rPr>
-        <w:t>static_cast</w:t>
-      </w:r>
-      <w:proofErr w:type="spellEnd"/>
-      <w:r>
-        <w:rPr>
-          <w:rFonts w:ascii="Consolas" w:hAnsi="Consolas" w:cstheme="minorHAnsi"/>
-          <w:color w:val="808080"/>
-          <w:sz w:val="19"/>
-          <w:szCs w:val="19"/>
-          <w:lang w:val="en-US"/>
-        </w:rPr>
-        <w:t>&lt;float&gt;(</w:t>
-      </w:r>
-      <w:proofErr w:type="spellStart"/>
-      <w:r>
-        <w:rPr>
-          <w:rFonts w:ascii="Consolas" w:hAnsi="Consolas" w:cstheme="minorHAnsi"/>
-          <w:color w:val="808080"/>
-          <w:sz w:val="19"/>
-          <w:szCs w:val="19"/>
-          <w:lang w:val="en-US"/>
-        </w:rPr>
-        <w:t>i</w:t>
-      </w:r>
-      <w:proofErr w:type="spellEnd"/>
-      <w:r>
-        <w:rPr>
-          <w:rFonts w:ascii="Consolas" w:hAnsi="Consolas" w:cstheme="minorHAnsi"/>
-          <w:color w:val="808080"/>
-          <w:sz w:val="19"/>
-          <w:szCs w:val="19"/>
-          <w:lang w:val="en-US"/>
-        </w:rPr>
-        <w:t xml:space="preserve">) / rows * </w:t>
-      </w:r>
-      <w:proofErr w:type="gramStart"/>
-      <w:r>
-        <w:rPr>
-          <w:rFonts w:ascii="Consolas" w:hAnsi="Consolas" w:cstheme="minorHAnsi"/>
-          <w:color w:val="808080"/>
-          <w:sz w:val="19"/>
-          <w:szCs w:val="19"/>
-          <w:lang w:val="en-US"/>
-        </w:rPr>
-        <w:t>2;</w:t>
-      </w:r>
-      <w:proofErr w:type="gramEnd"/>
-    </w:p>
-    <w:p>
-      <w:pPr>
-        <w:autoSpaceDE w:val="0"/>
-        <w:autoSpaceDN w:val="0"/>
-        <w:adjustRightInd w:val="0"/>
-        <w:spacing w:after="0" w:line="240" w:lineRule="auto"/>
-        <w:rPr>
-          <w:rFonts w:ascii="Consolas" w:hAnsi="Consolas" w:cstheme="minorHAnsi"/>
-          <w:color w:val="808080"/>
-          <w:sz w:val="19"/>
-          <w:szCs w:val="19"/>
-          <w:lang w:val="en-US"/>
-        </w:rPr>
-      </w:pPr>
-    </w:p>
-    <w:p>
-      <w:pPr>
-        <w:autoSpaceDE w:val="0"/>
-        <w:autoSpaceDN w:val="0"/>
-        <w:adjustRightInd w:val="0"/>
-        <w:spacing w:after="0" w:line="240" w:lineRule="auto"/>
-        <w:rPr>
-          <w:rFonts w:ascii="Consolas" w:hAnsi="Consolas" w:cstheme="minorHAnsi"/>
-          <w:color w:val="808080"/>
-          <w:sz w:val="19"/>
-          <w:szCs w:val="19"/>
-          <w:lang w:val="en-US"/>
-        </w:rPr>
-      </w:pPr>
-      <w:r>
-        <w:rPr>
-          <w:rFonts w:ascii="Consolas" w:hAnsi="Consolas" w:cstheme="minorHAnsi"/>
-          <w:color w:val="808080"/>
-          <w:sz w:val="19"/>
-          <w:szCs w:val="19"/>
-          <w:lang w:val="en-US"/>
-        </w:rPr>
-        <w:t xml:space="preserve">            XMFLOAT4 color = XMFLOAT4(x, y, z, 1.0f); // Color based on position</w:t>
-      </w:r>
-    </w:p>
-    <w:p>
-      <w:pPr>
-        <w:autoSpaceDE w:val="0"/>
-        <w:autoSpaceDN w:val="0"/>
-        <w:adjustRightInd w:val="0"/>
-        <w:spacing w:after="0" w:line="240" w:lineRule="auto"/>
-        <w:rPr>
-          <w:rFonts w:ascii="Consolas" w:hAnsi="Consolas" w:cstheme="minorHAnsi"/>
-          <w:color w:val="808080"/>
-          <w:sz w:val="19"/>
-          <w:szCs w:val="19"/>
-          <w:lang w:val="en-US"/>
-        </w:rPr>
-      </w:pPr>
-      <w:r>
-        <w:rPr>
-          <w:rFonts w:ascii="Consolas" w:hAnsi="Consolas" w:cstheme="minorHAnsi"/>
-          <w:color w:val="808080"/>
-          <w:sz w:val="19"/>
-          <w:szCs w:val="19"/>
-          <w:lang w:val="en-US"/>
-        </w:rPr>
-        <w:t xml:space="preserve">            </w:t>
-      </w:r>
-      <w:proofErr w:type="spellStart"/>
-      <w:proofErr w:type="gramStart"/>
-      <w:r>
-        <w:rPr>
-          <w:rFonts w:ascii="Consolas" w:hAnsi="Consolas" w:cstheme="minorHAnsi"/>
-          <w:color w:val="808080"/>
-          <w:sz w:val="19"/>
-          <w:szCs w:val="19"/>
-          <w:lang w:val="en-US"/>
-        </w:rPr>
-        <w:t>vertices.push</w:t>
-      </w:r>
-      <w:proofErr w:type="gramEnd"/>
-      <w:r>
-        <w:rPr>
-          <w:rFonts w:ascii="Consolas" w:hAnsi="Consolas" w:cstheme="minorHAnsi"/>
-          <w:color w:val="808080"/>
-          <w:sz w:val="19"/>
-          <w:szCs w:val="19"/>
-          <w:lang w:val="en-US"/>
-        </w:rPr>
-        <w:t>_back</w:t>
-      </w:r>
-      <w:proofErr w:type="spellEnd"/>
-      <w:r>
-        <w:rPr>
-          <w:rFonts w:ascii="Consolas" w:hAnsi="Consolas" w:cstheme="minorHAnsi"/>
-          <w:color w:val="808080"/>
-          <w:sz w:val="19"/>
-          <w:szCs w:val="19"/>
-          <w:lang w:val="en-US"/>
-        </w:rPr>
-        <w:t>({ XMFLOAT3(x, y, z), color});</w:t>
-      </w:r>
-    </w:p>
-    <w:p>
-      <w:pPr>
-        <w:autoSpaceDE w:val="0"/>
-        <w:autoSpaceDN w:val="0"/>
-        <w:adjustRightInd w:val="0"/>
-        <w:spacing w:after="0" w:line="240" w:lineRule="auto"/>
-        <w:rPr>
-          <w:rFonts w:ascii="Consolas" w:hAnsi="Consolas" w:cstheme="minorHAnsi"/>
-          <w:color w:val="808080"/>
-          <w:sz w:val="19"/>
-          <w:szCs w:val="19"/>
-          <w:lang w:val="en-US"/>
-        </w:rPr>
-      </w:pPr>
-      <w:r>
-        <w:rPr>
-          <w:rFonts w:ascii="Consolas" w:hAnsi="Consolas" w:cstheme="minorHAnsi"/>
-          <w:color w:val="808080"/>
-          <w:sz w:val="19"/>
-          <w:szCs w:val="19"/>
-          <w:lang w:val="en-US"/>
-        </w:rPr>
-        <w:t xml:space="preserve">        }</w:t>
-      </w:r>
-    </w:p>
-    <w:p>
-      <w:pPr>
-        <w:autoSpaceDE w:val="0"/>
-        <w:autoSpaceDN w:val="0"/>
-        <w:adjustRightInd w:val="0"/>
-        <w:spacing w:after="0" w:line="240" w:lineRule="auto"/>
-        <w:rPr>
-          <w:rFonts w:ascii="Consolas" w:hAnsi="Consolas" w:cstheme="minorHAnsi"/>
-          <w:color w:val="808080"/>
-          <w:sz w:val="19"/>
-          <w:szCs w:val="19"/>
-          <w:lang w:val="en-US"/>
-        </w:rPr>
-      </w:pPr>
-      <w:r>
-        <w:rPr>
-          <w:rFonts w:ascii="Consolas" w:hAnsi="Consolas" w:cstheme="minorHAnsi"/>
-          <w:color w:val="808080"/>
-          <w:sz w:val="19"/>
-          <w:szCs w:val="19"/>
-          <w:lang w:val="en-US"/>
-        </w:rPr>
-        <w:t xml:space="preserve">    }</w:t>
-      </w:r>
-    </w:p>
-    <w:p>
-      <w:pPr>
-        <w:autoSpaceDE w:val="0"/>
-        <w:autoSpaceDN w:val="0"/>
-        <w:adjustRightInd w:val="0"/>
-        <w:spacing w:after="0" w:line="240" w:lineRule="auto"/>
-        <w:rPr>
-          <w:rFonts w:ascii="Consolas" w:hAnsi="Consolas" w:cstheme="minorHAnsi"/>
-          <w:color w:val="808080"/>
-          <w:sz w:val="19"/>
-          <w:szCs w:val="19"/>
-          <w:lang w:val="en-US"/>
-        </w:rPr>
-      </w:pPr>
-    </w:p>
-    <w:p>
-      <w:pPr>
-        <w:autoSpaceDE w:val="0"/>
-        <w:autoSpaceDN w:val="0"/>
-        <w:adjustRightInd w:val="0"/>
-        <w:spacing w:after="0" w:line="240" w:lineRule="auto"/>
-        <w:rPr>
-          <w:rFonts w:ascii="Consolas" w:hAnsi="Consolas" w:cstheme="minorHAnsi"/>
-          <w:color w:val="808080"/>
-          <w:sz w:val="19"/>
-          <w:szCs w:val="19"/>
-          <w:lang w:val="en-US"/>
-        </w:rPr>
-      </w:pPr>
-      <w:r>
-        <w:rPr>
-          <w:rFonts w:ascii="Consolas" w:hAnsi="Consolas" w:cstheme="minorHAnsi"/>
-          <w:color w:val="808080"/>
-          <w:sz w:val="19"/>
-          <w:szCs w:val="19"/>
-          <w:lang w:val="en-US"/>
-        </w:rPr>
-        <w:t xml:space="preserve">    // Create index buffer</w:t>
-      </w:r>
-    </w:p>
-    <w:p>
-      <w:pPr>
-        <w:autoSpaceDE w:val="0"/>
-        <w:autoSpaceDN w:val="0"/>
-        <w:adjustRightInd w:val="0"/>
-        <w:spacing w:after="0" w:line="240" w:lineRule="auto"/>
-        <w:rPr>
-          <w:rFonts w:ascii="Consolas" w:hAnsi="Consolas" w:cstheme="minorHAnsi"/>
-          <w:color w:val="808080"/>
-          <w:sz w:val="19"/>
-          <w:szCs w:val="19"/>
-          <w:lang w:val="en-US"/>
-        </w:rPr>
-      </w:pPr>
-      <w:r>
-        <w:rPr>
-          <w:rFonts w:ascii="Consolas" w:hAnsi="Consolas" w:cstheme="minorHAnsi"/>
-          <w:color w:val="808080"/>
-          <w:sz w:val="19"/>
-          <w:szCs w:val="19"/>
-          <w:lang w:val="en-US"/>
-        </w:rPr>
         <w:t xml:space="preserve">    </w:t>
       </w:r>
-      <w:proofErr w:type="gramStart"/>
-      <w:r>
-        <w:rPr>
-          <w:rFonts w:ascii="Consolas" w:hAnsi="Consolas" w:cstheme="minorHAnsi"/>
-          <w:color w:val="808080"/>
-          <w:sz w:val="19"/>
-          <w:szCs w:val="19"/>
-          <w:lang w:val="en-US"/>
-        </w:rPr>
-        <w:t>std::</w:t>
-      </w:r>
-      <w:proofErr w:type="gramEnd"/>
-      <w:r>
-        <w:rPr>
-          <w:rFonts w:ascii="Consolas" w:hAnsi="Consolas" w:cstheme="minorHAnsi"/>
-          <w:color w:val="808080"/>
-          <w:sz w:val="19"/>
-          <w:szCs w:val="19"/>
-          <w:lang w:val="en-US"/>
-        </w:rPr>
-        <w:t>vector&lt;WORD&gt; indices;</w:t>
-      </w:r>
-    </w:p>
-    <w:p>
-      <w:pPr>
-        <w:autoSpaceDE w:val="0"/>
-        <w:autoSpaceDN w:val="0"/>
-        <w:adjustRightInd w:val="0"/>
-        <w:spacing w:after="0" w:line="240" w:lineRule="auto"/>
-        <w:rPr>
-          <w:rFonts w:ascii="Consolas" w:hAnsi="Consolas" w:cstheme="minorHAnsi"/>
-          <w:color w:val="808080"/>
-          <w:sz w:val="19"/>
-          <w:szCs w:val="19"/>
-          <w:lang w:val="en-US"/>
-        </w:rPr>
-      </w:pPr>
-      <w:r>
-        <w:rPr>
-          <w:rFonts w:ascii="Consolas" w:hAnsi="Consolas" w:cstheme="minorHAnsi"/>
-          <w:color w:val="808080"/>
-          <w:sz w:val="19"/>
-          <w:szCs w:val="19"/>
-          <w:lang w:val="en-US"/>
-        </w:rPr>
-        <w:t xml:space="preserve">    // Generate indices for triangle strips</w:t>
-      </w:r>
-    </w:p>
-    <w:p>
-      <w:pPr>
-        <w:autoSpaceDE w:val="0"/>
-        <w:autoSpaceDN w:val="0"/>
-        <w:adjustRightInd w:val="0"/>
-        <w:spacing w:after="0" w:line="240" w:lineRule="auto"/>
-        <w:rPr>
-          <w:rFonts w:ascii="Consolas" w:hAnsi="Consolas" w:cstheme="minorHAnsi"/>
-          <w:color w:val="808080"/>
-          <w:sz w:val="19"/>
-          <w:szCs w:val="19"/>
-          <w:lang w:val="en-US"/>
-        </w:rPr>
-      </w:pPr>
-      <w:r>
-        <w:rPr>
-          <w:rFonts w:ascii="Consolas" w:hAnsi="Consolas" w:cstheme="minorHAnsi"/>
-          <w:color w:val="808080"/>
-          <w:sz w:val="19"/>
-          <w:szCs w:val="19"/>
-          <w:lang w:val="en-US"/>
-        </w:rPr>
-        <w:t xml:space="preserve">    for (int </w:t>
-      </w:r>
-      <w:proofErr w:type="spellStart"/>
-      <w:r>
-        <w:rPr>
-          <w:rFonts w:ascii="Consolas" w:hAnsi="Consolas" w:cstheme="minorHAnsi"/>
-          <w:color w:val="808080"/>
-          <w:sz w:val="19"/>
-          <w:szCs w:val="19"/>
-          <w:lang w:val="en-US"/>
-        </w:rPr>
-        <w:t>i</w:t>
-      </w:r>
-      <w:proofErr w:type="spellEnd"/>
-      <w:r>
-        <w:rPr>
-          <w:rFonts w:ascii="Consolas" w:hAnsi="Consolas" w:cstheme="minorHAnsi"/>
-          <w:color w:val="808080"/>
-          <w:sz w:val="19"/>
-          <w:szCs w:val="19"/>
-          <w:lang w:val="en-US"/>
-        </w:rPr>
-        <w:t xml:space="preserve"> = 0; </w:t>
-      </w:r>
-      <w:proofErr w:type="spellStart"/>
-      <w:r>
-        <w:rPr>
-          <w:rFonts w:ascii="Consolas" w:hAnsi="Consolas" w:cstheme="minorHAnsi"/>
-          <w:color w:val="808080"/>
-          <w:sz w:val="19"/>
-          <w:szCs w:val="19"/>
-          <w:lang w:val="en-US"/>
-        </w:rPr>
-        <w:t>i</w:t>
-      </w:r>
-      <w:proofErr w:type="spellEnd"/>
-      <w:r>
-        <w:rPr>
-          <w:rFonts w:ascii="Consolas" w:hAnsi="Consolas" w:cstheme="minorHAnsi"/>
-          <w:color w:val="808080"/>
-          <w:sz w:val="19"/>
-          <w:szCs w:val="19"/>
-          <w:lang w:val="en-US"/>
-        </w:rPr>
-        <w:t xml:space="preserve"> &lt;= rows; ++</w:t>
-      </w:r>
-      <w:proofErr w:type="spellStart"/>
-      <w:r>
-        <w:rPr>
-          <w:rFonts w:ascii="Consolas" w:hAnsi="Consolas" w:cstheme="minorHAnsi"/>
-          <w:color w:val="808080"/>
-          <w:sz w:val="19"/>
-          <w:szCs w:val="19"/>
-          <w:lang w:val="en-US"/>
-        </w:rPr>
-        <w:t>i</w:t>
-      </w:r>
-      <w:proofErr w:type="spellEnd"/>
-      <w:r>
-        <w:rPr>
-          <w:rFonts w:ascii="Consolas" w:hAnsi="Consolas" w:cstheme="minorHAnsi"/>
-          <w:color w:val="808080"/>
-          <w:sz w:val="19"/>
-          <w:szCs w:val="19"/>
-          <w:lang w:val="en-US"/>
-        </w:rPr>
-        <w:t>)</w:t>
-      </w:r>
-    </w:p>
-    <w:p>
-      <w:pPr>
-        <w:autoSpaceDE w:val="0"/>
-        <w:autoSpaceDN w:val="0"/>
-        <w:adjustRightInd w:val="0"/>
-        <w:spacing w:after="0" w:line="240" w:lineRule="auto"/>
-        <w:rPr>
-          <w:rFonts w:ascii="Consolas" w:hAnsi="Consolas" w:cstheme="minorHAnsi"/>
-          <w:color w:val="808080"/>
-          <w:sz w:val="19"/>
-          <w:szCs w:val="19"/>
-          <w:lang w:val="en-US"/>
-        </w:rPr>
-      </w:pPr>
-      <w:r>
-        <w:rPr>
-          <w:rFonts w:ascii="Consolas" w:hAnsi="Consolas" w:cstheme="minorHAnsi"/>
-          <w:color w:val="808080"/>
-          <w:sz w:val="19"/>
-          <w:szCs w:val="19"/>
-          <w:lang w:val="en-US"/>
-        </w:rPr>
-        <w:t xml:space="preserve">    {</w:t>
-      </w:r>
-    </w:p>
-    <w:p>
-      <w:pPr>
-        <w:autoSpaceDE w:val="0"/>
-        <w:autoSpaceDN w:val="0"/>
-        <w:adjustRightInd w:val="0"/>
-        <w:spacing w:after="0" w:line="240" w:lineRule="auto"/>
-        <w:rPr>
-          <w:rFonts w:ascii="Consolas" w:hAnsi="Consolas" w:cstheme="minorHAnsi"/>
-          <w:color w:val="808080"/>
-          <w:sz w:val="19"/>
-          <w:szCs w:val="19"/>
-          <w:lang w:val="en-US"/>
-        </w:rPr>
-      </w:pPr>
-      <w:r>
-        <w:rPr>
-          <w:rFonts w:ascii="Consolas" w:hAnsi="Consolas" w:cstheme="minorHAnsi"/>
-          <w:color w:val="808080"/>
-          <w:sz w:val="19"/>
-          <w:szCs w:val="19"/>
-          <w:lang w:val="en-US"/>
-        </w:rPr>
-        <w:t xml:space="preserve">        for (int j = 0; j &lt;= columns; ++j)</w:t>
-      </w:r>
-    </w:p>
-    <w:p>
-      <w:pPr>
-        <w:autoSpaceDE w:val="0"/>
-        <w:autoSpaceDN w:val="0"/>
-        <w:adjustRightInd w:val="0"/>
-        <w:spacing w:after="0" w:line="240" w:lineRule="auto"/>
-        <w:rPr>
-          <w:rFonts w:ascii="Consolas" w:hAnsi="Consolas" w:cstheme="minorHAnsi"/>
-          <w:color w:val="808080"/>
-          <w:sz w:val="19"/>
-          <w:szCs w:val="19"/>
-          <w:lang w:val="en-US"/>
-        </w:rPr>
-      </w:pPr>
-      <w:r>
-        <w:rPr>
-          <w:rFonts w:ascii="Consolas" w:hAnsi="Consolas" w:cstheme="minorHAnsi"/>
-          <w:color w:val="808080"/>
-          <w:sz w:val="19"/>
-          <w:szCs w:val="19"/>
-          <w:lang w:val="en-US"/>
-        </w:rPr>
-        <w:t xml:space="preserve">        {</w:t>
-      </w:r>
-    </w:p>
-    <w:p>
-      <w:pPr>
-        <w:autoSpaceDE w:val="0"/>
-        <w:autoSpaceDN w:val="0"/>
-        <w:adjustRightInd w:val="0"/>
-        <w:spacing w:after="0" w:line="240" w:lineRule="auto"/>
-        <w:rPr>
-          <w:rFonts w:ascii="Consolas" w:hAnsi="Consolas" w:cstheme="minorHAnsi"/>
-          <w:color w:val="808080"/>
-          <w:sz w:val="19"/>
-          <w:szCs w:val="19"/>
-          <w:lang w:val="en-US"/>
-        </w:rPr>
-      </w:pPr>
-      <w:r>
-        <w:rPr>
-          <w:rFonts w:ascii="Consolas" w:hAnsi="Consolas" w:cstheme="minorHAnsi"/>
-          <w:color w:val="808080"/>
-          <w:sz w:val="19"/>
-          <w:szCs w:val="19"/>
-          <w:lang w:val="en-US"/>
-        </w:rPr>
-        <w:t xml:space="preserve">            </w:t>
-      </w:r>
-      <w:proofErr w:type="spellStart"/>
-      <w:proofErr w:type="gramStart"/>
-      <w:r>
-        <w:rPr>
-          <w:rFonts w:ascii="Consolas" w:hAnsi="Consolas" w:cstheme="minorHAnsi"/>
-          <w:color w:val="808080"/>
-          <w:sz w:val="19"/>
-          <w:szCs w:val="19"/>
-          <w:lang w:val="en-US"/>
-        </w:rPr>
-        <w:t>indices.push</w:t>
-      </w:r>
-      <w:proofErr w:type="gramEnd"/>
-      <w:r>
-        <w:rPr>
-          <w:rFonts w:ascii="Consolas" w:hAnsi="Consolas" w:cstheme="minorHAnsi"/>
-          <w:color w:val="808080"/>
-          <w:sz w:val="19"/>
-          <w:szCs w:val="19"/>
-          <w:lang w:val="en-US"/>
-        </w:rPr>
-        <w:t>_back</w:t>
-      </w:r>
-      <w:proofErr w:type="spellEnd"/>
-      <w:r>
-        <w:rPr>
-          <w:rFonts w:ascii="Consolas" w:hAnsi="Consolas" w:cstheme="minorHAnsi"/>
-          <w:color w:val="808080"/>
-          <w:sz w:val="19"/>
-          <w:szCs w:val="19"/>
-          <w:lang w:val="en-US"/>
-        </w:rPr>
-        <w:t>((</w:t>
-      </w:r>
-      <w:proofErr w:type="spellStart"/>
-      <w:r>
-        <w:rPr>
-          <w:rFonts w:ascii="Consolas" w:hAnsi="Consolas" w:cstheme="minorHAnsi"/>
-          <w:color w:val="808080"/>
-          <w:sz w:val="19"/>
-          <w:szCs w:val="19"/>
-          <w:lang w:val="en-US"/>
-        </w:rPr>
-        <w:t>i</w:t>
-      </w:r>
-      <w:proofErr w:type="spellEnd"/>
-      <w:r>
-        <w:rPr>
-          <w:rFonts w:ascii="Consolas" w:hAnsi="Consolas" w:cstheme="minorHAnsi"/>
-          <w:color w:val="808080"/>
-          <w:sz w:val="19"/>
-          <w:szCs w:val="19"/>
-          <w:lang w:val="en-US"/>
-        </w:rPr>
-        <w:t xml:space="preserve"> + 1) * (columns)+j);</w:t>
-      </w:r>
-    </w:p>
-    <w:p>
-      <w:pPr>
-        <w:autoSpaceDE w:val="0"/>
-        <w:autoSpaceDN w:val="0"/>
-        <w:adjustRightInd w:val="0"/>
-        <w:spacing w:after="0" w:line="240" w:lineRule="auto"/>
-        <w:rPr>
-          <w:rFonts w:ascii="Consolas" w:hAnsi="Consolas" w:cstheme="minorHAnsi"/>
-          <w:color w:val="808080"/>
-          <w:sz w:val="19"/>
-          <w:szCs w:val="19"/>
-          <w:lang w:val="en-US"/>
-        </w:rPr>
-      </w:pPr>
-      <w:r>
-        <w:rPr>
-          <w:rFonts w:ascii="Consolas" w:hAnsi="Consolas" w:cstheme="minorHAnsi"/>
-          <w:color w:val="808080"/>
-          <w:sz w:val="19"/>
-          <w:szCs w:val="19"/>
-          <w:lang w:val="en-US"/>
-        </w:rPr>
-        <w:t xml:space="preserve">            </w:t>
-      </w:r>
-      <w:proofErr w:type="spellStart"/>
-      <w:proofErr w:type="gramStart"/>
-      <w:r>
-        <w:rPr>
-          <w:rFonts w:ascii="Consolas" w:hAnsi="Consolas" w:cstheme="minorHAnsi"/>
-          <w:color w:val="808080"/>
-          <w:sz w:val="19"/>
-          <w:szCs w:val="19"/>
-          <w:lang w:val="en-US"/>
-        </w:rPr>
-        <w:t>indices.push</w:t>
-      </w:r>
-      <w:proofErr w:type="gramEnd"/>
-      <w:r>
-        <w:rPr>
-          <w:rFonts w:ascii="Consolas" w:hAnsi="Consolas" w:cstheme="minorHAnsi"/>
-          <w:color w:val="808080"/>
-          <w:sz w:val="19"/>
-          <w:szCs w:val="19"/>
-          <w:lang w:val="en-US"/>
-        </w:rPr>
-        <w:t>_back</w:t>
-      </w:r>
-      <w:proofErr w:type="spellEnd"/>
-      <w:r>
-        <w:rPr>
-          <w:rFonts w:ascii="Consolas" w:hAnsi="Consolas" w:cstheme="minorHAnsi"/>
-          <w:color w:val="808080"/>
-          <w:sz w:val="19"/>
-          <w:szCs w:val="19"/>
-          <w:lang w:val="en-US"/>
-        </w:rPr>
-        <w:t>(</w:t>
-      </w:r>
-      <w:proofErr w:type="spellStart"/>
-      <w:r>
-        <w:rPr>
-          <w:rFonts w:ascii="Consolas" w:hAnsi="Consolas" w:cstheme="minorHAnsi"/>
-          <w:color w:val="808080"/>
-          <w:sz w:val="19"/>
-          <w:szCs w:val="19"/>
-          <w:lang w:val="en-US"/>
-        </w:rPr>
-        <w:t>i</w:t>
-      </w:r>
-      <w:proofErr w:type="spellEnd"/>
-      <w:r>
-        <w:rPr>
-          <w:rFonts w:ascii="Consolas" w:hAnsi="Consolas" w:cstheme="minorHAnsi"/>
-          <w:color w:val="808080"/>
-          <w:sz w:val="19"/>
-          <w:szCs w:val="19"/>
-          <w:lang w:val="en-US"/>
-        </w:rPr>
-        <w:t xml:space="preserve"> * (columns) + j);</w:t>
-      </w:r>
-    </w:p>
-    <w:p>
-      <w:pPr>
-        <w:autoSpaceDE w:val="0"/>
-        <w:autoSpaceDN w:val="0"/>
-        <w:adjustRightInd w:val="0"/>
-        <w:spacing w:after="0" w:line="240" w:lineRule="auto"/>
-        <w:rPr>
-          <w:rFonts w:ascii="Consolas" w:hAnsi="Consolas" w:cstheme="minorHAnsi"/>
-          <w:color w:val="808080"/>
-          <w:sz w:val="19"/>
-          <w:szCs w:val="19"/>
-          <w:lang w:val="en-US"/>
-        </w:rPr>
-      </w:pPr>
-      <w:r>
-        <w:rPr>
-          <w:rFonts w:ascii="Consolas" w:hAnsi="Consolas" w:cstheme="minorHAnsi"/>
-          <w:color w:val="808080"/>
-          <w:sz w:val="19"/>
-          <w:szCs w:val="19"/>
-          <w:lang w:val="en-US"/>
-        </w:rPr>
-        <w:t xml:space="preserve">        }</w:t>
-      </w:r>
-    </w:p>
-    <w:p>
-      <w:pPr>
-        <w:autoSpaceDE w:val="0"/>
-        <w:autoSpaceDN w:val="0"/>
-        <w:adjustRightInd w:val="0"/>
-        <w:spacing w:after="0" w:line="240" w:lineRule="auto"/>
-        <w:rPr>
-          <w:rFonts w:ascii="Consolas" w:hAnsi="Consolas" w:cstheme="minorHAnsi"/>
-          <w:color w:val="808080"/>
-          <w:sz w:val="19"/>
-          <w:szCs w:val="19"/>
-          <w:lang w:val="en-US"/>
-        </w:rPr>
-      </w:pPr>
-    </w:p>
-    <w:p>
-      <w:pPr>
-        <w:autoSpaceDE w:val="0"/>
-        <w:autoSpaceDN w:val="0"/>
-        <w:adjustRightInd w:val="0"/>
-        <w:spacing w:after="0" w:line="240" w:lineRule="auto"/>
-        <w:rPr>
-          <w:rFonts w:ascii="Consolas" w:hAnsi="Consolas" w:cstheme="minorHAnsi"/>
-          <w:color w:val="808080"/>
-          <w:sz w:val="19"/>
-          <w:szCs w:val="19"/>
-          <w:lang w:val="en-US"/>
-        </w:rPr>
-      </w:pPr>
-      <w:r>
-        <w:rPr>
-          <w:rFonts w:ascii="Consolas" w:hAnsi="Consolas" w:cstheme="minorHAnsi"/>
-          <w:color w:val="808080"/>
-          <w:sz w:val="19"/>
-          <w:szCs w:val="19"/>
-          <w:lang w:val="en-US"/>
-        </w:rPr>
-        <w:t xml:space="preserve">        </w:t>
-      </w:r>
-      <w:proofErr w:type="gramStart"/>
-      <w:r>
-        <w:rPr>
-          <w:rFonts w:ascii="Consolas" w:hAnsi="Consolas" w:cstheme="minorHAnsi"/>
-          <w:color w:val="808080"/>
-          <w:sz w:val="19"/>
-          <w:szCs w:val="19"/>
-          <w:lang w:val="en-US"/>
-        </w:rPr>
-        <w:t>if(</w:t>
-      </w:r>
-      <w:proofErr w:type="gramEnd"/>
-      <w:r>
-        <w:rPr>
-          <w:rFonts w:ascii="Consolas" w:hAnsi="Consolas" w:cstheme="minorHAnsi"/>
-          <w:color w:val="808080"/>
-          <w:sz w:val="19"/>
-          <w:szCs w:val="19"/>
-          <w:lang w:val="en-US"/>
-        </w:rPr>
-        <w:t xml:space="preserve">rows - 1 &gt; </w:t>
-      </w:r>
-      <w:proofErr w:type="spellStart"/>
-      <w:r>
-        <w:rPr>
-          <w:rFonts w:ascii="Consolas" w:hAnsi="Consolas" w:cstheme="minorHAnsi"/>
-          <w:color w:val="808080"/>
-          <w:sz w:val="19"/>
-          <w:szCs w:val="19"/>
-          <w:lang w:val="en-US"/>
-        </w:rPr>
-        <w:t>i</w:t>
-      </w:r>
-      <w:proofErr w:type="spellEnd"/>
-      <w:r>
-        <w:rPr>
-          <w:rFonts w:ascii="Consolas" w:hAnsi="Consolas" w:cstheme="minorHAnsi"/>
-          <w:color w:val="808080"/>
-          <w:sz w:val="19"/>
-          <w:szCs w:val="19"/>
-          <w:lang w:val="en-US"/>
-        </w:rPr>
-        <w:t>)</w:t>
-      </w:r>
-    </w:p>
-    <w:p>
-      <w:pPr>
-        <w:autoSpaceDE w:val="0"/>
-        <w:autoSpaceDN w:val="0"/>
-        <w:adjustRightInd w:val="0"/>
-        <w:spacing w:after="0" w:line="240" w:lineRule="auto"/>
-        <w:rPr>
-          <w:rFonts w:ascii="Consolas" w:hAnsi="Consolas" w:cstheme="minorHAnsi"/>
-          <w:color w:val="808080"/>
-          <w:sz w:val="19"/>
-          <w:szCs w:val="19"/>
-          <w:lang w:val="en-US"/>
-        </w:rPr>
-      </w:pPr>
-      <w:r>
-        <w:rPr>
-          <w:rFonts w:ascii="Consolas" w:hAnsi="Consolas" w:cstheme="minorHAnsi"/>
-          <w:color w:val="808080"/>
-          <w:sz w:val="19"/>
-          <w:szCs w:val="19"/>
-          <w:lang w:val="en-US"/>
-        </w:rPr>
-        <w:t xml:space="preserve">            </w:t>
-      </w:r>
-      <w:proofErr w:type="spellStart"/>
-      <w:proofErr w:type="gramStart"/>
-      <w:r>
-        <w:rPr>
-          <w:rFonts w:ascii="Consolas" w:hAnsi="Consolas" w:cstheme="minorHAnsi"/>
-          <w:color w:val="808080"/>
-          <w:sz w:val="19"/>
-          <w:szCs w:val="19"/>
-          <w:lang w:val="en-US"/>
-        </w:rPr>
-        <w:t>indices.push</w:t>
-      </w:r>
-      <w:proofErr w:type="gramEnd"/>
-      <w:r>
-        <w:rPr>
-          <w:rFonts w:ascii="Consolas" w:hAnsi="Consolas" w:cstheme="minorHAnsi"/>
-          <w:color w:val="808080"/>
-          <w:sz w:val="19"/>
-          <w:szCs w:val="19"/>
-          <w:lang w:val="en-US"/>
-        </w:rPr>
-        <w:t>_back</w:t>
-      </w:r>
-      <w:proofErr w:type="spellEnd"/>
-      <w:r>
-        <w:rPr>
-          <w:rFonts w:ascii="Consolas" w:hAnsi="Consolas" w:cstheme="minorHAnsi"/>
-          <w:color w:val="808080"/>
-          <w:sz w:val="19"/>
-          <w:szCs w:val="19"/>
-          <w:lang w:val="en-US"/>
-        </w:rPr>
-        <w:t>(-1);</w:t>
-      </w:r>
-    </w:p>
-    <w:p>
-      <w:pPr>
-        <w:autoSpaceDE w:val="0"/>
-        <w:autoSpaceDN w:val="0"/>
-        <w:adjustRightInd w:val="0"/>
-        <w:spacing w:after="0" w:line="240" w:lineRule="auto"/>
-        <w:rPr>
-          <w:rFonts w:ascii="Consolas" w:hAnsi="Consolas" w:cstheme="minorHAnsi"/>
-          <w:color w:val="808080"/>
-          <w:sz w:val="19"/>
-          <w:szCs w:val="19"/>
-        </w:rPr>
-      </w:pPr>
-      <w:r>
-        <w:rPr>
-          <w:rFonts w:ascii="Consolas" w:hAnsi="Consolas" w:cstheme="minorHAnsi"/>
-          <w:color w:val="808080"/>
-          <w:sz w:val="19"/>
-          <w:szCs w:val="19"/>
-          <w:lang w:val="en-US"/>
-        </w:rPr>
-        <w:t xml:space="preserve">    }</w:t>
-      </w:r>
-    </w:p>
-    <w:p>
-      <w:pPr>
-        <w:autoSpaceDE w:val="0"/>
-        <w:autoSpaceDN w:val="0"/>
-        <w:adjustRightInd w:val="0"/>
-        <w:spacing w:after="0" w:line="240" w:lineRule="auto"/>
-        <w:rPr>
-          <w:lang w:val="en-US"/>
-        </w:rPr>
-      </w:pPr>
+      <w:r>
+        <w:rPr>
+          <w:rFonts w:ascii="Consolas" w:hAnsi="Consolas" w:cstheme="minorHAnsi"/>
+          <w:color w:val="808080"/>
+          <w:sz w:val="19"/>
+          <w:szCs w:val="19"/>
+          <w:lang w:val="en-US"/>
+        </w:rPr>
+        <w:tab/>
+      </w:r>
+      <w:r>
+        <w:rPr>
+          <w:rFonts w:ascii="Consolas" w:hAnsi="Consolas" w:cstheme="minorHAnsi"/>
+          <w:color w:val="808080"/>
+          <w:sz w:val="19"/>
+          <w:szCs w:val="19"/>
+          <w:lang w:val="en-US"/>
+        </w:rPr>
+        <w:t>g_RenderItems[3].World *= XMMatrixRotationY(-t * 2);</w:t>
+      </w:r>
     </w:p>
     <w:p>
       <w:pPr>
@@ -1772,7 +1341,6 @@
         <w:rPr>
           <w:rFonts w:asciiTheme="minorHAnsi" w:hAnsiTheme="minorHAnsi" w:cstheme="minorHAnsi"/>
         </w:rPr>
-        <w:lastRenderedPageBreak/>
         <w:t>Sample output</w:t>
       </w:r>
       <w:r>
@@ -1788,10 +1356,10 @@
           <w:noProof/>
         </w:rPr>
         <w:drawing>
-          <wp:inline distT="0" distB="0" distL="0" distR="0" wp14:anchorId="37B89024" wp14:editId="3FD1291D">
-            <wp:extent cx="2476190" cy="2504762"/>
-            <wp:effectExtent l="0" t="0" r="635" b="0"/>
-            <wp:docPr id="1898858869" name="Picture 1" descr="A blue and pink grid&#10;&#10;Description automatically generated"/>
+          <wp:inline distT="0" distB="0" distL="0" distR="0" wp14:anchorId="1EF1B9B9" wp14:editId="032728F4">
+            <wp:extent cx="3573780" cy="2345565"/>
+            <wp:effectExtent l="0" t="0" r="7620" b="0"/>
+            <wp:docPr id="1214761649" name="Picture 1"/>
             <wp:cNvGraphicFramePr>
               <a:graphicFrameLocks xmlns:a="http://schemas.openxmlformats.org/drawingml/2006/main" noChangeAspect="1"/>
             </wp:cNvGraphicFramePr>
@@ -1799,7 +1367,7 @@
               <a:graphicData uri="http://schemas.openxmlformats.org/drawingml/2006/picture">
                 <pic:pic xmlns:pic="http://schemas.openxmlformats.org/drawingml/2006/picture">
                   <pic:nvPicPr>
-                    <pic:cNvPr id="1898858869" name="Picture 1" descr="A blue and pink grid&#10;&#10;Description automatically generated"/>
+                    <pic:cNvPr id="1214761649" name=""/>
                     <pic:cNvPicPr/>
                   </pic:nvPicPr>
                   <pic:blipFill>
@@ -1811,7 +1379,7 @@
                   <pic:spPr>
                     <a:xfrm>
                       <a:off x="0" y="0"/>
-                      <a:ext cx="2476190" cy="2504762"/>
+                      <a:ext cx="3582211" cy="2351098"/>
                     </a:xfrm>
                     <a:prstGeom prst="rect">
                       <a:avLst/>
@@ -1842,6 +1410,7 @@
       <w:pPr>
         <w:rPr>
           <w:rFonts w:cstheme="minorHAnsi"/>
+          <w:i/>
         </w:rPr>
       </w:pPr>
       <w:r>
@@ -1849,7 +1418,21 @@
           <w:rFonts w:cstheme="minorHAnsi"/>
           <w:i/>
         </w:rPr>
-        <w:t>We can define two variables, rows and columns, which represent the number of strips in the grid.</w:t>
+        <w:t>We have a box that serves as the visual of the orbit axis of the two boxes.</w:t>
+      </w:r>
+    </w:p>
+    <w:p>
+      <w:pPr>
+        <w:rPr>
+          <w:rFonts w:cstheme="minorHAnsi"/>
+        </w:rPr>
+      </w:pPr>
+      <w:r>
+        <w:rPr>
+          <w:rFonts w:cstheme="minorHAnsi"/>
+          <w:i/>
+        </w:rPr>
+        <w:t>Then we created two boxes, to make them orbit around an axis, we have to TRANSLATE them first and then rotate, otherwise they would rotate around themselves.</w:t>
       </w:r>
     </w:p>
     <w:p>
@@ -1962,20 +1545,8 @@
           <w:szCs w:val="19"/>
           <w:lang w:val="en-US"/>
         </w:rPr>
-        <w:t xml:space="preserve">int count = </w:t>
-      </w:r>
-      <w:proofErr w:type="gramStart"/>
-      <w:r>
-        <w:rPr>
-          <w:rFonts w:ascii="Consolas" w:hAnsi="Consolas" w:cstheme="minorHAnsi"/>
-          <w:color w:val="808080"/>
-          <w:sz w:val="19"/>
-          <w:szCs w:val="19"/>
-          <w:lang w:val="en-US"/>
-        </w:rPr>
-        <w:t>0;</w:t>
-      </w:r>
-      <w:proofErr w:type="gramEnd"/>
+        <w:t>int count = 0;</w:t>
+      </w:r>
     </w:p>
     <w:p>
       <w:pPr>
@@ -2014,73 +1585,7 @@
           <w:szCs w:val="19"/>
           <w:lang w:val="en-US"/>
         </w:rPr>
-        <w:t xml:space="preserve">for (int </w:t>
-      </w:r>
-      <w:proofErr w:type="spellStart"/>
-      <w:r>
-        <w:rPr>
-          <w:rFonts w:ascii="Consolas" w:hAnsi="Consolas" w:cstheme="minorHAnsi"/>
-          <w:color w:val="808080"/>
-          <w:sz w:val="19"/>
-          <w:szCs w:val="19"/>
-          <w:lang w:val="en-US"/>
-        </w:rPr>
-        <w:t>i</w:t>
-      </w:r>
-      <w:proofErr w:type="spellEnd"/>
-      <w:r>
-        <w:rPr>
-          <w:rFonts w:ascii="Consolas" w:hAnsi="Consolas" w:cstheme="minorHAnsi"/>
-          <w:color w:val="808080"/>
-          <w:sz w:val="19"/>
-          <w:szCs w:val="19"/>
-          <w:lang w:val="en-US"/>
-        </w:rPr>
-        <w:t xml:space="preserve"> = 0; </w:t>
-      </w:r>
-      <w:proofErr w:type="spellStart"/>
-      <w:r>
-        <w:rPr>
-          <w:rFonts w:ascii="Consolas" w:hAnsi="Consolas" w:cstheme="minorHAnsi"/>
-          <w:color w:val="808080"/>
-          <w:sz w:val="19"/>
-          <w:szCs w:val="19"/>
-          <w:lang w:val="en-US"/>
-        </w:rPr>
-        <w:t>i</w:t>
-      </w:r>
-      <w:proofErr w:type="spellEnd"/>
-      <w:r>
-        <w:rPr>
-          <w:rFonts w:ascii="Consolas" w:hAnsi="Consolas" w:cstheme="minorHAnsi"/>
-          <w:color w:val="808080"/>
-          <w:sz w:val="19"/>
-          <w:szCs w:val="19"/>
-          <w:lang w:val="en-US"/>
-        </w:rPr>
-        <w:t xml:space="preserve"> &lt;= rows; ++</w:t>
-      </w:r>
-      <w:proofErr w:type="spellStart"/>
-      <w:r>
-        <w:rPr>
-          <w:rFonts w:ascii="Consolas" w:hAnsi="Consolas" w:cstheme="minorHAnsi"/>
-          <w:color w:val="808080"/>
-          <w:sz w:val="19"/>
-          <w:szCs w:val="19"/>
-          <w:lang w:val="en-US"/>
-        </w:rPr>
-        <w:t>i</w:t>
-      </w:r>
-      <w:proofErr w:type="spellEnd"/>
-      <w:r>
-        <w:rPr>
-          <w:rFonts w:ascii="Consolas" w:hAnsi="Consolas" w:cstheme="minorHAnsi"/>
-          <w:color w:val="808080"/>
-          <w:sz w:val="19"/>
-          <w:szCs w:val="19"/>
-          <w:lang w:val="en-US"/>
-        </w:rPr>
-        <w:t>)</w:t>
+        <w:t>for (int i = 0; i &lt;= rows; ++i)</w:t>
       </w:r>
     </w:p>
     <w:p>
@@ -2155,6 +1660,7 @@
           <w:szCs w:val="19"/>
           <w:lang w:val="en-US"/>
         </w:rPr>
+        <w:lastRenderedPageBreak/>
         <w:t xml:space="preserve">    {</w:t>
       </w:r>
     </w:p>
@@ -2180,42 +1686,8 @@
           <w:szCs w:val="19"/>
           <w:lang w:val="en-US"/>
         </w:rPr>
-        <w:t xml:space="preserve">        float x = </w:t>
-      </w:r>
-      <w:proofErr w:type="spellStart"/>
-      <w:r>
-        <w:rPr>
-          <w:rFonts w:ascii="Consolas" w:hAnsi="Consolas" w:cstheme="minorHAnsi"/>
-          <w:color w:val="808080"/>
-          <w:sz w:val="19"/>
-          <w:szCs w:val="19"/>
-          <w:lang w:val="en-US"/>
-        </w:rPr>
-        <w:t>static_cast</w:t>
-      </w:r>
-      <w:proofErr w:type="spellEnd"/>
-      <w:r>
-        <w:rPr>
-          <w:rFonts w:ascii="Consolas" w:hAnsi="Consolas" w:cstheme="minorHAnsi"/>
-          <w:color w:val="808080"/>
-          <w:sz w:val="19"/>
-          <w:szCs w:val="19"/>
-          <w:lang w:val="en-US"/>
-        </w:rPr>
-        <w:t xml:space="preserve">&lt;float&gt;(j) / columns * </w:t>
-      </w:r>
-      <w:proofErr w:type="gramStart"/>
-      <w:r>
-        <w:rPr>
-          <w:rFonts w:ascii="Consolas" w:hAnsi="Consolas" w:cstheme="minorHAnsi"/>
-          <w:color w:val="808080"/>
-          <w:sz w:val="19"/>
-          <w:szCs w:val="19"/>
-          <w:lang w:val="en-US"/>
-        </w:rPr>
-        <w:t>5;</w:t>
-      </w:r>
-      <w:proofErr w:type="gramEnd"/>
+        <w:t xml:space="preserve">        float x = static_cast&lt;float&gt;(j) / columns * 5;</w:t>
+      </w:r>
     </w:p>
     <w:p>
       <w:pPr>
@@ -2239,85 +1711,7 @@
           <w:szCs w:val="19"/>
           <w:lang w:val="en-US"/>
         </w:rPr>
-        <w:t xml:space="preserve">        </w:t>
-      </w:r>
-      <w:proofErr w:type="spellStart"/>
-      <w:r>
-        <w:rPr>
-          <w:rFonts w:ascii="Consolas" w:hAnsi="Consolas" w:cstheme="minorHAnsi"/>
-          <w:color w:val="808080"/>
-          <w:sz w:val="19"/>
-          <w:szCs w:val="19"/>
-          <w:lang w:val="en-US"/>
-        </w:rPr>
-        <w:t>rng_</w:t>
-      </w:r>
-      <w:proofErr w:type="gramStart"/>
-      <w:r>
-        <w:rPr>
-          <w:rFonts w:ascii="Consolas" w:hAnsi="Consolas" w:cstheme="minorHAnsi"/>
-          <w:color w:val="808080"/>
-          <w:sz w:val="19"/>
-          <w:szCs w:val="19"/>
-          <w:lang w:val="en-US"/>
-        </w:rPr>
-        <w:t>type</w:t>
-      </w:r>
-      <w:proofErr w:type="spellEnd"/>
-      <w:r>
-        <w:rPr>
-          <w:rFonts w:ascii="Consolas" w:hAnsi="Consolas" w:cstheme="minorHAnsi"/>
-          <w:color w:val="808080"/>
-          <w:sz w:val="19"/>
-          <w:szCs w:val="19"/>
-          <w:lang w:val="en-US"/>
-        </w:rPr>
-        <w:t>::</w:t>
-      </w:r>
-      <w:proofErr w:type="spellStart"/>
-      <w:proofErr w:type="gramEnd"/>
-      <w:r>
-        <w:rPr>
-          <w:rFonts w:ascii="Consolas" w:hAnsi="Consolas" w:cstheme="minorHAnsi"/>
-          <w:color w:val="808080"/>
-          <w:sz w:val="19"/>
-          <w:szCs w:val="19"/>
-          <w:lang w:val="en-US"/>
-        </w:rPr>
-        <w:t>result_type</w:t>
-      </w:r>
-      <w:proofErr w:type="spellEnd"/>
-      <w:r>
-        <w:rPr>
-          <w:rFonts w:ascii="Consolas" w:hAnsi="Consolas" w:cstheme="minorHAnsi"/>
-          <w:color w:val="808080"/>
-          <w:sz w:val="19"/>
-          <w:szCs w:val="19"/>
-          <w:lang w:val="en-US"/>
-        </w:rPr>
-        <w:t xml:space="preserve"> const </w:t>
-      </w:r>
-      <w:proofErr w:type="spellStart"/>
-      <w:r>
-        <w:rPr>
-          <w:rFonts w:ascii="Consolas" w:hAnsi="Consolas" w:cstheme="minorHAnsi"/>
-          <w:color w:val="808080"/>
-          <w:sz w:val="19"/>
-          <w:szCs w:val="19"/>
-          <w:lang w:val="en-US"/>
-        </w:rPr>
-        <w:t>seedval</w:t>
-      </w:r>
-      <w:proofErr w:type="spellEnd"/>
-      <w:r>
-        <w:rPr>
-          <w:rFonts w:ascii="Consolas" w:hAnsi="Consolas" w:cstheme="minorHAnsi"/>
-          <w:color w:val="808080"/>
-          <w:sz w:val="19"/>
-          <w:szCs w:val="19"/>
-          <w:lang w:val="en-US"/>
-        </w:rPr>
-        <w:t xml:space="preserve"> = count++; // get this from somewhere</w:t>
+        <w:t xml:space="preserve">        rng_type::result_type const seedval = count++; // get this from somewhere</w:t>
       </w:r>
     </w:p>
     <w:p>
@@ -2342,53 +1736,7 @@
           <w:szCs w:val="19"/>
           <w:lang w:val="en-US"/>
         </w:rPr>
-        <w:t xml:space="preserve">        </w:t>
-      </w:r>
-      <w:proofErr w:type="spellStart"/>
-      <w:proofErr w:type="gramStart"/>
-      <w:r>
-        <w:rPr>
-          <w:rFonts w:ascii="Consolas" w:hAnsi="Consolas" w:cstheme="minorHAnsi"/>
-          <w:color w:val="808080"/>
-          <w:sz w:val="19"/>
-          <w:szCs w:val="19"/>
-          <w:lang w:val="en-US"/>
-        </w:rPr>
-        <w:t>rng.seed</w:t>
-      </w:r>
-      <w:proofErr w:type="spellEnd"/>
-      <w:proofErr w:type="gramEnd"/>
-      <w:r>
-        <w:rPr>
-          <w:rFonts w:ascii="Consolas" w:hAnsi="Consolas" w:cstheme="minorHAnsi"/>
-          <w:color w:val="808080"/>
-          <w:sz w:val="19"/>
-          <w:szCs w:val="19"/>
-          <w:lang w:val="en-US"/>
-        </w:rPr>
-        <w:t>(</w:t>
-      </w:r>
-      <w:proofErr w:type="spellStart"/>
-      <w:r>
-        <w:rPr>
-          <w:rFonts w:ascii="Consolas" w:hAnsi="Consolas" w:cstheme="minorHAnsi"/>
-          <w:color w:val="808080"/>
-          <w:sz w:val="19"/>
-          <w:szCs w:val="19"/>
-          <w:lang w:val="en-US"/>
-        </w:rPr>
-        <w:t>seedval</w:t>
-      </w:r>
-      <w:proofErr w:type="spellEnd"/>
-      <w:r>
-        <w:rPr>
-          <w:rFonts w:ascii="Consolas" w:hAnsi="Consolas" w:cstheme="minorHAnsi"/>
-          <w:color w:val="808080"/>
-          <w:sz w:val="19"/>
-          <w:szCs w:val="19"/>
-          <w:lang w:val="en-US"/>
-        </w:rPr>
-        <w:t>);</w:t>
+        <w:t xml:space="preserve">        rng.seed(seedval);</w:t>
       </w:r>
     </w:p>
     <w:p>
@@ -2428,129 +1776,7 @@
           <w:szCs w:val="19"/>
           <w:lang w:val="en-US"/>
         </w:rPr>
-        <w:t xml:space="preserve">        </w:t>
-      </w:r>
-      <w:proofErr w:type="spellStart"/>
-      <w:r>
-        <w:rPr>
-          <w:rFonts w:ascii="Consolas" w:hAnsi="Consolas" w:cstheme="minorHAnsi"/>
-          <w:color w:val="808080"/>
-          <w:sz w:val="19"/>
-          <w:szCs w:val="19"/>
-          <w:lang w:val="en-US"/>
-        </w:rPr>
-        <w:t>rng_</w:t>
-      </w:r>
-      <w:proofErr w:type="gramStart"/>
-      <w:r>
-        <w:rPr>
-          <w:rFonts w:ascii="Consolas" w:hAnsi="Consolas" w:cstheme="minorHAnsi"/>
-          <w:color w:val="808080"/>
-          <w:sz w:val="19"/>
-          <w:szCs w:val="19"/>
-          <w:lang w:val="en-US"/>
-        </w:rPr>
-        <w:t>type</w:t>
-      </w:r>
-      <w:proofErr w:type="spellEnd"/>
-      <w:r>
-        <w:rPr>
-          <w:rFonts w:ascii="Consolas" w:hAnsi="Consolas" w:cstheme="minorHAnsi"/>
-          <w:color w:val="808080"/>
-          <w:sz w:val="19"/>
-          <w:szCs w:val="19"/>
-          <w:lang w:val="en-US"/>
-        </w:rPr>
-        <w:t>::</w:t>
-      </w:r>
-      <w:proofErr w:type="spellStart"/>
-      <w:proofErr w:type="gramEnd"/>
-      <w:r>
-        <w:rPr>
-          <w:rFonts w:ascii="Consolas" w:hAnsi="Consolas" w:cstheme="minorHAnsi"/>
-          <w:color w:val="808080"/>
-          <w:sz w:val="19"/>
-          <w:szCs w:val="19"/>
-          <w:lang w:val="en-US"/>
-        </w:rPr>
-        <w:t>result_type</w:t>
-      </w:r>
-      <w:proofErr w:type="spellEnd"/>
-      <w:r>
-        <w:rPr>
-          <w:rFonts w:ascii="Consolas" w:hAnsi="Consolas" w:cstheme="minorHAnsi"/>
-          <w:color w:val="808080"/>
-          <w:sz w:val="19"/>
-          <w:szCs w:val="19"/>
-          <w:lang w:val="en-US"/>
-        </w:rPr>
-        <w:t xml:space="preserve"> </w:t>
-      </w:r>
-      <w:proofErr w:type="spellStart"/>
-      <w:r>
-        <w:rPr>
-          <w:rFonts w:ascii="Consolas" w:hAnsi="Consolas" w:cstheme="minorHAnsi"/>
-          <w:color w:val="808080"/>
-          <w:sz w:val="19"/>
-          <w:szCs w:val="19"/>
-          <w:lang w:val="en-US"/>
-        </w:rPr>
-        <w:t>random_number</w:t>
-      </w:r>
-      <w:proofErr w:type="spellEnd"/>
-      <w:r>
-        <w:rPr>
-          <w:rFonts w:ascii="Consolas" w:hAnsi="Consolas" w:cstheme="minorHAnsi"/>
-          <w:color w:val="808080"/>
-          <w:sz w:val="19"/>
-          <w:szCs w:val="19"/>
-          <w:lang w:val="en-US"/>
-        </w:rPr>
-        <w:t xml:space="preserve"> = </w:t>
-      </w:r>
-      <w:proofErr w:type="spellStart"/>
-      <w:r>
-        <w:rPr>
-          <w:rFonts w:ascii="Consolas" w:hAnsi="Consolas" w:cstheme="minorHAnsi"/>
-          <w:color w:val="808080"/>
-          <w:sz w:val="19"/>
-          <w:szCs w:val="19"/>
-          <w:lang w:val="en-US"/>
-        </w:rPr>
-        <w:t>udist</w:t>
-      </w:r>
-      <w:proofErr w:type="spellEnd"/>
-      <w:r>
-        <w:rPr>
-          <w:rFonts w:ascii="Consolas" w:hAnsi="Consolas" w:cstheme="minorHAnsi"/>
-          <w:color w:val="808080"/>
-          <w:sz w:val="19"/>
-          <w:szCs w:val="19"/>
-          <w:lang w:val="en-US"/>
-        </w:rPr>
-        <w:t>(</w:t>
-      </w:r>
-      <w:proofErr w:type="spellStart"/>
-      <w:r>
-        <w:rPr>
-          <w:rFonts w:ascii="Consolas" w:hAnsi="Consolas" w:cstheme="minorHAnsi"/>
-          <w:color w:val="808080"/>
-          <w:sz w:val="19"/>
-          <w:szCs w:val="19"/>
-          <w:lang w:val="en-US"/>
-        </w:rPr>
-        <w:t>rng</w:t>
-      </w:r>
-      <w:proofErr w:type="spellEnd"/>
-      <w:r>
-        <w:rPr>
-          <w:rFonts w:ascii="Consolas" w:hAnsi="Consolas" w:cstheme="minorHAnsi"/>
-          <w:color w:val="808080"/>
-          <w:sz w:val="19"/>
-          <w:szCs w:val="19"/>
-          <w:lang w:val="en-US"/>
-        </w:rPr>
-        <w:t>) % 200;</w:t>
+        <w:t xml:space="preserve">        rng_type::result_type random_number = udist(rng) % 200;</w:t>
       </w:r>
     </w:p>
     <w:p>
@@ -2590,29 +1816,7 @@
           <w:szCs w:val="19"/>
           <w:lang w:val="en-US"/>
         </w:rPr>
-        <w:t xml:space="preserve">        // Normalize </w:t>
-      </w:r>
-      <w:proofErr w:type="spellStart"/>
-      <w:r>
-        <w:rPr>
-          <w:rFonts w:ascii="Consolas" w:hAnsi="Consolas" w:cstheme="minorHAnsi"/>
-          <w:color w:val="808080"/>
-          <w:sz w:val="19"/>
-          <w:szCs w:val="19"/>
-          <w:lang w:val="en-US"/>
-        </w:rPr>
-        <w:t>random_number</w:t>
-      </w:r>
-      <w:proofErr w:type="spellEnd"/>
-      <w:r>
-        <w:rPr>
-          <w:rFonts w:ascii="Consolas" w:hAnsi="Consolas" w:cstheme="minorHAnsi"/>
-          <w:color w:val="808080"/>
-          <w:sz w:val="19"/>
-          <w:szCs w:val="19"/>
-          <w:lang w:val="en-US"/>
-        </w:rPr>
-        <w:t xml:space="preserve"> between 0 and 1</w:t>
+        <w:t xml:space="preserve">        // Normalize random_number between 0 and 1</w:t>
       </w:r>
     </w:p>
     <w:p>
@@ -2652,64 +1856,8 @@
           <w:szCs w:val="19"/>
           <w:lang w:val="en-US"/>
         </w:rPr>
-        <w:t xml:space="preserve">        double </w:t>
-      </w:r>
-      <w:proofErr w:type="spellStart"/>
-      <w:r>
-        <w:rPr>
-          <w:rFonts w:ascii="Consolas" w:hAnsi="Consolas" w:cstheme="minorHAnsi"/>
-          <w:color w:val="808080"/>
-          <w:sz w:val="19"/>
-          <w:szCs w:val="19"/>
-          <w:lang w:val="en-US"/>
-        </w:rPr>
-        <w:t>normalizedNumber</w:t>
-      </w:r>
-      <w:proofErr w:type="spellEnd"/>
-      <w:r>
-        <w:rPr>
-          <w:rFonts w:ascii="Consolas" w:hAnsi="Consolas" w:cstheme="minorHAnsi"/>
-          <w:color w:val="808080"/>
-          <w:sz w:val="19"/>
-          <w:szCs w:val="19"/>
-          <w:lang w:val="en-US"/>
-        </w:rPr>
-        <w:t xml:space="preserve"> = </w:t>
-      </w:r>
-      <w:proofErr w:type="spellStart"/>
-      <w:r>
-        <w:rPr>
-          <w:rFonts w:ascii="Consolas" w:hAnsi="Consolas" w:cstheme="minorHAnsi"/>
-          <w:color w:val="808080"/>
-          <w:sz w:val="19"/>
-          <w:szCs w:val="19"/>
-          <w:lang w:val="en-US"/>
-        </w:rPr>
-        <w:t>random_number</w:t>
-      </w:r>
-      <w:proofErr w:type="spellEnd"/>
-      <w:r>
-        <w:rPr>
-          <w:rFonts w:ascii="Consolas" w:hAnsi="Consolas" w:cstheme="minorHAnsi"/>
-          <w:color w:val="808080"/>
-          <w:sz w:val="19"/>
-          <w:szCs w:val="19"/>
-          <w:lang w:val="en-US"/>
-        </w:rPr>
-        <w:t xml:space="preserve"> / 200.0 * </w:t>
-      </w:r>
-      <w:proofErr w:type="gramStart"/>
-      <w:r>
-        <w:rPr>
-          <w:rFonts w:ascii="Consolas" w:hAnsi="Consolas" w:cstheme="minorHAnsi"/>
-          <w:color w:val="808080"/>
-          <w:sz w:val="19"/>
-          <w:szCs w:val="19"/>
-          <w:lang w:val="en-US"/>
-        </w:rPr>
-        <w:t>5;</w:t>
-      </w:r>
-      <w:proofErr w:type="gramEnd"/>
+        <w:t xml:space="preserve">        double normalizedNumber = random_number / 200.0 * 5;</w:t>
+      </w:r>
     </w:p>
     <w:p>
       <w:pPr>
@@ -2773,64 +1921,8 @@
           <w:szCs w:val="19"/>
           <w:lang w:val="en-US"/>
         </w:rPr>
-        <w:t xml:space="preserve">        float z = </w:t>
-      </w:r>
-      <w:proofErr w:type="spellStart"/>
-      <w:r>
-        <w:rPr>
-          <w:rFonts w:ascii="Consolas" w:hAnsi="Consolas" w:cstheme="minorHAnsi"/>
-          <w:color w:val="808080"/>
-          <w:sz w:val="19"/>
-          <w:szCs w:val="19"/>
-          <w:lang w:val="en-US"/>
-        </w:rPr>
-        <w:t>static_cast</w:t>
-      </w:r>
-      <w:proofErr w:type="spellEnd"/>
-      <w:r>
-        <w:rPr>
-          <w:rFonts w:ascii="Consolas" w:hAnsi="Consolas" w:cstheme="minorHAnsi"/>
-          <w:color w:val="808080"/>
-          <w:sz w:val="19"/>
-          <w:szCs w:val="19"/>
-          <w:lang w:val="en-US"/>
-        </w:rPr>
-        <w:t>&lt;float&gt;(</w:t>
-      </w:r>
-      <w:proofErr w:type="spellStart"/>
-      <w:r>
-        <w:rPr>
-          <w:rFonts w:ascii="Consolas" w:hAnsi="Consolas" w:cstheme="minorHAnsi"/>
-          <w:color w:val="808080"/>
-          <w:sz w:val="19"/>
-          <w:szCs w:val="19"/>
-          <w:lang w:val="en-US"/>
-        </w:rPr>
-        <w:t>i</w:t>
-      </w:r>
-      <w:proofErr w:type="spellEnd"/>
-      <w:r>
-        <w:rPr>
-          <w:rFonts w:ascii="Consolas" w:hAnsi="Consolas" w:cstheme="minorHAnsi"/>
-          <w:color w:val="808080"/>
-          <w:sz w:val="19"/>
-          <w:szCs w:val="19"/>
-          <w:lang w:val="en-US"/>
-        </w:rPr>
-        <w:t xml:space="preserve">) / rows * </w:t>
-      </w:r>
-      <w:proofErr w:type="gramStart"/>
-      <w:r>
-        <w:rPr>
-          <w:rFonts w:ascii="Consolas" w:hAnsi="Consolas" w:cstheme="minorHAnsi"/>
-          <w:color w:val="808080"/>
-          <w:sz w:val="19"/>
-          <w:szCs w:val="19"/>
-          <w:lang w:val="en-US"/>
-        </w:rPr>
-        <w:t>5;</w:t>
-      </w:r>
-      <w:proofErr w:type="gramEnd"/>
+        <w:t xml:space="preserve">        float z = static_cast&lt;float&gt;(i) / rows * 5;</w:t>
+      </w:r>
     </w:p>
     <w:p>
       <w:pPr>
@@ -2894,63 +1986,7 @@
           <w:szCs w:val="19"/>
           <w:lang w:val="en-US"/>
         </w:rPr>
-        <w:t xml:space="preserve">        </w:t>
-      </w:r>
-      <w:proofErr w:type="spellStart"/>
-      <w:proofErr w:type="gramStart"/>
-      <w:r>
-        <w:rPr>
-          <w:rFonts w:ascii="Consolas" w:hAnsi="Consolas" w:cstheme="minorHAnsi"/>
-          <w:color w:val="808080"/>
-          <w:sz w:val="19"/>
-          <w:szCs w:val="19"/>
-          <w:lang w:val="en-US"/>
-        </w:rPr>
-        <w:t>vertices.push</w:t>
-      </w:r>
-      <w:proofErr w:type="gramEnd"/>
-      <w:r>
-        <w:rPr>
-          <w:rFonts w:ascii="Consolas" w:hAnsi="Consolas" w:cstheme="minorHAnsi"/>
-          <w:color w:val="808080"/>
-          <w:sz w:val="19"/>
-          <w:szCs w:val="19"/>
-          <w:lang w:val="en-US"/>
-        </w:rPr>
-        <w:t>_back</w:t>
-      </w:r>
-      <w:proofErr w:type="spellEnd"/>
-      <w:r>
-        <w:rPr>
-          <w:rFonts w:ascii="Consolas" w:hAnsi="Consolas" w:cstheme="minorHAnsi"/>
-          <w:color w:val="808080"/>
-          <w:sz w:val="19"/>
-          <w:szCs w:val="19"/>
-          <w:lang w:val="en-US"/>
-        </w:rPr>
-        <w:t xml:space="preserve">({ XMFLOAT3(x, </w:t>
-      </w:r>
-      <w:proofErr w:type="spellStart"/>
-      <w:r>
-        <w:rPr>
-          <w:rFonts w:ascii="Consolas" w:hAnsi="Consolas" w:cstheme="minorHAnsi"/>
-          <w:color w:val="808080"/>
-          <w:sz w:val="19"/>
-          <w:szCs w:val="19"/>
-          <w:lang w:val="en-US"/>
-        </w:rPr>
-        <w:t>normalizedNumber</w:t>
-      </w:r>
-      <w:proofErr w:type="spellEnd"/>
-      <w:r>
-        <w:rPr>
-          <w:rFonts w:ascii="Consolas" w:hAnsi="Consolas" w:cstheme="minorHAnsi"/>
-          <w:color w:val="808080"/>
-          <w:sz w:val="19"/>
-          <w:szCs w:val="19"/>
-          <w:lang w:val="en-US"/>
-        </w:rPr>
-        <w:t>, z), color});</w:t>
+        <w:t xml:space="preserve">        vertices.push_back({ XMFLOAT3(x, normalizedNumber, z), color});</w:t>
       </w:r>
     </w:p>
     <w:p>
@@ -3010,7 +2046,6 @@
         <w:rPr>
           <w:rFonts w:asciiTheme="minorHAnsi" w:hAnsiTheme="minorHAnsi" w:cstheme="minorHAnsi"/>
         </w:rPr>
-        <w:lastRenderedPageBreak/>
         <w:t>S</w:t>
       </w:r>
       <w:r>
@@ -3145,51 +2180,23 @@
           <w:color w:val="1F2328"/>
           <w:lang w:eastAsia="en-GB"/>
         </w:rPr>
-        <w:t xml:space="preserve">Modify the parameter in </w:t>
-      </w:r>
-      <w:proofErr w:type="spellStart"/>
-      <w:proofErr w:type="gramStart"/>
+        <w:t>Modify the parameter in IASetPrimitiveTopology( ) and indices[] to draw:</w:t>
+      </w:r>
       <w:r>
         <w:rPr>
           <w:rFonts w:asciiTheme="minorHAnsi" w:eastAsia="Times New Roman" w:hAnsiTheme="minorHAnsi" w:cstheme="minorHAnsi"/>
           <w:color w:val="1F2328"/>
           <w:lang w:eastAsia="en-GB"/>
         </w:rPr>
-        <w:t>IASetPrimitiveTopology</w:t>
-      </w:r>
-      <w:proofErr w:type="spellEnd"/>
+        <w:br/>
+        <w:t>1. A list of points corresponding to the cube’s eight vertices.</w:t>
+      </w:r>
       <w:r>
         <w:rPr>
           <w:rFonts w:asciiTheme="minorHAnsi" w:eastAsia="Times New Roman" w:hAnsiTheme="minorHAnsi" w:cstheme="minorHAnsi"/>
           <w:color w:val="1F2328"/>
           <w:lang w:eastAsia="en-GB"/>
         </w:rPr>
-        <w:t>( )</w:t>
-      </w:r>
-      <w:proofErr w:type="gramEnd"/>
-      <w:r>
-        <w:rPr>
-          <w:rFonts w:asciiTheme="minorHAnsi" w:eastAsia="Times New Roman" w:hAnsiTheme="minorHAnsi" w:cstheme="minorHAnsi"/>
-          <w:color w:val="1F2328"/>
-          <w:lang w:eastAsia="en-GB"/>
-        </w:rPr>
-        <w:t xml:space="preserve"> and indices[] to draw:</w:t>
-      </w:r>
-      <w:r>
-        <w:rPr>
-          <w:rFonts w:asciiTheme="minorHAnsi" w:eastAsia="Times New Roman" w:hAnsiTheme="minorHAnsi" w:cstheme="minorHAnsi"/>
-          <w:color w:val="1F2328"/>
-          <w:lang w:eastAsia="en-GB"/>
-        </w:rPr>
-        <w:br/>
-        <w:t>1. A list of points corresponding to the cube’s eight vertices.</w:t>
-      </w:r>
-      <w:r>
-        <w:rPr>
-          <w:rFonts w:asciiTheme="minorHAnsi" w:eastAsia="Times New Roman" w:hAnsiTheme="minorHAnsi" w:cstheme="minorHAnsi"/>
-          <w:color w:val="1F2328"/>
-          <w:lang w:eastAsia="en-GB"/>
-        </w:rPr>
         <w:br/>
         <w:t>2. The 12 edges of the cube (not as a wireframe triangle mesh).</w:t>
       </w:r>
@@ -3215,520 +2222,62 @@
           <w:lang w:val="en-US"/>
         </w:rPr>
       </w:pPr>
-      <w:proofErr w:type="spellStart"/>
-      <w:r>
-        <w:rPr>
-          <w:lang w:val="en-US"/>
-        </w:rPr>
-        <w:t>RenderItem</w:t>
-      </w:r>
-      <w:proofErr w:type="spellEnd"/>
-      <w:r>
-        <w:rPr>
-          <w:lang w:val="en-US"/>
-        </w:rPr>
-        <w:t xml:space="preserve"> </w:t>
-      </w:r>
-      <w:proofErr w:type="gramStart"/>
-      <w:r>
-        <w:rPr>
-          <w:lang w:val="en-US"/>
-        </w:rPr>
-        <w:t>it;</w:t>
-      </w:r>
-      <w:proofErr w:type="gramEnd"/>
-    </w:p>
-    <w:p>
-      <w:pPr>
-        <w:pStyle w:val="ListParagraph"/>
-        <w:rPr>
-          <w:lang w:val="en-US"/>
-        </w:rPr>
-      </w:pPr>
-      <w:r>
-        <w:rPr>
-          <w:lang w:val="en-US"/>
-        </w:rPr>
-        <w:t xml:space="preserve">auto box = </w:t>
-      </w:r>
-      <w:proofErr w:type="spellStart"/>
-      <w:proofErr w:type="gramStart"/>
-      <w:r>
-        <w:rPr>
-          <w:lang w:val="en-US"/>
-        </w:rPr>
-        <w:t>gen.CreateSphere</w:t>
-      </w:r>
-      <w:proofErr w:type="spellEnd"/>
-      <w:proofErr w:type="gramEnd"/>
-      <w:r>
-        <w:rPr>
-          <w:lang w:val="en-US"/>
-        </w:rPr>
-        <w:t>(1, 5, 5);</w:t>
-      </w:r>
-    </w:p>
-    <w:p>
-      <w:pPr>
-        <w:pStyle w:val="ListParagraph"/>
-        <w:rPr>
-          <w:lang w:val="en-US"/>
-        </w:rPr>
-      </w:pPr>
-      <w:proofErr w:type="spellStart"/>
-      <w:proofErr w:type="gramStart"/>
-      <w:r>
-        <w:rPr>
-          <w:lang w:val="en-US"/>
-        </w:rPr>
-        <w:t>it.Geo</w:t>
-      </w:r>
-      <w:proofErr w:type="spellEnd"/>
-      <w:proofErr w:type="gramEnd"/>
-      <w:r>
-        <w:rPr>
-          <w:lang w:val="en-US"/>
-        </w:rPr>
-        <w:t xml:space="preserve"> = &amp;(box);</w:t>
-      </w:r>
-    </w:p>
-    <w:p>
-      <w:pPr>
-        <w:pStyle w:val="ListParagraph"/>
-        <w:rPr>
-          <w:lang w:val="en-US"/>
-        </w:rPr>
-      </w:pPr>
-      <w:proofErr w:type="spellStart"/>
-      <w:proofErr w:type="gramStart"/>
-      <w:r>
-        <w:rPr>
-          <w:lang w:val="en-US"/>
-        </w:rPr>
-        <w:t>it.IndexCount</w:t>
-      </w:r>
-      <w:proofErr w:type="spellEnd"/>
-      <w:proofErr w:type="gramEnd"/>
-      <w:r>
-        <w:rPr>
-          <w:lang w:val="en-US"/>
-        </w:rPr>
-        <w:t xml:space="preserve"> = </w:t>
-      </w:r>
-      <w:proofErr w:type="spellStart"/>
-      <w:r>
-        <w:rPr>
-          <w:lang w:val="en-US"/>
-        </w:rPr>
-        <w:t>it.Geo</w:t>
-      </w:r>
-      <w:proofErr w:type="spellEnd"/>
-      <w:r>
-        <w:rPr>
-          <w:lang w:val="en-US"/>
-        </w:rPr>
-        <w:t>-&gt;GetIndices16().size();</w:t>
-      </w:r>
-    </w:p>
-    <w:p>
-      <w:pPr>
-        <w:pStyle w:val="ListParagraph"/>
-        <w:rPr>
-          <w:lang w:val="en-US"/>
-        </w:rPr>
-      </w:pPr>
-    </w:p>
-    <w:p>
-      <w:pPr>
-        <w:pStyle w:val="ListParagraph"/>
-        <w:rPr>
-          <w:lang w:val="en-US"/>
-        </w:rPr>
-      </w:pPr>
-      <w:proofErr w:type="spellStart"/>
-      <w:r>
-        <w:rPr>
-          <w:lang w:val="en-US"/>
-        </w:rPr>
-        <w:t>g_RenderItems.push_back</w:t>
-      </w:r>
-      <w:proofErr w:type="spellEnd"/>
-      <w:r>
-        <w:rPr>
-          <w:lang w:val="en-US"/>
-        </w:rPr>
-        <w:t>(it</w:t>
-      </w:r>
-      <w:proofErr w:type="gramStart"/>
-      <w:r>
-        <w:rPr>
-          <w:lang w:val="en-US"/>
-        </w:rPr>
-        <w:t>);</w:t>
-      </w:r>
-      <w:proofErr w:type="gramEnd"/>
-    </w:p>
-    <w:p>
-      <w:pPr>
-        <w:pStyle w:val="ListParagraph"/>
-        <w:rPr>
-          <w:lang w:val="en-US"/>
-        </w:rPr>
-      </w:pPr>
-    </w:p>
-    <w:p>
-      <w:pPr>
-        <w:pStyle w:val="ListParagraph"/>
-        <w:rPr>
-          <w:lang w:val="en-US"/>
-        </w:rPr>
-      </w:pPr>
-      <w:proofErr w:type="spellStart"/>
-      <w:r>
-        <w:rPr>
-          <w:lang w:val="en-US"/>
-        </w:rPr>
-        <w:t>RenderItem</w:t>
-      </w:r>
-      <w:proofErr w:type="spellEnd"/>
-      <w:r>
-        <w:rPr>
-          <w:lang w:val="en-US"/>
-        </w:rPr>
-        <w:t xml:space="preserve"> </w:t>
-      </w:r>
-      <w:proofErr w:type="gramStart"/>
-      <w:r>
-        <w:rPr>
-          <w:lang w:val="en-US"/>
-        </w:rPr>
-        <w:t>it2;</w:t>
-      </w:r>
-      <w:proofErr w:type="gramEnd"/>
-    </w:p>
-    <w:p>
-      <w:pPr>
-        <w:pStyle w:val="ListParagraph"/>
-        <w:rPr>
-          <w:lang w:val="en-US"/>
-        </w:rPr>
-      </w:pPr>
-      <w:r>
-        <w:rPr>
-          <w:lang w:val="en-US"/>
-        </w:rPr>
-        <w:t xml:space="preserve">auto </w:t>
-      </w:r>
-      <w:proofErr w:type="spellStart"/>
-      <w:r>
-        <w:rPr>
-          <w:lang w:val="en-US"/>
-        </w:rPr>
-        <w:t>spher</w:t>
-      </w:r>
-      <w:proofErr w:type="spellEnd"/>
-      <w:r>
-        <w:rPr>
-          <w:lang w:val="en-US"/>
-        </w:rPr>
-        <w:t xml:space="preserve"> = </w:t>
-      </w:r>
-      <w:proofErr w:type="spellStart"/>
-      <w:proofErr w:type="gramStart"/>
-      <w:r>
-        <w:rPr>
-          <w:lang w:val="en-US"/>
-        </w:rPr>
-        <w:t>gen.CreateGrid</w:t>
-      </w:r>
-      <w:proofErr w:type="spellEnd"/>
-      <w:proofErr w:type="gramEnd"/>
-      <w:r>
-        <w:rPr>
-          <w:lang w:val="en-US"/>
-        </w:rPr>
-        <w:t>(8, 8, 10, 10);</w:t>
-      </w:r>
-    </w:p>
-    <w:p>
-      <w:pPr>
-        <w:pStyle w:val="ListParagraph"/>
-        <w:rPr>
-          <w:lang w:val="en-US"/>
-        </w:rPr>
-      </w:pPr>
-      <w:r>
-        <w:rPr>
-          <w:lang w:val="en-US"/>
-        </w:rPr>
-        <w:t>it2.Geo = &amp;(</w:t>
-      </w:r>
-      <w:proofErr w:type="spellStart"/>
-      <w:r>
-        <w:rPr>
-          <w:lang w:val="en-US"/>
-        </w:rPr>
-        <w:t>spher</w:t>
-      </w:r>
-      <w:proofErr w:type="spellEnd"/>
-      <w:proofErr w:type="gramStart"/>
-      <w:r>
-        <w:rPr>
-          <w:lang w:val="en-US"/>
-        </w:rPr>
-        <w:t>);</w:t>
-      </w:r>
-      <w:proofErr w:type="gramEnd"/>
-    </w:p>
-    <w:p>
-      <w:pPr>
-        <w:pStyle w:val="ListParagraph"/>
-        <w:rPr>
-          <w:lang w:val="en-US"/>
-        </w:rPr>
-      </w:pPr>
-      <w:r>
-        <w:rPr>
-          <w:lang w:val="en-US"/>
-        </w:rPr>
-        <w:t xml:space="preserve">it2.World = </w:t>
-      </w:r>
-      <w:proofErr w:type="spellStart"/>
-      <w:proofErr w:type="gramStart"/>
-      <w:r>
-        <w:rPr>
-          <w:lang w:val="en-US"/>
-        </w:rPr>
-        <w:t>XMMatrixIdentity</w:t>
-      </w:r>
-      <w:proofErr w:type="spellEnd"/>
-      <w:r>
-        <w:rPr>
-          <w:lang w:val="en-US"/>
-        </w:rPr>
-        <w:t>(</w:t>
-      </w:r>
-      <w:proofErr w:type="gramEnd"/>
-      <w:r>
-        <w:rPr>
-          <w:lang w:val="en-US"/>
-        </w:rPr>
-        <w:t>);</w:t>
-      </w:r>
-    </w:p>
-    <w:p>
-      <w:pPr>
-        <w:pStyle w:val="ListParagraph"/>
-        <w:rPr>
-          <w:lang w:val="en-US"/>
-        </w:rPr>
-      </w:pPr>
-      <w:r>
-        <w:rPr>
-          <w:lang w:val="en-US"/>
-        </w:rPr>
-        <w:t xml:space="preserve">it2.World *= </w:t>
-      </w:r>
-      <w:proofErr w:type="spellStart"/>
-      <w:proofErr w:type="gramStart"/>
-      <w:r>
-        <w:rPr>
-          <w:lang w:val="en-US"/>
-        </w:rPr>
-        <w:t>XMMatrixTranslation</w:t>
-      </w:r>
-      <w:proofErr w:type="spellEnd"/>
-      <w:r>
-        <w:rPr>
-          <w:lang w:val="en-US"/>
-        </w:rPr>
-        <w:t>(</w:t>
-      </w:r>
-      <w:proofErr w:type="gramEnd"/>
-      <w:r>
-        <w:rPr>
-          <w:lang w:val="en-US"/>
-        </w:rPr>
-        <w:t>-0.0f, -1.0f, 0.0f);</w:t>
-      </w:r>
-    </w:p>
-    <w:p>
-      <w:pPr>
-        <w:pStyle w:val="ListParagraph"/>
-        <w:rPr>
-          <w:lang w:val="en-US"/>
-        </w:rPr>
-      </w:pPr>
-      <w:r>
-        <w:rPr>
-          <w:lang w:val="en-US"/>
-        </w:rPr>
-        <w:t>it2.IndexCount = it2.Geo-&gt;GetIndices16(</w:t>
-      </w:r>
-      <w:proofErr w:type="gramStart"/>
-      <w:r>
-        <w:rPr>
-          <w:lang w:val="en-US"/>
-        </w:rPr>
-        <w:t>).size</w:t>
-      </w:r>
-      <w:proofErr w:type="gramEnd"/>
-      <w:r>
-        <w:rPr>
-          <w:lang w:val="en-US"/>
-        </w:rPr>
-        <w:t>();</w:t>
-      </w:r>
-    </w:p>
-    <w:p>
-      <w:pPr>
-        <w:pStyle w:val="ListParagraph"/>
-        <w:rPr>
-          <w:lang w:val="en-US"/>
-        </w:rPr>
-      </w:pPr>
-    </w:p>
-    <w:p>
-      <w:pPr>
-        <w:pStyle w:val="ListParagraph"/>
-        <w:rPr>
-          <w:lang w:val="en-US"/>
-        </w:rPr>
-      </w:pPr>
-      <w:proofErr w:type="spellStart"/>
-      <w:r>
-        <w:rPr>
-          <w:lang w:val="en-US"/>
-        </w:rPr>
-        <w:t>g_RenderItems.push_back</w:t>
-      </w:r>
-      <w:proofErr w:type="spellEnd"/>
-      <w:r>
-        <w:rPr>
-          <w:lang w:val="en-US"/>
-        </w:rPr>
-        <w:t>(it2</w:t>
-      </w:r>
-      <w:proofErr w:type="gramStart"/>
-      <w:r>
-        <w:rPr>
-          <w:lang w:val="en-US"/>
-        </w:rPr>
-        <w:t>);</w:t>
-      </w:r>
-      <w:proofErr w:type="gramEnd"/>
-    </w:p>
-    <w:p>
-      <w:pPr>
-        <w:pStyle w:val="ListParagraph"/>
-        <w:rPr>
-          <w:lang w:val="en-US"/>
-        </w:rPr>
-      </w:pPr>
-    </w:p>
-    <w:p>
-      <w:pPr>
-        <w:pStyle w:val="ListParagraph"/>
-        <w:rPr>
-          <w:lang w:val="en-US"/>
-        </w:rPr>
-      </w:pPr>
-      <w:proofErr w:type="spellStart"/>
-      <w:r>
-        <w:rPr>
-          <w:lang w:val="en-US"/>
-        </w:rPr>
-        <w:t>RenderItem</w:t>
-      </w:r>
-      <w:proofErr w:type="spellEnd"/>
-      <w:r>
-        <w:rPr>
-          <w:lang w:val="en-US"/>
-        </w:rPr>
-        <w:t xml:space="preserve"> </w:t>
-      </w:r>
-      <w:proofErr w:type="gramStart"/>
-      <w:r>
-        <w:rPr>
-          <w:lang w:val="en-US"/>
-        </w:rPr>
-        <w:t>it3;</w:t>
-      </w:r>
-      <w:proofErr w:type="gramEnd"/>
-    </w:p>
-    <w:p>
-      <w:pPr>
-        <w:pStyle w:val="ListParagraph"/>
-        <w:rPr>
-          <w:lang w:val="en-US"/>
-        </w:rPr>
-      </w:pPr>
-      <w:r>
-        <w:rPr>
-          <w:lang w:val="en-US"/>
-        </w:rPr>
-        <w:t xml:space="preserve">auto </w:t>
-      </w:r>
-      <w:proofErr w:type="spellStart"/>
-      <w:r>
-        <w:rPr>
-          <w:lang w:val="en-US"/>
-        </w:rPr>
-        <w:t>cyl</w:t>
-      </w:r>
-      <w:proofErr w:type="spellEnd"/>
-      <w:r>
-        <w:rPr>
-          <w:lang w:val="en-US"/>
-        </w:rPr>
-        <w:t xml:space="preserve"> = </w:t>
-      </w:r>
-      <w:proofErr w:type="spellStart"/>
-      <w:proofErr w:type="gramStart"/>
-      <w:r>
-        <w:rPr>
-          <w:lang w:val="en-US"/>
-        </w:rPr>
-        <w:t>gen.CreateCylinder</w:t>
-      </w:r>
-      <w:proofErr w:type="spellEnd"/>
-      <w:proofErr w:type="gramEnd"/>
-      <w:r>
-        <w:rPr>
-          <w:lang w:val="en-US"/>
-        </w:rPr>
-        <w:t>(1,0.3f,3, 8,8);</w:t>
-      </w:r>
-    </w:p>
-    <w:p>
-      <w:pPr>
-        <w:pStyle w:val="ListParagraph"/>
-        <w:rPr>
-          <w:lang w:val="en-US"/>
-        </w:rPr>
-      </w:pPr>
-      <w:r>
-        <w:rPr>
-          <w:lang w:val="en-US"/>
-        </w:rPr>
-        <w:t>it3.Geo = &amp;(</w:t>
-      </w:r>
-      <w:proofErr w:type="spellStart"/>
-      <w:r>
-        <w:rPr>
-          <w:lang w:val="en-US"/>
-        </w:rPr>
-        <w:t>cyl</w:t>
-      </w:r>
-      <w:proofErr w:type="spellEnd"/>
-      <w:proofErr w:type="gramStart"/>
-      <w:r>
-        <w:rPr>
-          <w:lang w:val="en-US"/>
-        </w:rPr>
-        <w:t>);</w:t>
-      </w:r>
-      <w:proofErr w:type="gramEnd"/>
+      <w:r>
+        <w:rPr>
+          <w:lang w:val="en-US"/>
+        </w:rPr>
+        <w:t>RenderItem it;</w:t>
+      </w:r>
+    </w:p>
+    <w:p>
+      <w:pPr>
+        <w:pStyle w:val="ListParagraph"/>
+        <w:rPr>
+          <w:lang w:val="en-US"/>
+        </w:rPr>
+      </w:pPr>
+      <w:r>
+        <w:rPr>
+          <w:lang w:val="en-US"/>
+        </w:rPr>
+        <w:t>auto box = gen.CreateSphere(1, 5, 5);</w:t>
+      </w:r>
+    </w:p>
+    <w:p>
+      <w:pPr>
+        <w:pStyle w:val="ListParagraph"/>
+        <w:rPr>
+          <w:lang w:val="en-US"/>
+        </w:rPr>
+      </w:pPr>
+      <w:r>
+        <w:rPr>
+          <w:lang w:val="en-US"/>
+        </w:rPr>
+        <w:t>it.Geo = &amp;(box);</w:t>
+      </w:r>
+    </w:p>
+    <w:p>
+      <w:pPr>
+        <w:pStyle w:val="ListParagraph"/>
+        <w:rPr>
+          <w:lang w:val="en-US"/>
+        </w:rPr>
+      </w:pPr>
+      <w:r>
+        <w:rPr>
+          <w:lang w:val="en-US"/>
+        </w:rPr>
+        <w:t>it.IndexCount = it.Geo-&gt;GetIndices16().size();</w:t>
+      </w:r>
+    </w:p>
+    <w:p>
+      <w:pPr>
+        <w:pStyle w:val="ListParagraph"/>
+        <w:rPr>
+          <w:lang w:val="en-US"/>
+        </w:rPr>
+      </w:pPr>
     </w:p>
     <w:p>
       <w:pPr>
@@ -3742,189 +2291,257 @@
           <w:lang w:val="en-US"/>
         </w:rPr>
         <w:lastRenderedPageBreak/>
-        <w:t xml:space="preserve">it3.World = </w:t>
-      </w:r>
-      <w:proofErr w:type="spellStart"/>
-      <w:proofErr w:type="gramStart"/>
-      <w:r>
-        <w:rPr>
-          <w:lang w:val="en-US"/>
-        </w:rPr>
-        <w:t>XMMatrixIdentity</w:t>
-      </w:r>
-      <w:proofErr w:type="spellEnd"/>
-      <w:r>
-        <w:rPr>
-          <w:lang w:val="en-US"/>
-        </w:rPr>
-        <w:t>(</w:t>
-      </w:r>
-      <w:proofErr w:type="gramEnd"/>
-      <w:r>
-        <w:rPr>
-          <w:lang w:val="en-US"/>
-        </w:rPr>
-        <w:t>);</w:t>
-      </w:r>
-    </w:p>
-    <w:p>
-      <w:pPr>
-        <w:pStyle w:val="ListParagraph"/>
-        <w:rPr>
-          <w:lang w:val="en-US"/>
-        </w:rPr>
-      </w:pPr>
-      <w:r>
-        <w:rPr>
-          <w:lang w:val="en-US"/>
-        </w:rPr>
-        <w:t xml:space="preserve">it3.World *= </w:t>
-      </w:r>
-      <w:proofErr w:type="spellStart"/>
-      <w:proofErr w:type="gramStart"/>
-      <w:r>
-        <w:rPr>
-          <w:lang w:val="en-US"/>
-        </w:rPr>
-        <w:t>XMMatrixTranslation</w:t>
-      </w:r>
-      <w:proofErr w:type="spellEnd"/>
-      <w:r>
-        <w:rPr>
-          <w:lang w:val="en-US"/>
-        </w:rPr>
-        <w:t>(</w:t>
-      </w:r>
-      <w:proofErr w:type="gramEnd"/>
-      <w:r>
-        <w:rPr>
-          <w:lang w:val="en-US"/>
-        </w:rPr>
-        <w:t>-3.0f, -0.0f, 0.0f);</w:t>
-      </w:r>
-    </w:p>
-    <w:p>
-      <w:pPr>
-        <w:pStyle w:val="ListParagraph"/>
-        <w:rPr>
-          <w:lang w:val="en-US"/>
-        </w:rPr>
-      </w:pPr>
-      <w:r>
-        <w:rPr>
-          <w:lang w:val="en-US"/>
-        </w:rPr>
-        <w:t>it3.IndexCount = it3.Geo-&gt;GetIndices16(</w:t>
-      </w:r>
-      <w:proofErr w:type="gramStart"/>
-      <w:r>
-        <w:rPr>
-          <w:lang w:val="en-US"/>
-        </w:rPr>
-        <w:t>).size</w:t>
-      </w:r>
-      <w:proofErr w:type="gramEnd"/>
-      <w:r>
-        <w:rPr>
-          <w:lang w:val="en-US"/>
-        </w:rPr>
-        <w:t>();</w:t>
-      </w:r>
-    </w:p>
-    <w:p>
-      <w:pPr>
-        <w:pStyle w:val="ListParagraph"/>
-        <w:rPr>
-          <w:lang w:val="en-US"/>
-        </w:rPr>
-      </w:pPr>
-    </w:p>
-    <w:p>
-      <w:pPr>
-        <w:pStyle w:val="ListParagraph"/>
-        <w:rPr>
-          <w:lang w:val="en-US"/>
-        </w:rPr>
-      </w:pPr>
-      <w:proofErr w:type="spellStart"/>
-      <w:r>
-        <w:rPr>
-          <w:lang w:val="en-US"/>
-        </w:rPr>
-        <w:t>g_RenderItems.push_back</w:t>
-      </w:r>
-      <w:proofErr w:type="spellEnd"/>
-      <w:r>
-        <w:rPr>
-          <w:lang w:val="en-US"/>
-        </w:rPr>
-        <w:t>(it3</w:t>
-      </w:r>
-      <w:proofErr w:type="gramStart"/>
-      <w:r>
-        <w:rPr>
-          <w:lang w:val="en-US"/>
-        </w:rPr>
-        <w:t>);</w:t>
-      </w:r>
-      <w:proofErr w:type="gramEnd"/>
-    </w:p>
-    <w:p>
-      <w:pPr>
-        <w:pStyle w:val="ListParagraph"/>
-        <w:rPr>
-          <w:lang w:val="en-US"/>
-        </w:rPr>
-      </w:pPr>
-    </w:p>
-    <w:p>
-      <w:pPr>
-        <w:pStyle w:val="ListParagraph"/>
-        <w:rPr>
-          <w:lang w:val="en-US"/>
-        </w:rPr>
-      </w:pPr>
-      <w:r>
-        <w:rPr>
-          <w:lang w:val="en-US"/>
-        </w:rPr>
-        <w:t xml:space="preserve">for (auto&amp; </w:t>
-      </w:r>
-      <w:proofErr w:type="spellStart"/>
-      <w:proofErr w:type="gramStart"/>
-      <w:r>
-        <w:rPr>
-          <w:lang w:val="en-US"/>
-        </w:rPr>
-        <w:t>tt</w:t>
-      </w:r>
-      <w:proofErr w:type="spellEnd"/>
-      <w:r>
-        <w:rPr>
-          <w:lang w:val="en-US"/>
-        </w:rPr>
-        <w:t xml:space="preserve"> :</w:t>
-      </w:r>
-      <w:proofErr w:type="gramEnd"/>
-      <w:r>
-        <w:rPr>
-          <w:lang w:val="en-US"/>
-        </w:rPr>
-        <w:t xml:space="preserve"> </w:t>
-      </w:r>
-      <w:proofErr w:type="spellStart"/>
-      <w:r>
-        <w:rPr>
-          <w:lang w:val="en-US"/>
-        </w:rPr>
-        <w:t>g_RenderItems</w:t>
-      </w:r>
-      <w:proofErr w:type="spellEnd"/>
-      <w:r>
-        <w:rPr>
-          <w:lang w:val="en-US"/>
-        </w:rPr>
-        <w:t>) {</w:t>
+        <w:t>g_RenderItems.push_back(it);</w:t>
+      </w:r>
+    </w:p>
+    <w:p>
+      <w:pPr>
+        <w:pStyle w:val="ListParagraph"/>
+        <w:rPr>
+          <w:lang w:val="en-US"/>
+        </w:rPr>
+      </w:pPr>
+    </w:p>
+    <w:p>
+      <w:pPr>
+        <w:pStyle w:val="ListParagraph"/>
+        <w:rPr>
+          <w:lang w:val="en-US"/>
+        </w:rPr>
+      </w:pPr>
+      <w:r>
+        <w:rPr>
+          <w:lang w:val="en-US"/>
+        </w:rPr>
+        <w:t>RenderItem it2;</w:t>
+      </w:r>
+    </w:p>
+    <w:p>
+      <w:pPr>
+        <w:pStyle w:val="ListParagraph"/>
+        <w:rPr>
+          <w:lang w:val="en-US"/>
+        </w:rPr>
+      </w:pPr>
+      <w:r>
+        <w:rPr>
+          <w:lang w:val="en-US"/>
+        </w:rPr>
+        <w:t>auto spher = gen.CreateGrid(8, 8, 10, 10);</w:t>
+      </w:r>
+    </w:p>
+    <w:p>
+      <w:pPr>
+        <w:pStyle w:val="ListParagraph"/>
+        <w:rPr>
+          <w:lang w:val="en-US"/>
+        </w:rPr>
+      </w:pPr>
+      <w:r>
+        <w:rPr>
+          <w:lang w:val="en-US"/>
+        </w:rPr>
+        <w:t>it2.Geo = &amp;(spher);</w:t>
+      </w:r>
+    </w:p>
+    <w:p>
+      <w:pPr>
+        <w:pStyle w:val="ListParagraph"/>
+        <w:rPr>
+          <w:lang w:val="en-US"/>
+        </w:rPr>
+      </w:pPr>
+      <w:r>
+        <w:rPr>
+          <w:lang w:val="en-US"/>
+        </w:rPr>
+        <w:t>it2.World = XMMatrixIdentity();</w:t>
+      </w:r>
+    </w:p>
+    <w:p>
+      <w:pPr>
+        <w:pStyle w:val="ListParagraph"/>
+        <w:rPr>
+          <w:lang w:val="en-US"/>
+        </w:rPr>
+      </w:pPr>
+      <w:r>
+        <w:rPr>
+          <w:lang w:val="en-US"/>
+        </w:rPr>
+        <w:t>it2.World *= XMMatrixTranslation(-0.0f, -1.0f, 0.0f);</w:t>
+      </w:r>
+    </w:p>
+    <w:p>
+      <w:pPr>
+        <w:pStyle w:val="ListParagraph"/>
+        <w:rPr>
+          <w:lang w:val="en-US"/>
+        </w:rPr>
+      </w:pPr>
+      <w:r>
+        <w:rPr>
+          <w:lang w:val="en-US"/>
+        </w:rPr>
+        <w:t>it2.IndexCount = it2.Geo-&gt;GetIndices16().size();</w:t>
+      </w:r>
+    </w:p>
+    <w:p>
+      <w:pPr>
+        <w:pStyle w:val="ListParagraph"/>
+        <w:rPr>
+          <w:lang w:val="en-US"/>
+        </w:rPr>
+      </w:pPr>
+    </w:p>
+    <w:p>
+      <w:pPr>
+        <w:pStyle w:val="ListParagraph"/>
+        <w:rPr>
+          <w:lang w:val="en-US"/>
+        </w:rPr>
+      </w:pPr>
+      <w:r>
+        <w:rPr>
+          <w:lang w:val="en-US"/>
+        </w:rPr>
+        <w:t>g_RenderItems.push_back(it2);</w:t>
+      </w:r>
+    </w:p>
+    <w:p>
+      <w:pPr>
+        <w:pStyle w:val="ListParagraph"/>
+        <w:rPr>
+          <w:lang w:val="en-US"/>
+        </w:rPr>
+      </w:pPr>
+    </w:p>
+    <w:p>
+      <w:pPr>
+        <w:pStyle w:val="ListParagraph"/>
+        <w:rPr>
+          <w:lang w:val="en-US"/>
+        </w:rPr>
+      </w:pPr>
+      <w:r>
+        <w:rPr>
+          <w:lang w:val="en-US"/>
+        </w:rPr>
+        <w:t>RenderItem it3;</w:t>
+      </w:r>
+    </w:p>
+    <w:p>
+      <w:pPr>
+        <w:pStyle w:val="ListParagraph"/>
+        <w:rPr>
+          <w:lang w:val="en-US"/>
+        </w:rPr>
+      </w:pPr>
+      <w:r>
+        <w:rPr>
+          <w:lang w:val="en-US"/>
+        </w:rPr>
+        <w:t>auto cyl = gen.CreateCylinder(1,0.3f,3, 8,8);</w:t>
+      </w:r>
+    </w:p>
+    <w:p>
+      <w:pPr>
+        <w:pStyle w:val="ListParagraph"/>
+        <w:rPr>
+          <w:lang w:val="en-US"/>
+        </w:rPr>
+      </w:pPr>
+      <w:r>
+        <w:rPr>
+          <w:lang w:val="en-US"/>
+        </w:rPr>
+        <w:t>it3.Geo = &amp;(cyl);</w:t>
+      </w:r>
+    </w:p>
+    <w:p>
+      <w:pPr>
+        <w:pStyle w:val="ListParagraph"/>
+        <w:rPr>
+          <w:lang w:val="en-US"/>
+        </w:rPr>
+      </w:pPr>
+      <w:r>
+        <w:rPr>
+          <w:lang w:val="en-US"/>
+        </w:rPr>
+        <w:t>it3.World = XMMatrixIdentity();</w:t>
+      </w:r>
+    </w:p>
+    <w:p>
+      <w:pPr>
+        <w:pStyle w:val="ListParagraph"/>
+        <w:rPr>
+          <w:lang w:val="en-US"/>
+        </w:rPr>
+      </w:pPr>
+      <w:r>
+        <w:rPr>
+          <w:lang w:val="en-US"/>
+        </w:rPr>
+        <w:t>it3.World *= XMMatrixTranslation(-3.0f, -0.0f, 0.0f);</w:t>
+      </w:r>
+    </w:p>
+    <w:p>
+      <w:pPr>
+        <w:pStyle w:val="ListParagraph"/>
+        <w:rPr>
+          <w:lang w:val="en-US"/>
+        </w:rPr>
+      </w:pPr>
+      <w:r>
+        <w:rPr>
+          <w:lang w:val="en-US"/>
+        </w:rPr>
+        <w:t>it3.IndexCount = it3.Geo-&gt;GetIndices16().size();</w:t>
+      </w:r>
+    </w:p>
+    <w:p>
+      <w:pPr>
+        <w:pStyle w:val="ListParagraph"/>
+        <w:rPr>
+          <w:lang w:val="en-US"/>
+        </w:rPr>
+      </w:pPr>
+    </w:p>
+    <w:p>
+      <w:pPr>
+        <w:pStyle w:val="ListParagraph"/>
+        <w:rPr>
+          <w:lang w:val="en-US"/>
+        </w:rPr>
+      </w:pPr>
+      <w:r>
+        <w:rPr>
+          <w:lang w:val="en-US"/>
+        </w:rPr>
+        <w:t>g_RenderItems.push_back(it3);</w:t>
+      </w:r>
+    </w:p>
+    <w:p>
+      <w:pPr>
+        <w:pStyle w:val="ListParagraph"/>
+        <w:rPr>
+          <w:lang w:val="en-US"/>
+        </w:rPr>
+      </w:pPr>
+    </w:p>
+    <w:p>
+      <w:pPr>
+        <w:pStyle w:val="ListParagraph"/>
+        <w:rPr>
+          <w:lang w:val="en-US"/>
+        </w:rPr>
+      </w:pPr>
+      <w:r>
+        <w:rPr>
+          <w:lang w:val="en-US"/>
+        </w:rPr>
+        <w:t>for (auto&amp; tt : g_RenderItems) {</w:t>
       </w:r>
     </w:p>
     <w:p>
@@ -3952,23 +2569,29 @@
         <w:rPr>
           <w:lang w:val="fr-FR"/>
         </w:rPr>
-        <w:t>D3D11_BUFFER_DESC bd = {</w:t>
-      </w:r>
-      <w:proofErr w:type="gramStart"/>
-      <w:r>
+        <w:t>D3D11_BUFFER_DESC bd = {};</w:t>
+      </w:r>
+    </w:p>
+    <w:p>
+      <w:pPr>
+        <w:pStyle w:val="ListParagraph"/>
         <w:rPr>
           <w:lang w:val="fr-FR"/>
         </w:rPr>
-        <w:t>};</w:t>
-      </w:r>
-      <w:proofErr w:type="gramEnd"/>
-    </w:p>
-    <w:p>
-      <w:pPr>
-        <w:pStyle w:val="ListParagraph"/>
+      </w:pPr>
+      <w:r>
         <w:rPr>
           <w:lang w:val="fr-FR"/>
         </w:rPr>
+        <w:t xml:space="preserve">    bd.Usage = D3D11_USAGE_DEFAULT;</w:t>
+      </w:r>
+    </w:p>
+    <w:p>
+      <w:pPr>
+        <w:pStyle w:val="ListParagraph"/>
+        <w:rPr>
+          <w:lang w:val="en-US"/>
+        </w:rPr>
       </w:pPr>
       <w:r>
         <w:rPr>
@@ -3976,21 +2599,117 @@
         </w:rPr>
         <w:t xml:space="preserve">    </w:t>
       </w:r>
-      <w:proofErr w:type="spellStart"/>
-      <w:proofErr w:type="gramStart"/>
-      <w:r>
+      <w:r>
+        <w:rPr>
+          <w:lang w:val="en-US"/>
+        </w:rPr>
+        <w:t>bd.ByteWidth = sizeof(GeometryGenerator::Vertex) * tt.Geo-&gt;Vertices.size();</w:t>
+      </w:r>
+    </w:p>
+    <w:p>
+      <w:pPr>
+        <w:pStyle w:val="ListParagraph"/>
+        <w:rPr>
+          <w:lang w:val="en-US"/>
+        </w:rPr>
+      </w:pPr>
+      <w:r>
+        <w:rPr>
+          <w:lang w:val="en-US"/>
+        </w:rPr>
+        <w:t xml:space="preserve">    bd.BindFlags = D3D11_BIND_VERTEX_BUFFER;</w:t>
+      </w:r>
+    </w:p>
+    <w:p>
+      <w:pPr>
+        <w:pStyle w:val="ListParagraph"/>
+        <w:rPr>
+          <w:lang w:val="en-US"/>
+        </w:rPr>
+      </w:pPr>
+      <w:r>
+        <w:rPr>
+          <w:lang w:val="en-US"/>
+        </w:rPr>
+        <w:t xml:space="preserve">    bd.CPUAccessFlags = 0;</w:t>
+      </w:r>
+    </w:p>
+    <w:p>
+      <w:pPr>
+        <w:pStyle w:val="ListParagraph"/>
+        <w:rPr>
+          <w:lang w:val="en-US"/>
+        </w:rPr>
+      </w:pPr>
+    </w:p>
+    <w:p>
+      <w:pPr>
+        <w:pStyle w:val="ListParagraph"/>
+        <w:rPr>
+          <w:lang w:val="en-US"/>
+        </w:rPr>
+      </w:pPr>
+      <w:r>
+        <w:rPr>
+          <w:lang w:val="en-US"/>
+        </w:rPr>
+        <w:t xml:space="preserve">    D3D11_SUBRESOURCE_DATA InitData = {};</w:t>
+      </w:r>
+    </w:p>
+    <w:p>
+      <w:pPr>
+        <w:pStyle w:val="ListParagraph"/>
+        <w:rPr>
+          <w:lang w:val="en-US"/>
+        </w:rPr>
+      </w:pPr>
+      <w:r>
+        <w:rPr>
+          <w:lang w:val="en-US"/>
+        </w:rPr>
+        <w:t xml:space="preserve">    InitData.pSysMem = tt.Geo-&gt;Vertices.data();</w:t>
+      </w:r>
+    </w:p>
+    <w:p>
+      <w:pPr>
+        <w:pStyle w:val="ListParagraph"/>
+        <w:rPr>
+          <w:lang w:val="en-US"/>
+        </w:rPr>
+      </w:pPr>
+      <w:r>
+        <w:rPr>
+          <w:lang w:val="en-US"/>
+        </w:rPr>
+        <w:t xml:space="preserve">    hr = g_pd3dDevice-&gt;CreateBuffer(&amp;bd, &amp;InitData, &amp;tt.verticesBuffer);</w:t>
+      </w:r>
+    </w:p>
+    <w:p>
+      <w:pPr>
+        <w:pStyle w:val="ListParagraph"/>
+        <w:rPr>
+          <w:lang w:val="en-US"/>
+        </w:rPr>
+      </w:pPr>
+    </w:p>
+    <w:p>
+      <w:pPr>
+        <w:pStyle w:val="ListParagraph"/>
         <w:rPr>
           <w:lang w:val="fr-FR"/>
         </w:rPr>
-        <w:t>bd.Usage</w:t>
-      </w:r>
-      <w:proofErr w:type="spellEnd"/>
-      <w:proofErr w:type="gramEnd"/>
+      </w:pPr>
+      <w:r>
+        <w:rPr>
+          <w:lang w:val="en-US"/>
+        </w:rPr>
+        <w:t xml:space="preserve">    </w:t>
+      </w:r>
       <w:r>
         <w:rPr>
           <w:lang w:val="fr-FR"/>
         </w:rPr>
-        <w:t xml:space="preserve"> = D3D11_USAGE_DEFAULT;</w:t>
+        <w:t>bd.Usage = D3D11_USAGE_DEFAULT;</w:t>
       </w:r>
     </w:p>
     <w:p>
@@ -4006,609 +2725,67 @@
         </w:rPr>
         <w:t xml:space="preserve">    </w:t>
       </w:r>
-      <w:proofErr w:type="spellStart"/>
-      <w:proofErr w:type="gramStart"/>
-      <w:r>
-        <w:rPr>
-          <w:lang w:val="en-US"/>
-        </w:rPr>
-        <w:t>bd.ByteWidth</w:t>
-      </w:r>
-      <w:proofErr w:type="spellEnd"/>
-      <w:proofErr w:type="gramEnd"/>
-      <w:r>
-        <w:rPr>
-          <w:lang w:val="en-US"/>
-        </w:rPr>
-        <w:t xml:space="preserve"> = </w:t>
-      </w:r>
-      <w:proofErr w:type="spellStart"/>
-      <w:r>
-        <w:rPr>
-          <w:lang w:val="en-US"/>
-        </w:rPr>
-        <w:t>sizeof</w:t>
-      </w:r>
-      <w:proofErr w:type="spellEnd"/>
-      <w:r>
-        <w:rPr>
-          <w:lang w:val="en-US"/>
-        </w:rPr>
-        <w:t>(</w:t>
-      </w:r>
-      <w:proofErr w:type="spellStart"/>
-      <w:r>
-        <w:rPr>
-          <w:lang w:val="en-US"/>
-        </w:rPr>
-        <w:t>GeometryGenerator</w:t>
-      </w:r>
-      <w:proofErr w:type="spellEnd"/>
-      <w:r>
-        <w:rPr>
-          <w:lang w:val="en-US"/>
-        </w:rPr>
-        <w:t xml:space="preserve">::Vertex) * </w:t>
-      </w:r>
-      <w:proofErr w:type="spellStart"/>
-      <w:r>
-        <w:rPr>
-          <w:lang w:val="en-US"/>
-        </w:rPr>
-        <w:t>tt.Geo</w:t>
-      </w:r>
-      <w:proofErr w:type="spellEnd"/>
-      <w:r>
-        <w:rPr>
-          <w:lang w:val="en-US"/>
-        </w:rPr>
-        <w:t>-&gt;</w:t>
-      </w:r>
-      <w:proofErr w:type="spellStart"/>
-      <w:r>
-        <w:rPr>
-          <w:lang w:val="en-US"/>
-        </w:rPr>
-        <w:t>Vertices.size</w:t>
-      </w:r>
-      <w:proofErr w:type="spellEnd"/>
-      <w:r>
-        <w:rPr>
-          <w:lang w:val="en-US"/>
-        </w:rPr>
-        <w:t>();</w:t>
-      </w:r>
-    </w:p>
-    <w:p>
-      <w:pPr>
-        <w:pStyle w:val="ListParagraph"/>
-        <w:rPr>
-          <w:lang w:val="en-US"/>
-        </w:rPr>
-      </w:pPr>
-      <w:r>
-        <w:rPr>
-          <w:lang w:val="en-US"/>
-        </w:rPr>
-        <w:t xml:space="preserve">    </w:t>
-      </w:r>
-      <w:proofErr w:type="spellStart"/>
-      <w:proofErr w:type="gramStart"/>
-      <w:r>
-        <w:rPr>
-          <w:lang w:val="en-US"/>
-        </w:rPr>
-        <w:t>bd.BindFlags</w:t>
-      </w:r>
-      <w:proofErr w:type="spellEnd"/>
-      <w:proofErr w:type="gramEnd"/>
-      <w:r>
-        <w:rPr>
-          <w:lang w:val="en-US"/>
-        </w:rPr>
-        <w:t xml:space="preserve"> = D3D11_BIND_VERTEX_BUFFER;</w:t>
-      </w:r>
-    </w:p>
-    <w:p>
-      <w:pPr>
-        <w:pStyle w:val="ListParagraph"/>
-        <w:rPr>
-          <w:lang w:val="en-US"/>
-        </w:rPr>
-      </w:pPr>
-      <w:r>
-        <w:rPr>
-          <w:lang w:val="en-US"/>
-        </w:rPr>
-        <w:t xml:space="preserve">    </w:t>
-      </w:r>
-      <w:proofErr w:type="spellStart"/>
-      <w:proofErr w:type="gramStart"/>
-      <w:r>
-        <w:rPr>
-          <w:lang w:val="en-US"/>
-        </w:rPr>
-        <w:t>bd.CPUAccessFlags</w:t>
-      </w:r>
-      <w:proofErr w:type="spellEnd"/>
-      <w:proofErr w:type="gramEnd"/>
-      <w:r>
-        <w:rPr>
-          <w:lang w:val="en-US"/>
-        </w:rPr>
-        <w:t xml:space="preserve"> = 0;</w:t>
-      </w:r>
-    </w:p>
-    <w:p>
-      <w:pPr>
-        <w:pStyle w:val="ListParagraph"/>
-        <w:rPr>
-          <w:lang w:val="en-US"/>
-        </w:rPr>
-      </w:pPr>
-    </w:p>
-    <w:p>
-      <w:pPr>
-        <w:pStyle w:val="ListParagraph"/>
-        <w:rPr>
-          <w:lang w:val="en-US"/>
-        </w:rPr>
-      </w:pPr>
-      <w:r>
-        <w:rPr>
-          <w:lang w:val="en-US"/>
-        </w:rPr>
-        <w:t xml:space="preserve">    D3D11_SUBRESOURCE_DATA </w:t>
-      </w:r>
-      <w:proofErr w:type="spellStart"/>
-      <w:r>
-        <w:rPr>
-          <w:lang w:val="en-US"/>
-        </w:rPr>
-        <w:t>InitData</w:t>
-      </w:r>
-      <w:proofErr w:type="spellEnd"/>
-      <w:r>
-        <w:rPr>
-          <w:lang w:val="en-US"/>
-        </w:rPr>
-        <w:t xml:space="preserve"> = {</w:t>
-      </w:r>
-      <w:proofErr w:type="gramStart"/>
-      <w:r>
-        <w:rPr>
-          <w:lang w:val="en-US"/>
-        </w:rPr>
-        <w:t>};</w:t>
-      </w:r>
-      <w:proofErr w:type="gramEnd"/>
-    </w:p>
-    <w:p>
-      <w:pPr>
-        <w:pStyle w:val="ListParagraph"/>
-        <w:rPr>
-          <w:lang w:val="en-US"/>
-        </w:rPr>
-      </w:pPr>
-      <w:r>
-        <w:rPr>
-          <w:lang w:val="en-US"/>
-        </w:rPr>
-        <w:t xml:space="preserve">    </w:t>
-      </w:r>
-      <w:proofErr w:type="spellStart"/>
-      <w:r>
-        <w:rPr>
-          <w:lang w:val="en-US"/>
-        </w:rPr>
-        <w:t>InitData.pSysMem</w:t>
-      </w:r>
-      <w:proofErr w:type="spellEnd"/>
-      <w:r>
-        <w:rPr>
-          <w:lang w:val="en-US"/>
-        </w:rPr>
-        <w:t xml:space="preserve"> = </w:t>
-      </w:r>
-      <w:proofErr w:type="spellStart"/>
-      <w:proofErr w:type="gramStart"/>
-      <w:r>
-        <w:rPr>
-          <w:lang w:val="en-US"/>
-        </w:rPr>
-        <w:t>tt.Geo</w:t>
-      </w:r>
-      <w:proofErr w:type="spellEnd"/>
-      <w:proofErr w:type="gramEnd"/>
-      <w:r>
-        <w:rPr>
-          <w:lang w:val="en-US"/>
-        </w:rPr>
-        <w:t>-&gt;</w:t>
-      </w:r>
-      <w:proofErr w:type="spellStart"/>
-      <w:r>
-        <w:rPr>
-          <w:lang w:val="en-US"/>
-        </w:rPr>
-        <w:t>Vertices.data</w:t>
-      </w:r>
-      <w:proofErr w:type="spellEnd"/>
-      <w:r>
-        <w:rPr>
-          <w:lang w:val="en-US"/>
-        </w:rPr>
-        <w:t>();</w:t>
-      </w:r>
-    </w:p>
-    <w:p>
-      <w:pPr>
-        <w:pStyle w:val="ListParagraph"/>
-        <w:rPr>
-          <w:lang w:val="en-US"/>
-        </w:rPr>
-      </w:pPr>
-      <w:r>
-        <w:rPr>
-          <w:lang w:val="en-US"/>
-        </w:rPr>
-        <w:t xml:space="preserve">    </w:t>
-      </w:r>
-      <w:proofErr w:type="spellStart"/>
-      <w:r>
-        <w:rPr>
-          <w:lang w:val="en-US"/>
-        </w:rPr>
-        <w:t>hr</w:t>
-      </w:r>
-      <w:proofErr w:type="spellEnd"/>
-      <w:r>
-        <w:rPr>
-          <w:lang w:val="en-US"/>
-        </w:rPr>
-        <w:t xml:space="preserve"> = g_pd3dDevice-&gt;</w:t>
-      </w:r>
-      <w:proofErr w:type="spellStart"/>
-      <w:proofErr w:type="gramStart"/>
-      <w:r>
-        <w:rPr>
-          <w:lang w:val="en-US"/>
-        </w:rPr>
-        <w:t>CreateBuffer</w:t>
-      </w:r>
-      <w:proofErr w:type="spellEnd"/>
-      <w:r>
-        <w:rPr>
-          <w:lang w:val="en-US"/>
-        </w:rPr>
-        <w:t>(</w:t>
-      </w:r>
-      <w:proofErr w:type="gramEnd"/>
-      <w:r>
-        <w:rPr>
-          <w:lang w:val="en-US"/>
-        </w:rPr>
-        <w:t>&amp;bd, &amp;</w:t>
-      </w:r>
-      <w:proofErr w:type="spellStart"/>
-      <w:r>
-        <w:rPr>
-          <w:lang w:val="en-US"/>
-        </w:rPr>
-        <w:t>InitData</w:t>
-      </w:r>
-      <w:proofErr w:type="spellEnd"/>
-      <w:r>
-        <w:rPr>
-          <w:lang w:val="en-US"/>
-        </w:rPr>
-        <w:t>, &amp;</w:t>
-      </w:r>
-      <w:proofErr w:type="spellStart"/>
-      <w:r>
-        <w:rPr>
-          <w:lang w:val="en-US"/>
-        </w:rPr>
-        <w:t>tt.verticesBuffer</w:t>
-      </w:r>
-      <w:proofErr w:type="spellEnd"/>
-      <w:r>
-        <w:rPr>
-          <w:lang w:val="en-US"/>
-        </w:rPr>
-        <w:t>);</w:t>
-      </w:r>
-    </w:p>
-    <w:p>
-      <w:pPr>
-        <w:pStyle w:val="ListParagraph"/>
-        <w:rPr>
-          <w:lang w:val="en-US"/>
-        </w:rPr>
-      </w:pPr>
-    </w:p>
-    <w:p>
-      <w:pPr>
-        <w:pStyle w:val="ListParagraph"/>
-        <w:rPr>
-          <w:lang w:val="fr-FR"/>
-        </w:rPr>
-      </w:pPr>
-      <w:r>
-        <w:rPr>
-          <w:lang w:val="en-US"/>
-        </w:rPr>
-        <w:t xml:space="preserve">    </w:t>
-      </w:r>
-      <w:proofErr w:type="spellStart"/>
-      <w:proofErr w:type="gramStart"/>
-      <w:r>
-        <w:rPr>
-          <w:lang w:val="fr-FR"/>
-        </w:rPr>
-        <w:t>bd.Usage</w:t>
-      </w:r>
-      <w:proofErr w:type="spellEnd"/>
-      <w:proofErr w:type="gramEnd"/>
-      <w:r>
-        <w:rPr>
-          <w:lang w:val="fr-FR"/>
-        </w:rPr>
-        <w:t xml:space="preserve"> = D3D11_USAGE_DEFAULT;</w:t>
-      </w:r>
-    </w:p>
-    <w:p>
-      <w:pPr>
-        <w:pStyle w:val="ListParagraph"/>
-        <w:rPr>
-          <w:lang w:val="en-US"/>
-        </w:rPr>
-      </w:pPr>
-      <w:r>
-        <w:rPr>
-          <w:lang w:val="fr-FR"/>
-        </w:rPr>
-        <w:t xml:space="preserve">    </w:t>
-      </w:r>
-      <w:proofErr w:type="spellStart"/>
-      <w:proofErr w:type="gramStart"/>
-      <w:r>
-        <w:rPr>
-          <w:lang w:val="en-US"/>
-        </w:rPr>
-        <w:t>bd.ByteWidth</w:t>
-      </w:r>
-      <w:proofErr w:type="spellEnd"/>
-      <w:proofErr w:type="gramEnd"/>
-      <w:r>
-        <w:rPr>
-          <w:lang w:val="en-US"/>
-        </w:rPr>
-        <w:t xml:space="preserve"> = </w:t>
-      </w:r>
-      <w:proofErr w:type="spellStart"/>
-      <w:r>
-        <w:rPr>
-          <w:lang w:val="en-US"/>
-        </w:rPr>
-        <w:t>sizeof</w:t>
-      </w:r>
-      <w:proofErr w:type="spellEnd"/>
-      <w:r>
-        <w:rPr>
-          <w:lang w:val="en-US"/>
-        </w:rPr>
-        <w:t>(</w:t>
-      </w:r>
-      <w:proofErr w:type="spellStart"/>
-      <w:r>
-        <w:rPr>
-          <w:lang w:val="en-US"/>
-        </w:rPr>
-        <w:t>GeometryGenerator</w:t>
-      </w:r>
-      <w:proofErr w:type="spellEnd"/>
-      <w:r>
-        <w:rPr>
-          <w:lang w:val="en-US"/>
-        </w:rPr>
-        <w:t xml:space="preserve">::uint16) * </w:t>
-      </w:r>
-      <w:proofErr w:type="spellStart"/>
-      <w:r>
-        <w:rPr>
-          <w:lang w:val="en-US"/>
-        </w:rPr>
-        <w:t>tt.Geo</w:t>
-      </w:r>
-      <w:proofErr w:type="spellEnd"/>
-      <w:r>
-        <w:rPr>
-          <w:lang w:val="en-US"/>
-        </w:rPr>
-        <w:t>-&gt;GetIndices16().size();</w:t>
-      </w:r>
-    </w:p>
-    <w:p>
-      <w:pPr>
-        <w:pStyle w:val="ListParagraph"/>
-        <w:rPr>
-          <w:lang w:val="en-US"/>
-        </w:rPr>
-      </w:pPr>
-      <w:r>
-        <w:rPr>
-          <w:lang w:val="en-US"/>
-        </w:rPr>
-        <w:t xml:space="preserve">    </w:t>
-      </w:r>
-      <w:proofErr w:type="spellStart"/>
-      <w:proofErr w:type="gramStart"/>
-      <w:r>
-        <w:rPr>
-          <w:lang w:val="en-US"/>
-        </w:rPr>
-        <w:t>bd.BindFlags</w:t>
-      </w:r>
-      <w:proofErr w:type="spellEnd"/>
-      <w:proofErr w:type="gramEnd"/>
-      <w:r>
-        <w:rPr>
-          <w:lang w:val="en-US"/>
-        </w:rPr>
-        <w:t xml:space="preserve"> = D3D11_BIND_INDEX_BUFFER;</w:t>
-      </w:r>
-    </w:p>
-    <w:p>
-      <w:pPr>
-        <w:pStyle w:val="ListParagraph"/>
-        <w:rPr>
-          <w:lang w:val="en-US"/>
-        </w:rPr>
-      </w:pPr>
-      <w:r>
-        <w:rPr>
-          <w:lang w:val="en-US"/>
-        </w:rPr>
-        <w:t xml:space="preserve">    </w:t>
-      </w:r>
-      <w:proofErr w:type="spellStart"/>
-      <w:proofErr w:type="gramStart"/>
-      <w:r>
-        <w:rPr>
-          <w:lang w:val="en-US"/>
-        </w:rPr>
-        <w:t>bd.CPUAccessFlags</w:t>
-      </w:r>
-      <w:proofErr w:type="spellEnd"/>
-      <w:proofErr w:type="gramEnd"/>
-      <w:r>
-        <w:rPr>
-          <w:lang w:val="en-US"/>
-        </w:rPr>
-        <w:t xml:space="preserve"> = 0;</w:t>
-      </w:r>
-    </w:p>
-    <w:p>
-      <w:pPr>
-        <w:pStyle w:val="ListParagraph"/>
-        <w:rPr>
-          <w:lang w:val="en-US"/>
-        </w:rPr>
-      </w:pPr>
-      <w:r>
-        <w:rPr>
-          <w:lang w:val="en-US"/>
-        </w:rPr>
-        <w:t xml:space="preserve">    </w:t>
-      </w:r>
-      <w:proofErr w:type="spellStart"/>
-      <w:r>
-        <w:rPr>
-          <w:lang w:val="en-US"/>
-        </w:rPr>
-        <w:t>InitData.pSysMem</w:t>
-      </w:r>
-      <w:proofErr w:type="spellEnd"/>
-      <w:r>
-        <w:rPr>
-          <w:lang w:val="en-US"/>
-        </w:rPr>
-        <w:t xml:space="preserve"> = </w:t>
-      </w:r>
-      <w:proofErr w:type="spellStart"/>
-      <w:proofErr w:type="gramStart"/>
-      <w:r>
-        <w:rPr>
-          <w:lang w:val="en-US"/>
-        </w:rPr>
-        <w:t>tt.Geo</w:t>
-      </w:r>
-      <w:proofErr w:type="spellEnd"/>
-      <w:proofErr w:type="gramEnd"/>
-      <w:r>
-        <w:rPr>
-          <w:lang w:val="en-US"/>
-        </w:rPr>
-        <w:t>-&gt;GetIndices16().data();</w:t>
-      </w:r>
-    </w:p>
-    <w:p>
-      <w:pPr>
-        <w:pStyle w:val="ListParagraph"/>
-        <w:rPr>
-          <w:lang w:val="en-US"/>
-        </w:rPr>
-      </w:pPr>
-      <w:r>
-        <w:rPr>
-          <w:lang w:val="en-US"/>
-        </w:rPr>
-        <w:t xml:space="preserve">    </w:t>
-      </w:r>
-      <w:proofErr w:type="spellStart"/>
-      <w:r>
-        <w:rPr>
-          <w:lang w:val="en-US"/>
-        </w:rPr>
-        <w:t>hr</w:t>
-      </w:r>
-      <w:proofErr w:type="spellEnd"/>
-      <w:r>
-        <w:rPr>
-          <w:lang w:val="en-US"/>
-        </w:rPr>
-        <w:t xml:space="preserve"> = g_pd3dDevice-&gt;</w:t>
-      </w:r>
-      <w:proofErr w:type="spellStart"/>
-      <w:proofErr w:type="gramStart"/>
-      <w:r>
-        <w:rPr>
-          <w:lang w:val="en-US"/>
-        </w:rPr>
-        <w:t>CreateBuffer</w:t>
-      </w:r>
-      <w:proofErr w:type="spellEnd"/>
-      <w:r>
-        <w:rPr>
-          <w:lang w:val="en-US"/>
-        </w:rPr>
-        <w:t>(</w:t>
-      </w:r>
-      <w:proofErr w:type="gramEnd"/>
-      <w:r>
-        <w:rPr>
-          <w:lang w:val="en-US"/>
-        </w:rPr>
-        <w:t>&amp;bd, &amp;</w:t>
-      </w:r>
-      <w:proofErr w:type="spellStart"/>
-      <w:r>
-        <w:rPr>
-          <w:lang w:val="en-US"/>
-        </w:rPr>
-        <w:t>InitData</w:t>
-      </w:r>
-      <w:proofErr w:type="spellEnd"/>
-      <w:r>
-        <w:rPr>
-          <w:lang w:val="en-US"/>
-        </w:rPr>
-        <w:t>, &amp;</w:t>
-      </w:r>
-      <w:proofErr w:type="spellStart"/>
-      <w:r>
-        <w:rPr>
-          <w:lang w:val="en-US"/>
-        </w:rPr>
-        <w:t>tt.indicesBuffer</w:t>
-      </w:r>
-      <w:proofErr w:type="spellEnd"/>
-      <w:r>
-        <w:rPr>
-          <w:lang w:val="en-US"/>
-        </w:rPr>
-        <w:t>);</w:t>
+      <w:r>
+        <w:rPr>
+          <w:lang w:val="en-US"/>
+        </w:rPr>
+        <w:t>bd.ByteWidth = sizeof(GeometryGenerator::uint16) * tt.Geo-&gt;GetIndices16().size();</w:t>
+      </w:r>
+    </w:p>
+    <w:p>
+      <w:pPr>
+        <w:pStyle w:val="ListParagraph"/>
+        <w:rPr>
+          <w:lang w:val="en-US"/>
+        </w:rPr>
+      </w:pPr>
+      <w:r>
+        <w:rPr>
+          <w:lang w:val="en-US"/>
+        </w:rPr>
+        <w:t xml:space="preserve">    bd.BindFlags = D3D11_BIND_INDEX_BUFFER;</w:t>
+      </w:r>
+    </w:p>
+    <w:p>
+      <w:pPr>
+        <w:pStyle w:val="ListParagraph"/>
+        <w:rPr>
+          <w:lang w:val="en-US"/>
+        </w:rPr>
+      </w:pPr>
+      <w:r>
+        <w:rPr>
+          <w:lang w:val="en-US"/>
+        </w:rPr>
+        <w:t xml:space="preserve">    bd.CPUAccessFlags = 0;</w:t>
+      </w:r>
+    </w:p>
+    <w:p>
+      <w:pPr>
+        <w:pStyle w:val="ListParagraph"/>
+        <w:rPr>
+          <w:lang w:val="en-US"/>
+        </w:rPr>
+      </w:pPr>
+      <w:r>
+        <w:rPr>
+          <w:lang w:val="en-US"/>
+        </w:rPr>
+        <w:t xml:space="preserve">    InitData.pSysMem = tt.Geo-&gt;GetIndices16().data();</w:t>
+      </w:r>
+    </w:p>
+    <w:p>
+      <w:pPr>
+        <w:pStyle w:val="ListParagraph"/>
+        <w:rPr>
+          <w:lang w:val="en-US"/>
+        </w:rPr>
+      </w:pPr>
+      <w:r>
+        <w:rPr>
+          <w:lang w:val="en-US"/>
+        </w:rPr>
+        <w:t xml:space="preserve">    hr = g_pd3dDevice-&gt;CreateBuffer(&amp;bd, &amp;InitData, &amp;tt.indicesBuffer);</w:t>
       </w:r>
     </w:p>
     <w:p>
@@ -4633,6 +2810,7 @@
         <w:rPr>
           <w:rFonts w:asciiTheme="minorHAnsi" w:hAnsiTheme="minorHAnsi" w:cstheme="minorHAnsi"/>
         </w:rPr>
+        <w:lastRenderedPageBreak/>
         <w:t>Sample Output:</w:t>
       </w:r>
     </w:p>
@@ -4697,7 +2875,6 @@
         <w:rPr>
           <w:rFonts w:asciiTheme="minorHAnsi" w:hAnsiTheme="minorHAnsi" w:cstheme="minorHAnsi"/>
         </w:rPr>
-        <w:lastRenderedPageBreak/>
         <w:t>Reflection:</w:t>
       </w:r>
     </w:p>
@@ -4791,41 +2968,11 @@
           <w:lang w:val="en-US"/>
         </w:rPr>
       </w:pPr>
-      <w:proofErr w:type="spellStart"/>
-      <w:r>
-        <w:rPr>
-          <w:lang w:val="en-US"/>
-        </w:rPr>
-        <w:t>g_World</w:t>
-      </w:r>
-      <w:proofErr w:type="spellEnd"/>
-      <w:r>
-        <w:rPr>
-          <w:lang w:val="en-US"/>
-        </w:rPr>
-        <w:t xml:space="preserve"> *= </w:t>
-      </w:r>
-      <w:proofErr w:type="spellStart"/>
-      <w:proofErr w:type="gramStart"/>
-      <w:r>
-        <w:rPr>
-          <w:lang w:val="en-US"/>
-        </w:rPr>
-        <w:t>XMMatrixTranslation</w:t>
-      </w:r>
-      <w:proofErr w:type="spellEnd"/>
-      <w:r>
-        <w:rPr>
-          <w:lang w:val="en-US"/>
-        </w:rPr>
-        <w:t>(</w:t>
-      </w:r>
-      <w:proofErr w:type="gramEnd"/>
-      <w:r>
-        <w:rPr>
-          <w:lang w:val="en-US"/>
-        </w:rPr>
-        <w:t>-2, 2, -1);</w:t>
+      <w:r>
+        <w:rPr>
+          <w:lang w:val="en-US"/>
+        </w:rPr>
+        <w:t>g_World *= XMMatrixTranslation(-2, 2, -1);</w:t>
       </w:r>
     </w:p>
     <w:p>
@@ -4836,41 +2983,11 @@
           <w:lang w:val="en-US"/>
         </w:rPr>
       </w:pPr>
-      <w:proofErr w:type="spellStart"/>
-      <w:r>
-        <w:rPr>
-          <w:lang w:val="en-US"/>
-        </w:rPr>
-        <w:t>g_World</w:t>
-      </w:r>
-      <w:proofErr w:type="spellEnd"/>
-      <w:r>
-        <w:rPr>
-          <w:lang w:val="en-US"/>
-        </w:rPr>
-        <w:t xml:space="preserve"> *= </w:t>
-      </w:r>
-      <w:proofErr w:type="spellStart"/>
-      <w:proofErr w:type="gramStart"/>
-      <w:r>
-        <w:rPr>
-          <w:lang w:val="en-US"/>
-        </w:rPr>
-        <w:t>XMMatrixScaling</w:t>
-      </w:r>
-      <w:proofErr w:type="spellEnd"/>
-      <w:r>
-        <w:rPr>
-          <w:lang w:val="en-US"/>
-        </w:rPr>
-        <w:t>(</w:t>
-      </w:r>
-      <w:proofErr w:type="gramEnd"/>
-      <w:r>
-        <w:rPr>
-          <w:lang w:val="en-US"/>
-        </w:rPr>
-        <w:t>0.5, 0.5, 0.5);</w:t>
+      <w:r>
+        <w:rPr>
+          <w:lang w:val="en-US"/>
+        </w:rPr>
+        <w:t>g_World *= XMMatrixScaling(0.5, 0.5, 0.5);</w:t>
       </w:r>
     </w:p>
     <w:p>
@@ -4890,49 +3007,11 @@
           <w:lang w:val="en-US"/>
         </w:rPr>
       </w:pPr>
-      <w:proofErr w:type="spellStart"/>
-      <w:proofErr w:type="gramStart"/>
-      <w:r>
-        <w:rPr>
-          <w:lang w:val="en-US"/>
-        </w:rPr>
-        <w:t>cb.mWorld</w:t>
-      </w:r>
-      <w:proofErr w:type="spellEnd"/>
-      <w:proofErr w:type="gramEnd"/>
-      <w:r>
-        <w:rPr>
-          <w:lang w:val="en-US"/>
-        </w:rPr>
-        <w:t xml:space="preserve"> = </w:t>
-      </w:r>
-      <w:proofErr w:type="spellStart"/>
-      <w:r>
-        <w:rPr>
-          <w:lang w:val="en-US"/>
-        </w:rPr>
-        <w:t>XMMatrixTranspose</w:t>
-      </w:r>
-      <w:proofErr w:type="spellEnd"/>
-      <w:r>
-        <w:rPr>
-          <w:lang w:val="en-US"/>
-        </w:rPr>
-        <w:t>(</w:t>
-      </w:r>
-      <w:proofErr w:type="spellStart"/>
-      <w:r>
-        <w:rPr>
-          <w:lang w:val="en-US"/>
-        </w:rPr>
-        <w:t>g_World</w:t>
-      </w:r>
-      <w:proofErr w:type="spellEnd"/>
-      <w:r>
-        <w:rPr>
-          <w:lang w:val="en-US"/>
-        </w:rPr>
-        <w:t>);</w:t>
+      <w:r>
+        <w:rPr>
+          <w:lang w:val="en-US"/>
+        </w:rPr>
+        <w:t>cb.mWorld = XMMatrixTranspose(g_World);</w:t>
       </w:r>
     </w:p>
     <w:p>
@@ -4943,77 +3022,11 @@
           <w:lang w:val="en-US"/>
         </w:rPr>
       </w:pPr>
-      <w:proofErr w:type="spellStart"/>
-      <w:r>
-        <w:rPr>
-          <w:lang w:val="en-US"/>
-        </w:rPr>
-        <w:t>g_pImmediateContext</w:t>
-      </w:r>
-      <w:proofErr w:type="spellEnd"/>
-      <w:r>
-        <w:rPr>
-          <w:lang w:val="en-US"/>
-        </w:rPr>
-        <w:t>-&gt;</w:t>
-      </w:r>
-      <w:proofErr w:type="spellStart"/>
-      <w:proofErr w:type="gramStart"/>
-      <w:r>
-        <w:rPr>
-          <w:lang w:val="en-US"/>
-        </w:rPr>
-        <w:t>UpdateSubresource</w:t>
-      </w:r>
-      <w:proofErr w:type="spellEnd"/>
-      <w:r>
-        <w:rPr>
-          <w:lang w:val="en-US"/>
-        </w:rPr>
-        <w:t>(</w:t>
-      </w:r>
-      <w:proofErr w:type="spellStart"/>
-      <w:proofErr w:type="gramEnd"/>
-      <w:r>
-        <w:rPr>
-          <w:lang w:val="en-US"/>
-        </w:rPr>
-        <w:t>g_pConstantBuffer</w:t>
-      </w:r>
-      <w:proofErr w:type="spellEnd"/>
-      <w:r>
-        <w:rPr>
-          <w:lang w:val="en-US"/>
-        </w:rPr>
-        <w:t xml:space="preserve">, 0, </w:t>
-      </w:r>
-      <w:proofErr w:type="spellStart"/>
-      <w:r>
-        <w:rPr>
-          <w:lang w:val="en-US"/>
-        </w:rPr>
-        <w:t>nullptr</w:t>
-      </w:r>
-      <w:proofErr w:type="spellEnd"/>
-      <w:r>
-        <w:rPr>
-          <w:lang w:val="en-US"/>
-        </w:rPr>
-        <w:t>, &amp;</w:t>
-      </w:r>
-      <w:proofErr w:type="spellStart"/>
-      <w:r>
-        <w:rPr>
-          <w:lang w:val="en-US"/>
-        </w:rPr>
-        <w:t>cb</w:t>
-      </w:r>
-      <w:proofErr w:type="spellEnd"/>
-      <w:r>
-        <w:rPr>
-          <w:lang w:val="en-US"/>
-        </w:rPr>
-        <w:t>, 0, 0);</w:t>
+      <w:r>
+        <w:rPr>
+          <w:lang w:val="en-US"/>
+        </w:rPr>
+        <w:t>g_pImmediateContext-&gt;UpdateSubresource(g_pConstantBuffer, 0, nullptr, &amp;cb, 0, 0);</w:t>
       </w:r>
     </w:p>
     <w:p>
@@ -5024,41 +3037,11 @@
           <w:lang w:val="en-US"/>
         </w:rPr>
       </w:pPr>
-      <w:proofErr w:type="spellStart"/>
-      <w:r>
-        <w:rPr>
-          <w:lang w:val="en-US"/>
-        </w:rPr>
-        <w:t>g_pImmediateContext</w:t>
-      </w:r>
-      <w:proofErr w:type="spellEnd"/>
-      <w:r>
-        <w:rPr>
-          <w:lang w:val="en-US"/>
-        </w:rPr>
-        <w:t>-&gt;</w:t>
-      </w:r>
-      <w:proofErr w:type="spellStart"/>
-      <w:proofErr w:type="gramStart"/>
-      <w:r>
-        <w:rPr>
-          <w:lang w:val="en-US"/>
-        </w:rPr>
-        <w:t>DrawIndexed</w:t>
-      </w:r>
-      <w:proofErr w:type="spellEnd"/>
-      <w:r>
-        <w:rPr>
-          <w:lang w:val="en-US"/>
-        </w:rPr>
-        <w:t>(</w:t>
-      </w:r>
-      <w:proofErr w:type="gramEnd"/>
-      <w:r>
-        <w:rPr>
-          <w:lang w:val="en-US"/>
-        </w:rPr>
-        <w:t>36, 0, 0);        // 36 vertices needed for 12 triangles in a triangle list</w:t>
+      <w:r>
+        <w:rPr>
+          <w:lang w:val="en-US"/>
+        </w:rPr>
+        <w:t>g_pImmediateContext-&gt;DrawIndexed(36, 0, 0);        // 36 vertices needed for 12 triangles in a triangle list</w:t>
       </w:r>
     </w:p>
     <w:p>
@@ -5072,6 +3055,7 @@
         <w:rPr>
           <w:rFonts w:asciiTheme="minorHAnsi" w:hAnsiTheme="minorHAnsi" w:cstheme="minorHAnsi"/>
         </w:rPr>
+        <w:lastRenderedPageBreak/>
         <w:t>Sample output</w:t>
       </w:r>
       <w:r>
@@ -5149,23 +3133,7 @@
           <w:rFonts w:cstheme="minorHAnsi"/>
           <w:i/>
         </w:rPr>
-        <w:t xml:space="preserve">We can simply use the same vertices and indices because the cube model didn’t change, so we change the world matrix to translate the cube again after drawing it the first time and scale it down a little bit. And then we draw it </w:t>
-      </w:r>
-      <w:proofErr w:type="gramStart"/>
-      <w:r>
-        <w:rPr>
-          <w:rFonts w:cstheme="minorHAnsi"/>
-          <w:i/>
-        </w:rPr>
-        <w:t>again</w:t>
-      </w:r>
-      <w:proofErr w:type="gramEnd"/>
-      <w:r>
-        <w:rPr>
-          <w:rFonts w:cstheme="minorHAnsi"/>
-          <w:i/>
-        </w:rPr>
-        <w:t xml:space="preserve"> so it looks like we have two cubes now on the screen by recycling the same vertices and indices.</w:t>
+        <w:t>We can simply use the same vertices and indices because the cube model didn’t change, so we change the world matrix to translate the cube again after drawing it the first time and scale it down a little bit. And then we draw it again so it looks like we have two cubes now on the screen by recycling the same vertices and indices.</w:t>
       </w:r>
     </w:p>
     <w:p>
@@ -5183,7 +3151,6 @@
           <w:sz w:val="28"/>
           <w:szCs w:val="28"/>
         </w:rPr>
-        <w:lastRenderedPageBreak/>
         <w:t>Exercise 5</w:t>
       </w:r>
     </w:p>
@@ -5248,29 +3215,7 @@
         <w:rPr>
           <w:lang w:val="en-US"/>
         </w:rPr>
-        <w:t xml:space="preserve">WORD </w:t>
-      </w:r>
-      <w:proofErr w:type="spellStart"/>
-      <w:proofErr w:type="gramStart"/>
-      <w:r>
-        <w:rPr>
-          <w:lang w:val="en-US"/>
-        </w:rPr>
-        <w:t>wallIndices</w:t>
-      </w:r>
-      <w:proofErr w:type="spellEnd"/>
-      <w:r>
-        <w:rPr>
-          <w:lang w:val="en-US"/>
-        </w:rPr>
-        <w:t>[</w:t>
-      </w:r>
-      <w:proofErr w:type="gramEnd"/>
-      <w:r>
-        <w:rPr>
-          <w:lang w:val="en-US"/>
-        </w:rPr>
-        <w:t>] =</w:t>
+        <w:t>WORD wallIndices[] =</w:t>
       </w:r>
     </w:p>
     <w:p>
@@ -5435,29 +3380,7 @@
         <w:rPr>
           <w:lang w:val="en-US"/>
         </w:rPr>
-        <w:t xml:space="preserve">WORD </w:t>
-      </w:r>
-      <w:proofErr w:type="spellStart"/>
-      <w:proofErr w:type="gramStart"/>
-      <w:r>
-        <w:rPr>
-          <w:lang w:val="en-US"/>
-        </w:rPr>
-        <w:t>topIndices</w:t>
-      </w:r>
-      <w:proofErr w:type="spellEnd"/>
-      <w:r>
-        <w:rPr>
-          <w:lang w:val="en-US"/>
-        </w:rPr>
-        <w:t>[</w:t>
-      </w:r>
-      <w:proofErr w:type="gramEnd"/>
-      <w:r>
-        <w:rPr>
-          <w:lang w:val="en-US"/>
-        </w:rPr>
-        <w:t>] =</w:t>
+        <w:t>WORD topIndices[] =</w:t>
       </w:r>
     </w:p>
     <w:p>
@@ -5517,29 +3440,7 @@
         <w:rPr>
           <w:lang w:val="en-US"/>
         </w:rPr>
-        <w:t xml:space="preserve">WORD </w:t>
-      </w:r>
-      <w:proofErr w:type="spellStart"/>
-      <w:proofErr w:type="gramStart"/>
-      <w:r>
-        <w:rPr>
-          <w:lang w:val="en-US"/>
-        </w:rPr>
-        <w:t>bottomIndices</w:t>
-      </w:r>
-      <w:proofErr w:type="spellEnd"/>
-      <w:r>
-        <w:rPr>
-          <w:lang w:val="en-US"/>
-        </w:rPr>
-        <w:t>[</w:t>
-      </w:r>
-      <w:proofErr w:type="gramEnd"/>
-      <w:r>
-        <w:rPr>
-          <w:lang w:val="en-US"/>
-        </w:rPr>
-        <w:t>] =</w:t>
+        <w:t>WORD bottomIndices[] =</w:t>
       </w:r>
     </w:p>
     <w:p>
@@ -5569,6 +3470,7 @@
         <w:rPr>
           <w:lang w:val="en-US"/>
         </w:rPr>
+        <w:lastRenderedPageBreak/>
         <w:t xml:space="preserve">    4, 5, 7, 6</w:t>
       </w:r>
     </w:p>
@@ -7360,7 +5262,6 @@
   <w:style w:type="character" w:default="1" w:styleId="DefaultParagraphFont">
     <w:name w:val="Default Paragraph Font"/>
     <w:uiPriority w:val="1"/>
-    <w:semiHidden/>
     <w:unhideWhenUsed/>
   </w:style>
   <w:style w:type="table" w:default="1" w:styleId="TableNormal">

</xml_diff>

<commit_message>
Trying moon a dn sun
</commit_message>
<xml_diff>
--- a/LabBooks/Lab book C Graphics.docx
+++ b/LabBooks/Lab book C Graphics.docx
@@ -1,6 +1,6 @@
 
 <file path=word/document.xml><?xml version="1.0" encoding="utf-8"?>
-<w:document xmlns:wpc="http://schemas.microsoft.com/office/word/2010/wordprocessingCanvas" xmlns:cx="http://schemas.microsoft.com/office/drawing/2014/chartex" xmlns:cx1="http://schemas.microsoft.com/office/drawing/2015/9/8/chartex" xmlns:cx2="http://schemas.microsoft.com/office/drawing/2015/10/21/chartex" xmlns:cx3="http://schemas.microsoft.com/office/drawing/2016/5/9/chartex" xmlns:cx4="http://schemas.microsoft.com/office/drawing/2016/5/10/chartex" xmlns:cx5="http://schemas.microsoft.com/office/drawing/2016/5/11/chartex" xmlns:cx6="http://schemas.microsoft.com/office/drawing/2016/5/12/chartex" xmlns:cx7="http://schemas.microsoft.com/office/drawing/2016/5/13/chartex" xmlns:cx8="http://schemas.microsoft.com/office/drawing/2016/5/14/chartex" xmlns:mc="http://schemas.openxmlformats.org/markup-compatibility/2006" xmlns:aink="http://schemas.microsoft.com/office/drawing/2016/ink" xmlns:am3d="http://schemas.microsoft.com/office/drawing/2017/model3d" xmlns:o="urn:schemas-microsoft-com:office:office" xmlns:oel="http://schemas.microsoft.com/office/2019/extlst" xmlns:r="http://schemas.openxmlformats.org/officeDocument/2006/relationships" xmlns:m="http://schemas.openxmlformats.org/officeDocument/2006/math" xmlns:v="urn:schemas-microsoft-com:vml" xmlns:wp14="http://schemas.microsoft.com/office/word/2010/wordprocessingDrawing" xmlns:wp="http://schemas.openxmlformats.org/drawingml/2006/wordprocessingDrawing" xmlns:w10="urn:schemas-microsoft-com:office:word" xmlns:w="http://schemas.openxmlformats.org/wordprocessingml/2006/main" xmlns:w14="http://schemas.microsoft.com/office/word/2010/wordml" xmlns:w15="http://schemas.microsoft.com/office/word/2012/wordml" xmlns:w16cex="http://schemas.microsoft.com/office/word/2018/wordml/cex" xmlns:w16cid="http://schemas.microsoft.com/office/word/2016/wordml/cid" xmlns:w16="http://schemas.microsoft.com/office/word/2018/wordml" xmlns:w16sdtdh="http://schemas.microsoft.com/office/word/2020/wordml/sdtdatahash" xmlns:w16se="http://schemas.microsoft.com/office/word/2015/wordml/symex" xmlns:wpg="http://schemas.microsoft.com/office/word/2010/wordprocessingGroup" xmlns:wpi="http://schemas.microsoft.com/office/word/2010/wordprocessingInk" xmlns:wne="http://schemas.microsoft.com/office/word/2006/wordml" xmlns:wps="http://schemas.microsoft.com/office/word/2010/wordprocessingShape" mc:Ignorable="w14 w15 w16se w16cid w16 w16cex w16sdtdh wp14">
+<w:document xmlns:wpc="http://schemas.microsoft.com/office/word/2010/wordprocessingCanvas" xmlns:cx="http://schemas.microsoft.com/office/drawing/2014/chartex" xmlns:cx1="http://schemas.microsoft.com/office/drawing/2015/9/8/chartex" xmlns:cx2="http://schemas.microsoft.com/office/drawing/2015/10/21/chartex" xmlns:cx3="http://schemas.microsoft.com/office/drawing/2016/5/9/chartex" xmlns:cx4="http://schemas.microsoft.com/office/drawing/2016/5/10/chartex" xmlns:cx5="http://schemas.microsoft.com/office/drawing/2016/5/11/chartex" xmlns:cx6="http://schemas.microsoft.com/office/drawing/2016/5/12/chartex" xmlns:cx7="http://schemas.microsoft.com/office/drawing/2016/5/13/chartex" xmlns:cx8="http://schemas.microsoft.com/office/drawing/2016/5/14/chartex" xmlns:mc="http://schemas.openxmlformats.org/markup-compatibility/2006" xmlns:aink="http://schemas.microsoft.com/office/drawing/2016/ink" xmlns:am3d="http://schemas.microsoft.com/office/drawing/2017/model3d" xmlns:o="urn:schemas-microsoft-com:office:office" xmlns:oel="http://schemas.microsoft.com/office/2019/extlst" xmlns:r="http://schemas.openxmlformats.org/officeDocument/2006/relationships" xmlns:m="http://schemas.openxmlformats.org/officeDocument/2006/math" xmlns:v="urn:schemas-microsoft-com:vml" xmlns:wp14="http://schemas.microsoft.com/office/word/2010/wordprocessingDrawing" xmlns:wp="http://schemas.openxmlformats.org/drawingml/2006/wordprocessingDrawing" xmlns:w10="urn:schemas-microsoft-com:office:word" xmlns:w="http://schemas.openxmlformats.org/wordprocessingml/2006/main" xmlns:w14="http://schemas.microsoft.com/office/word/2010/wordml" xmlns:w15="http://schemas.microsoft.com/office/word/2012/wordml" xmlns:w16cex="http://schemas.microsoft.com/office/word/2018/wordml/cex" xmlns:w16cid="http://schemas.microsoft.com/office/word/2016/wordml/cid" xmlns:w16="http://schemas.microsoft.com/office/word/2018/wordml" xmlns:w16du="http://schemas.microsoft.com/office/word/2023/wordml/word16du" xmlns:w16sdtdh="http://schemas.microsoft.com/office/word/2020/wordml/sdtdatahash" xmlns:w16se="http://schemas.microsoft.com/office/word/2015/wordml/symex" xmlns:wpg="http://schemas.microsoft.com/office/word/2010/wordprocessingGroup" xmlns:wpi="http://schemas.microsoft.com/office/word/2010/wordprocessingInk" xmlns:wne="http://schemas.microsoft.com/office/word/2006/wordml" xmlns:wps="http://schemas.microsoft.com/office/word/2010/wordprocessingShape" mc:Ignorable="w14 w15 w16se w16cid w16 w16cex w16sdtdh w16du wp14">
   <w:body>
     <w:p>
       <w:pPr>
@@ -2717,6 +2717,9 @@
     </w:p>
     <w:p>
       <w:r>
+        <w:rPr>
+          <w:noProof/>
+        </w:rPr>
         <w:drawing>
           <wp:inline distT="0" distB="0" distL="0" distR="0" wp14:anchorId="2F24D8EF" wp14:editId="3D98171F">
             <wp:extent cx="2724150" cy="1582699"/>
@@ -2756,6 +2759,9 @@
     </w:p>
     <w:p>
       <w:r>
+        <w:rPr>
+          <w:noProof/>
+        </w:rPr>
         <w:lastRenderedPageBreak/>
         <w:drawing>
           <wp:inline distT="0" distB="0" distL="0" distR="0" wp14:anchorId="521974B6" wp14:editId="799FCF7D">
@@ -2794,6 +2800,9 @@
         </w:drawing>
       </w:r>
       <w:r>
+        <w:rPr>
+          <w:noProof/>
+        </w:rPr>
         <w:drawing>
           <wp:inline distT="0" distB="0" distL="0" distR="0" wp14:anchorId="3F5A0A8E" wp14:editId="3ADC1779">
             <wp:extent cx="2514600" cy="1967163"/>
@@ -2933,7 +2942,7 @@
         <w:rPr>
           <w:rFonts w:cstheme="minorHAnsi"/>
         </w:rPr>
-        <w:t>Then we translate them based on the pivot translation.</w:t>
+        <w:t>Then we translate them based on the pivot translation</w:t>
       </w:r>
     </w:p>
     <w:p>
@@ -2951,6 +2960,7 @@
           <w:sz w:val="28"/>
           <w:szCs w:val="28"/>
         </w:rPr>
+        <w:lastRenderedPageBreak/>
         <w:t xml:space="preserve">Exercise </w:t>
       </w:r>
       <w:r>
@@ -2966,33 +2976,6 @@
       <w:pPr>
         <w:pStyle w:val="Heading3"/>
         <w:rPr>
-          <w:rFonts w:asciiTheme="minorHAnsi" w:eastAsia="Times New Roman" w:hAnsiTheme="minorHAnsi" w:cstheme="minorHAnsi"/>
-          <w:color w:val="1F2328"/>
-          <w:lang w:val="en-US" w:eastAsia="en-GB"/>
-        </w:rPr>
-      </w:pPr>
-      <w:r>
-        <w:rPr>
-          <w:rFonts w:asciiTheme="minorHAnsi" w:eastAsia="Times New Roman" w:hAnsiTheme="minorHAnsi" w:cstheme="minorHAnsi"/>
-          <w:color w:val="1F2328"/>
-          <w:lang w:val="en-US" w:eastAsia="en-GB"/>
-        </w:rPr>
-        <w:t>Specify different heights at different grid points for the 3D grid you created in Exercise 6 to create a</w:t>
-      </w:r>
-      <w:r>
-        <w:rPr>
-          <w:rFonts w:asciiTheme="minorHAnsi" w:eastAsia="Times New Roman" w:hAnsiTheme="minorHAnsi" w:cstheme="minorHAnsi"/>
-          <w:color w:val="1F2328"/>
-          <w:lang w:val="en-US" w:eastAsia="en-GB"/>
-        </w:rPr>
-        <w:br/>
-        <w:t>terrain triangle mesh.</w:t>
-      </w:r>
-    </w:p>
-    <w:p>
-      <w:pPr>
-        <w:pStyle w:val="Heading3"/>
-        <w:rPr>
           <w:rFonts w:asciiTheme="minorHAnsi" w:hAnsiTheme="minorHAnsi" w:cstheme="minorHAnsi"/>
         </w:rPr>
       </w:pPr>
@@ -3000,1126 +2983,11 @@
         <w:rPr>
           <w:rFonts w:asciiTheme="minorHAnsi" w:hAnsiTheme="minorHAnsi" w:cstheme="minorHAnsi"/>
         </w:rPr>
-        <w:t>Solution:</w:t>
-      </w:r>
-    </w:p>
-    <w:p>
-      <w:pPr>
-        <w:autoSpaceDE w:val="0"/>
-        <w:autoSpaceDN w:val="0"/>
-        <w:adjustRightInd w:val="0"/>
-        <w:spacing w:after="0" w:line="240" w:lineRule="auto"/>
-        <w:rPr>
-          <w:rFonts w:ascii="Consolas" w:hAnsi="Consolas" w:cstheme="minorHAnsi"/>
-          <w:color w:val="808080"/>
-          <w:sz w:val="19"/>
-          <w:szCs w:val="19"/>
-          <w:lang w:val="en-US"/>
-        </w:rPr>
-      </w:pPr>
-      <w:r>
-        <w:rPr>
-          <w:lang w:val="en-US"/>
-        </w:rPr>
-        <w:t xml:space="preserve">    </w:t>
-      </w:r>
-    </w:p>
-    <w:p>
-      <w:pPr>
-        <w:autoSpaceDE w:val="0"/>
-        <w:autoSpaceDN w:val="0"/>
-        <w:adjustRightInd w:val="0"/>
-        <w:spacing w:after="0" w:line="240" w:lineRule="auto"/>
-        <w:rPr>
-          <w:rFonts w:ascii="Consolas" w:hAnsi="Consolas" w:cstheme="minorHAnsi"/>
-          <w:color w:val="808080"/>
-          <w:sz w:val="19"/>
-          <w:szCs w:val="19"/>
-          <w:lang w:val="en-US"/>
-        </w:rPr>
-      </w:pPr>
-      <w:r>
-        <w:rPr>
-          <w:rFonts w:ascii="Consolas" w:hAnsi="Consolas" w:cstheme="minorHAnsi"/>
-          <w:color w:val="808080"/>
-          <w:sz w:val="19"/>
-          <w:szCs w:val="19"/>
-          <w:lang w:val="en-US"/>
-        </w:rPr>
-        <w:t xml:space="preserve">int count = </w:t>
-      </w:r>
-      <w:proofErr w:type="gramStart"/>
-      <w:r>
-        <w:rPr>
-          <w:rFonts w:ascii="Consolas" w:hAnsi="Consolas" w:cstheme="minorHAnsi"/>
-          <w:color w:val="808080"/>
-          <w:sz w:val="19"/>
-          <w:szCs w:val="19"/>
-          <w:lang w:val="en-US"/>
-        </w:rPr>
-        <w:t>0;</w:t>
-      </w:r>
-      <w:proofErr w:type="gramEnd"/>
-    </w:p>
-    <w:p>
-      <w:pPr>
-        <w:autoSpaceDE w:val="0"/>
-        <w:autoSpaceDN w:val="0"/>
-        <w:adjustRightInd w:val="0"/>
-        <w:spacing w:after="0" w:line="240" w:lineRule="auto"/>
-        <w:rPr>
-          <w:rFonts w:ascii="Consolas" w:hAnsi="Consolas" w:cstheme="minorHAnsi"/>
-          <w:color w:val="808080"/>
-          <w:sz w:val="19"/>
-          <w:szCs w:val="19"/>
-          <w:lang w:val="en-US"/>
-        </w:rPr>
-      </w:pPr>
-    </w:p>
-    <w:p>
-      <w:pPr>
-        <w:autoSpaceDE w:val="0"/>
-        <w:autoSpaceDN w:val="0"/>
-        <w:adjustRightInd w:val="0"/>
-        <w:spacing w:after="0" w:line="240" w:lineRule="auto"/>
-        <w:rPr>
-          <w:rFonts w:ascii="Consolas" w:hAnsi="Consolas" w:cstheme="minorHAnsi"/>
-          <w:color w:val="808080"/>
-          <w:sz w:val="19"/>
-          <w:szCs w:val="19"/>
-          <w:lang w:val="en-US"/>
-        </w:rPr>
-      </w:pPr>
-      <w:r>
-        <w:rPr>
-          <w:rFonts w:ascii="Consolas" w:hAnsi="Consolas" w:cstheme="minorHAnsi"/>
-          <w:color w:val="808080"/>
-          <w:sz w:val="19"/>
-          <w:szCs w:val="19"/>
-          <w:lang w:val="en-US"/>
-        </w:rPr>
-        <w:t xml:space="preserve">for (int </w:t>
-      </w:r>
-      <w:proofErr w:type="spellStart"/>
-      <w:r>
-        <w:rPr>
-          <w:rFonts w:ascii="Consolas" w:hAnsi="Consolas" w:cstheme="minorHAnsi"/>
-          <w:color w:val="808080"/>
-          <w:sz w:val="19"/>
-          <w:szCs w:val="19"/>
-          <w:lang w:val="en-US"/>
-        </w:rPr>
-        <w:t>i</w:t>
-      </w:r>
-      <w:proofErr w:type="spellEnd"/>
-      <w:r>
-        <w:rPr>
-          <w:rFonts w:ascii="Consolas" w:hAnsi="Consolas" w:cstheme="minorHAnsi"/>
-          <w:color w:val="808080"/>
-          <w:sz w:val="19"/>
-          <w:szCs w:val="19"/>
-          <w:lang w:val="en-US"/>
-        </w:rPr>
-        <w:t xml:space="preserve"> = 0; </w:t>
-      </w:r>
-      <w:proofErr w:type="spellStart"/>
-      <w:r>
-        <w:rPr>
-          <w:rFonts w:ascii="Consolas" w:hAnsi="Consolas" w:cstheme="minorHAnsi"/>
-          <w:color w:val="808080"/>
-          <w:sz w:val="19"/>
-          <w:szCs w:val="19"/>
-          <w:lang w:val="en-US"/>
-        </w:rPr>
-        <w:t>i</w:t>
-      </w:r>
-      <w:proofErr w:type="spellEnd"/>
-      <w:r>
-        <w:rPr>
-          <w:rFonts w:ascii="Consolas" w:hAnsi="Consolas" w:cstheme="minorHAnsi"/>
-          <w:color w:val="808080"/>
-          <w:sz w:val="19"/>
-          <w:szCs w:val="19"/>
-          <w:lang w:val="en-US"/>
-        </w:rPr>
-        <w:t xml:space="preserve"> &lt;= rows; ++</w:t>
-      </w:r>
-      <w:proofErr w:type="spellStart"/>
-      <w:r>
-        <w:rPr>
-          <w:rFonts w:ascii="Consolas" w:hAnsi="Consolas" w:cstheme="minorHAnsi"/>
-          <w:color w:val="808080"/>
-          <w:sz w:val="19"/>
-          <w:szCs w:val="19"/>
-          <w:lang w:val="en-US"/>
-        </w:rPr>
-        <w:t>i</w:t>
-      </w:r>
-      <w:proofErr w:type="spellEnd"/>
-      <w:r>
-        <w:rPr>
-          <w:rFonts w:ascii="Consolas" w:hAnsi="Consolas" w:cstheme="minorHAnsi"/>
-          <w:color w:val="808080"/>
-          <w:sz w:val="19"/>
-          <w:szCs w:val="19"/>
-          <w:lang w:val="en-US"/>
-        </w:rPr>
-        <w:t>)</w:t>
-      </w:r>
-    </w:p>
-    <w:p>
-      <w:pPr>
-        <w:autoSpaceDE w:val="0"/>
-        <w:autoSpaceDN w:val="0"/>
-        <w:adjustRightInd w:val="0"/>
-        <w:spacing w:after="0" w:line="240" w:lineRule="auto"/>
-        <w:rPr>
-          <w:rFonts w:ascii="Consolas" w:hAnsi="Consolas" w:cstheme="minorHAnsi"/>
-          <w:color w:val="808080"/>
-          <w:sz w:val="19"/>
-          <w:szCs w:val="19"/>
-          <w:lang w:val="en-US"/>
-        </w:rPr>
-      </w:pPr>
-      <w:r>
-        <w:rPr>
-          <w:rFonts w:ascii="Consolas" w:hAnsi="Consolas" w:cstheme="minorHAnsi"/>
-          <w:color w:val="808080"/>
-          <w:sz w:val="19"/>
-          <w:szCs w:val="19"/>
-          <w:lang w:val="en-US"/>
-        </w:rPr>
-        <w:t>{</w:t>
-      </w:r>
-    </w:p>
-    <w:p>
-      <w:pPr>
-        <w:autoSpaceDE w:val="0"/>
-        <w:autoSpaceDN w:val="0"/>
-        <w:adjustRightInd w:val="0"/>
-        <w:spacing w:after="0" w:line="240" w:lineRule="auto"/>
-        <w:rPr>
-          <w:rFonts w:ascii="Consolas" w:hAnsi="Consolas" w:cstheme="minorHAnsi"/>
-          <w:color w:val="808080"/>
-          <w:sz w:val="19"/>
-          <w:szCs w:val="19"/>
-          <w:lang w:val="en-US"/>
-        </w:rPr>
-      </w:pPr>
-      <w:r>
-        <w:rPr>
-          <w:rFonts w:ascii="Consolas" w:hAnsi="Consolas" w:cstheme="minorHAnsi"/>
-          <w:color w:val="808080"/>
-          <w:sz w:val="19"/>
-          <w:szCs w:val="19"/>
-          <w:lang w:val="en-US"/>
-        </w:rPr>
-        <w:t xml:space="preserve">    for (int j = 0; j &lt;= columns; ++j)</w:t>
-      </w:r>
-    </w:p>
-    <w:p>
-      <w:pPr>
-        <w:autoSpaceDE w:val="0"/>
-        <w:autoSpaceDN w:val="0"/>
-        <w:adjustRightInd w:val="0"/>
-        <w:spacing w:after="0" w:line="240" w:lineRule="auto"/>
-        <w:rPr>
-          <w:rFonts w:ascii="Consolas" w:hAnsi="Consolas" w:cstheme="minorHAnsi"/>
-          <w:color w:val="808080"/>
-          <w:sz w:val="19"/>
-          <w:szCs w:val="19"/>
-          <w:lang w:val="en-US"/>
-        </w:rPr>
-      </w:pPr>
-      <w:r>
-        <w:rPr>
-          <w:rFonts w:ascii="Consolas" w:hAnsi="Consolas" w:cstheme="minorHAnsi"/>
-          <w:color w:val="808080"/>
-          <w:sz w:val="19"/>
-          <w:szCs w:val="19"/>
-          <w:lang w:val="en-US"/>
-        </w:rPr>
-        <w:t xml:space="preserve">    {</w:t>
-      </w:r>
-    </w:p>
-    <w:p>
-      <w:pPr>
-        <w:autoSpaceDE w:val="0"/>
-        <w:autoSpaceDN w:val="0"/>
-        <w:adjustRightInd w:val="0"/>
-        <w:spacing w:after="0" w:line="240" w:lineRule="auto"/>
-        <w:rPr>
-          <w:rFonts w:ascii="Consolas" w:hAnsi="Consolas" w:cstheme="minorHAnsi"/>
-          <w:color w:val="808080"/>
-          <w:sz w:val="19"/>
-          <w:szCs w:val="19"/>
-          <w:lang w:val="en-US"/>
-        </w:rPr>
-      </w:pPr>
-      <w:r>
-        <w:rPr>
-          <w:rFonts w:ascii="Consolas" w:hAnsi="Consolas" w:cstheme="minorHAnsi"/>
-          <w:color w:val="808080"/>
-          <w:sz w:val="19"/>
-          <w:szCs w:val="19"/>
-          <w:lang w:val="en-US"/>
-        </w:rPr>
-        <w:t xml:space="preserve">        float x = </w:t>
-      </w:r>
-      <w:proofErr w:type="spellStart"/>
-      <w:r>
-        <w:rPr>
-          <w:rFonts w:ascii="Consolas" w:hAnsi="Consolas" w:cstheme="minorHAnsi"/>
-          <w:color w:val="808080"/>
-          <w:sz w:val="19"/>
-          <w:szCs w:val="19"/>
-          <w:lang w:val="en-US"/>
-        </w:rPr>
-        <w:t>static_cast</w:t>
-      </w:r>
-      <w:proofErr w:type="spellEnd"/>
-      <w:r>
-        <w:rPr>
-          <w:rFonts w:ascii="Consolas" w:hAnsi="Consolas" w:cstheme="minorHAnsi"/>
-          <w:color w:val="808080"/>
-          <w:sz w:val="19"/>
-          <w:szCs w:val="19"/>
-          <w:lang w:val="en-US"/>
-        </w:rPr>
-        <w:t xml:space="preserve">&lt;float&gt;(j) / columns * </w:t>
-      </w:r>
-      <w:proofErr w:type="gramStart"/>
-      <w:r>
-        <w:rPr>
-          <w:rFonts w:ascii="Consolas" w:hAnsi="Consolas" w:cstheme="minorHAnsi"/>
-          <w:color w:val="808080"/>
-          <w:sz w:val="19"/>
-          <w:szCs w:val="19"/>
-          <w:lang w:val="en-US"/>
-        </w:rPr>
-        <w:t>5;</w:t>
-      </w:r>
-      <w:proofErr w:type="gramEnd"/>
-    </w:p>
-    <w:p>
-      <w:pPr>
-        <w:autoSpaceDE w:val="0"/>
-        <w:autoSpaceDN w:val="0"/>
-        <w:adjustRightInd w:val="0"/>
-        <w:spacing w:after="0" w:line="240" w:lineRule="auto"/>
-        <w:rPr>
-          <w:rFonts w:ascii="Consolas" w:hAnsi="Consolas" w:cstheme="minorHAnsi"/>
-          <w:color w:val="808080"/>
-          <w:sz w:val="19"/>
-          <w:szCs w:val="19"/>
-          <w:lang w:val="en-US"/>
-        </w:rPr>
-      </w:pPr>
-      <w:r>
-        <w:rPr>
-          <w:rFonts w:ascii="Consolas" w:hAnsi="Consolas" w:cstheme="minorHAnsi"/>
-          <w:color w:val="808080"/>
-          <w:sz w:val="19"/>
-          <w:szCs w:val="19"/>
-          <w:lang w:val="en-US"/>
-        </w:rPr>
-        <w:t xml:space="preserve">        </w:t>
-      </w:r>
-      <w:proofErr w:type="spellStart"/>
-      <w:r>
-        <w:rPr>
-          <w:rFonts w:ascii="Consolas" w:hAnsi="Consolas" w:cstheme="minorHAnsi"/>
-          <w:color w:val="808080"/>
-          <w:sz w:val="19"/>
-          <w:szCs w:val="19"/>
-          <w:lang w:val="en-US"/>
-        </w:rPr>
-        <w:t>rng_</w:t>
-      </w:r>
-      <w:proofErr w:type="gramStart"/>
-      <w:r>
-        <w:rPr>
-          <w:rFonts w:ascii="Consolas" w:hAnsi="Consolas" w:cstheme="minorHAnsi"/>
-          <w:color w:val="808080"/>
-          <w:sz w:val="19"/>
-          <w:szCs w:val="19"/>
-          <w:lang w:val="en-US"/>
-        </w:rPr>
-        <w:t>type</w:t>
-      </w:r>
-      <w:proofErr w:type="spellEnd"/>
-      <w:r>
-        <w:rPr>
-          <w:rFonts w:ascii="Consolas" w:hAnsi="Consolas" w:cstheme="minorHAnsi"/>
-          <w:color w:val="808080"/>
-          <w:sz w:val="19"/>
-          <w:szCs w:val="19"/>
-          <w:lang w:val="en-US"/>
-        </w:rPr>
-        <w:t>::</w:t>
-      </w:r>
-      <w:proofErr w:type="spellStart"/>
-      <w:proofErr w:type="gramEnd"/>
-      <w:r>
-        <w:rPr>
-          <w:rFonts w:ascii="Consolas" w:hAnsi="Consolas" w:cstheme="minorHAnsi"/>
-          <w:color w:val="808080"/>
-          <w:sz w:val="19"/>
-          <w:szCs w:val="19"/>
-          <w:lang w:val="en-US"/>
-        </w:rPr>
-        <w:t>result_type</w:t>
-      </w:r>
-      <w:proofErr w:type="spellEnd"/>
-      <w:r>
-        <w:rPr>
-          <w:rFonts w:ascii="Consolas" w:hAnsi="Consolas" w:cstheme="minorHAnsi"/>
-          <w:color w:val="808080"/>
-          <w:sz w:val="19"/>
-          <w:szCs w:val="19"/>
-          <w:lang w:val="en-US"/>
-        </w:rPr>
-        <w:t xml:space="preserve"> const </w:t>
-      </w:r>
-      <w:proofErr w:type="spellStart"/>
-      <w:r>
-        <w:rPr>
-          <w:rFonts w:ascii="Consolas" w:hAnsi="Consolas" w:cstheme="minorHAnsi"/>
-          <w:color w:val="808080"/>
-          <w:sz w:val="19"/>
-          <w:szCs w:val="19"/>
-          <w:lang w:val="en-US"/>
-        </w:rPr>
-        <w:t>seedval</w:t>
-      </w:r>
-      <w:proofErr w:type="spellEnd"/>
-      <w:r>
-        <w:rPr>
-          <w:rFonts w:ascii="Consolas" w:hAnsi="Consolas" w:cstheme="minorHAnsi"/>
-          <w:color w:val="808080"/>
-          <w:sz w:val="19"/>
-          <w:szCs w:val="19"/>
-          <w:lang w:val="en-US"/>
-        </w:rPr>
-        <w:t xml:space="preserve"> = count++; // get this from somewhere</w:t>
-      </w:r>
-    </w:p>
-    <w:p>
-      <w:pPr>
-        <w:autoSpaceDE w:val="0"/>
-        <w:autoSpaceDN w:val="0"/>
-        <w:adjustRightInd w:val="0"/>
-        <w:spacing w:after="0" w:line="240" w:lineRule="auto"/>
-        <w:rPr>
-          <w:rFonts w:ascii="Consolas" w:hAnsi="Consolas" w:cstheme="minorHAnsi"/>
-          <w:color w:val="808080"/>
-          <w:sz w:val="19"/>
-          <w:szCs w:val="19"/>
-          <w:lang w:val="en-US"/>
-        </w:rPr>
-      </w:pPr>
-      <w:r>
-        <w:rPr>
-          <w:rFonts w:ascii="Consolas" w:hAnsi="Consolas" w:cstheme="minorHAnsi"/>
-          <w:color w:val="808080"/>
-          <w:sz w:val="19"/>
-          <w:szCs w:val="19"/>
-          <w:lang w:val="en-US"/>
-        </w:rPr>
-        <w:t xml:space="preserve">        </w:t>
-      </w:r>
-      <w:proofErr w:type="spellStart"/>
-      <w:proofErr w:type="gramStart"/>
-      <w:r>
-        <w:rPr>
-          <w:rFonts w:ascii="Consolas" w:hAnsi="Consolas" w:cstheme="minorHAnsi"/>
-          <w:color w:val="808080"/>
-          <w:sz w:val="19"/>
-          <w:szCs w:val="19"/>
-          <w:lang w:val="en-US"/>
-        </w:rPr>
-        <w:t>rng.seed</w:t>
-      </w:r>
-      <w:proofErr w:type="spellEnd"/>
-      <w:proofErr w:type="gramEnd"/>
-      <w:r>
-        <w:rPr>
-          <w:rFonts w:ascii="Consolas" w:hAnsi="Consolas" w:cstheme="minorHAnsi"/>
-          <w:color w:val="808080"/>
-          <w:sz w:val="19"/>
-          <w:szCs w:val="19"/>
-          <w:lang w:val="en-US"/>
-        </w:rPr>
-        <w:t>(</w:t>
-      </w:r>
-      <w:proofErr w:type="spellStart"/>
-      <w:r>
-        <w:rPr>
-          <w:rFonts w:ascii="Consolas" w:hAnsi="Consolas" w:cstheme="minorHAnsi"/>
-          <w:color w:val="808080"/>
-          <w:sz w:val="19"/>
-          <w:szCs w:val="19"/>
-          <w:lang w:val="en-US"/>
-        </w:rPr>
-        <w:t>seedval</w:t>
-      </w:r>
-      <w:proofErr w:type="spellEnd"/>
-      <w:r>
-        <w:rPr>
-          <w:rFonts w:ascii="Consolas" w:hAnsi="Consolas" w:cstheme="minorHAnsi"/>
-          <w:color w:val="808080"/>
-          <w:sz w:val="19"/>
-          <w:szCs w:val="19"/>
-          <w:lang w:val="en-US"/>
-        </w:rPr>
-        <w:t>);</w:t>
-      </w:r>
-    </w:p>
-    <w:p>
-      <w:pPr>
-        <w:autoSpaceDE w:val="0"/>
-        <w:autoSpaceDN w:val="0"/>
-        <w:adjustRightInd w:val="0"/>
-        <w:spacing w:after="0" w:line="240" w:lineRule="auto"/>
-        <w:rPr>
-          <w:rFonts w:ascii="Consolas" w:hAnsi="Consolas" w:cstheme="minorHAnsi"/>
-          <w:color w:val="808080"/>
-          <w:sz w:val="19"/>
-          <w:szCs w:val="19"/>
-          <w:lang w:val="en-US"/>
-        </w:rPr>
-      </w:pPr>
-    </w:p>
-    <w:p>
-      <w:pPr>
-        <w:autoSpaceDE w:val="0"/>
-        <w:autoSpaceDN w:val="0"/>
-        <w:adjustRightInd w:val="0"/>
-        <w:spacing w:after="0" w:line="240" w:lineRule="auto"/>
-        <w:rPr>
-          <w:rFonts w:ascii="Consolas" w:hAnsi="Consolas" w:cstheme="minorHAnsi"/>
-          <w:color w:val="808080"/>
-          <w:sz w:val="19"/>
-          <w:szCs w:val="19"/>
-          <w:lang w:val="en-US"/>
-        </w:rPr>
-      </w:pPr>
-      <w:r>
-        <w:rPr>
-          <w:rFonts w:ascii="Consolas" w:hAnsi="Consolas" w:cstheme="minorHAnsi"/>
-          <w:color w:val="808080"/>
-          <w:sz w:val="19"/>
-          <w:szCs w:val="19"/>
-          <w:lang w:val="en-US"/>
-        </w:rPr>
-        <w:t xml:space="preserve">        </w:t>
-      </w:r>
-      <w:proofErr w:type="spellStart"/>
-      <w:r>
-        <w:rPr>
-          <w:rFonts w:ascii="Consolas" w:hAnsi="Consolas" w:cstheme="minorHAnsi"/>
-          <w:color w:val="808080"/>
-          <w:sz w:val="19"/>
-          <w:szCs w:val="19"/>
-          <w:lang w:val="en-US"/>
-        </w:rPr>
-        <w:t>rng_</w:t>
-      </w:r>
-      <w:proofErr w:type="gramStart"/>
-      <w:r>
-        <w:rPr>
-          <w:rFonts w:ascii="Consolas" w:hAnsi="Consolas" w:cstheme="minorHAnsi"/>
-          <w:color w:val="808080"/>
-          <w:sz w:val="19"/>
-          <w:szCs w:val="19"/>
-          <w:lang w:val="en-US"/>
-        </w:rPr>
-        <w:t>type</w:t>
-      </w:r>
-      <w:proofErr w:type="spellEnd"/>
-      <w:r>
-        <w:rPr>
-          <w:rFonts w:ascii="Consolas" w:hAnsi="Consolas" w:cstheme="minorHAnsi"/>
-          <w:color w:val="808080"/>
-          <w:sz w:val="19"/>
-          <w:szCs w:val="19"/>
-          <w:lang w:val="en-US"/>
-        </w:rPr>
-        <w:t>::</w:t>
-      </w:r>
-      <w:proofErr w:type="spellStart"/>
-      <w:proofErr w:type="gramEnd"/>
-      <w:r>
-        <w:rPr>
-          <w:rFonts w:ascii="Consolas" w:hAnsi="Consolas" w:cstheme="minorHAnsi"/>
-          <w:color w:val="808080"/>
-          <w:sz w:val="19"/>
-          <w:szCs w:val="19"/>
-          <w:lang w:val="en-US"/>
-        </w:rPr>
-        <w:t>result_type</w:t>
-      </w:r>
-      <w:proofErr w:type="spellEnd"/>
-      <w:r>
-        <w:rPr>
-          <w:rFonts w:ascii="Consolas" w:hAnsi="Consolas" w:cstheme="minorHAnsi"/>
-          <w:color w:val="808080"/>
-          <w:sz w:val="19"/>
-          <w:szCs w:val="19"/>
-          <w:lang w:val="en-US"/>
-        </w:rPr>
-        <w:t xml:space="preserve"> </w:t>
-      </w:r>
-      <w:proofErr w:type="spellStart"/>
-      <w:r>
-        <w:rPr>
-          <w:rFonts w:ascii="Consolas" w:hAnsi="Consolas" w:cstheme="minorHAnsi"/>
-          <w:color w:val="808080"/>
-          <w:sz w:val="19"/>
-          <w:szCs w:val="19"/>
-          <w:lang w:val="en-US"/>
-        </w:rPr>
-        <w:t>random_number</w:t>
-      </w:r>
-      <w:proofErr w:type="spellEnd"/>
-      <w:r>
-        <w:rPr>
-          <w:rFonts w:ascii="Consolas" w:hAnsi="Consolas" w:cstheme="minorHAnsi"/>
-          <w:color w:val="808080"/>
-          <w:sz w:val="19"/>
-          <w:szCs w:val="19"/>
-          <w:lang w:val="en-US"/>
-        </w:rPr>
-        <w:t xml:space="preserve"> = </w:t>
-      </w:r>
-      <w:proofErr w:type="spellStart"/>
-      <w:r>
-        <w:rPr>
-          <w:rFonts w:ascii="Consolas" w:hAnsi="Consolas" w:cstheme="minorHAnsi"/>
-          <w:color w:val="808080"/>
-          <w:sz w:val="19"/>
-          <w:szCs w:val="19"/>
-          <w:lang w:val="en-US"/>
-        </w:rPr>
-        <w:t>udist</w:t>
-      </w:r>
-      <w:proofErr w:type="spellEnd"/>
-      <w:r>
-        <w:rPr>
-          <w:rFonts w:ascii="Consolas" w:hAnsi="Consolas" w:cstheme="minorHAnsi"/>
-          <w:color w:val="808080"/>
-          <w:sz w:val="19"/>
-          <w:szCs w:val="19"/>
-          <w:lang w:val="en-US"/>
-        </w:rPr>
-        <w:t>(</w:t>
-      </w:r>
-      <w:proofErr w:type="spellStart"/>
-      <w:r>
-        <w:rPr>
-          <w:rFonts w:ascii="Consolas" w:hAnsi="Consolas" w:cstheme="minorHAnsi"/>
-          <w:color w:val="808080"/>
-          <w:sz w:val="19"/>
-          <w:szCs w:val="19"/>
-          <w:lang w:val="en-US"/>
-        </w:rPr>
-        <w:t>rng</w:t>
-      </w:r>
-      <w:proofErr w:type="spellEnd"/>
-      <w:r>
-        <w:rPr>
-          <w:rFonts w:ascii="Consolas" w:hAnsi="Consolas" w:cstheme="minorHAnsi"/>
-          <w:color w:val="808080"/>
-          <w:sz w:val="19"/>
-          <w:szCs w:val="19"/>
-          <w:lang w:val="en-US"/>
-        </w:rPr>
-        <w:t>) % 200;</w:t>
-      </w:r>
-    </w:p>
-    <w:p>
-      <w:pPr>
-        <w:autoSpaceDE w:val="0"/>
-        <w:autoSpaceDN w:val="0"/>
-        <w:adjustRightInd w:val="0"/>
-        <w:spacing w:after="0" w:line="240" w:lineRule="auto"/>
-        <w:rPr>
-          <w:rFonts w:ascii="Consolas" w:hAnsi="Consolas" w:cstheme="minorHAnsi"/>
-          <w:color w:val="808080"/>
-          <w:sz w:val="19"/>
-          <w:szCs w:val="19"/>
-          <w:lang w:val="en-US"/>
-        </w:rPr>
-      </w:pPr>
-    </w:p>
-    <w:p>
-      <w:pPr>
-        <w:autoSpaceDE w:val="0"/>
-        <w:autoSpaceDN w:val="0"/>
-        <w:adjustRightInd w:val="0"/>
-        <w:spacing w:after="0" w:line="240" w:lineRule="auto"/>
-        <w:rPr>
-          <w:rFonts w:ascii="Consolas" w:hAnsi="Consolas" w:cstheme="minorHAnsi"/>
-          <w:color w:val="808080"/>
-          <w:sz w:val="19"/>
-          <w:szCs w:val="19"/>
-          <w:lang w:val="en-US"/>
-        </w:rPr>
-      </w:pPr>
-      <w:r>
-        <w:rPr>
-          <w:rFonts w:ascii="Consolas" w:hAnsi="Consolas" w:cstheme="minorHAnsi"/>
-          <w:color w:val="808080"/>
-          <w:sz w:val="19"/>
-          <w:szCs w:val="19"/>
-          <w:lang w:val="en-US"/>
-        </w:rPr>
-        <w:t xml:space="preserve">        // Normalize </w:t>
-      </w:r>
-      <w:proofErr w:type="spellStart"/>
-      <w:r>
-        <w:rPr>
-          <w:rFonts w:ascii="Consolas" w:hAnsi="Consolas" w:cstheme="minorHAnsi"/>
-          <w:color w:val="808080"/>
-          <w:sz w:val="19"/>
-          <w:szCs w:val="19"/>
-          <w:lang w:val="en-US"/>
-        </w:rPr>
-        <w:t>random_number</w:t>
-      </w:r>
-      <w:proofErr w:type="spellEnd"/>
-      <w:r>
-        <w:rPr>
-          <w:rFonts w:ascii="Consolas" w:hAnsi="Consolas" w:cstheme="minorHAnsi"/>
-          <w:color w:val="808080"/>
-          <w:sz w:val="19"/>
-          <w:szCs w:val="19"/>
-          <w:lang w:val="en-US"/>
-        </w:rPr>
-        <w:t xml:space="preserve"> between 0 and 1</w:t>
-      </w:r>
-    </w:p>
-    <w:p>
-      <w:pPr>
-        <w:autoSpaceDE w:val="0"/>
-        <w:autoSpaceDN w:val="0"/>
-        <w:adjustRightInd w:val="0"/>
-        <w:spacing w:after="0" w:line="240" w:lineRule="auto"/>
-        <w:rPr>
-          <w:rFonts w:ascii="Consolas" w:hAnsi="Consolas" w:cstheme="minorHAnsi"/>
-          <w:color w:val="808080"/>
-          <w:sz w:val="19"/>
-          <w:szCs w:val="19"/>
-          <w:lang w:val="en-US"/>
-        </w:rPr>
-      </w:pPr>
-    </w:p>
-    <w:p>
-      <w:pPr>
-        <w:autoSpaceDE w:val="0"/>
-        <w:autoSpaceDN w:val="0"/>
-        <w:adjustRightInd w:val="0"/>
-        <w:spacing w:after="0" w:line="240" w:lineRule="auto"/>
-        <w:rPr>
-          <w:rFonts w:ascii="Consolas" w:hAnsi="Consolas" w:cstheme="minorHAnsi"/>
-          <w:color w:val="808080"/>
-          <w:sz w:val="19"/>
-          <w:szCs w:val="19"/>
-          <w:lang w:val="en-US"/>
-        </w:rPr>
-      </w:pPr>
-      <w:r>
-        <w:rPr>
-          <w:rFonts w:ascii="Consolas" w:hAnsi="Consolas" w:cstheme="minorHAnsi"/>
-          <w:color w:val="808080"/>
-          <w:sz w:val="19"/>
-          <w:szCs w:val="19"/>
-          <w:lang w:val="en-US"/>
-        </w:rPr>
-        <w:t xml:space="preserve">        double </w:t>
-      </w:r>
-      <w:proofErr w:type="spellStart"/>
-      <w:r>
-        <w:rPr>
-          <w:rFonts w:ascii="Consolas" w:hAnsi="Consolas" w:cstheme="minorHAnsi"/>
-          <w:color w:val="808080"/>
-          <w:sz w:val="19"/>
-          <w:szCs w:val="19"/>
-          <w:lang w:val="en-US"/>
-        </w:rPr>
-        <w:t>normalizedNumber</w:t>
-      </w:r>
-      <w:proofErr w:type="spellEnd"/>
-      <w:r>
-        <w:rPr>
-          <w:rFonts w:ascii="Consolas" w:hAnsi="Consolas" w:cstheme="minorHAnsi"/>
-          <w:color w:val="808080"/>
-          <w:sz w:val="19"/>
-          <w:szCs w:val="19"/>
-          <w:lang w:val="en-US"/>
-        </w:rPr>
-        <w:t xml:space="preserve"> = </w:t>
-      </w:r>
-      <w:proofErr w:type="spellStart"/>
-      <w:r>
-        <w:rPr>
-          <w:rFonts w:ascii="Consolas" w:hAnsi="Consolas" w:cstheme="minorHAnsi"/>
-          <w:color w:val="808080"/>
-          <w:sz w:val="19"/>
-          <w:szCs w:val="19"/>
-          <w:lang w:val="en-US"/>
-        </w:rPr>
-        <w:t>random_number</w:t>
-      </w:r>
-      <w:proofErr w:type="spellEnd"/>
-      <w:r>
-        <w:rPr>
-          <w:rFonts w:ascii="Consolas" w:hAnsi="Consolas" w:cstheme="minorHAnsi"/>
-          <w:color w:val="808080"/>
-          <w:sz w:val="19"/>
-          <w:szCs w:val="19"/>
-          <w:lang w:val="en-US"/>
-        </w:rPr>
-        <w:t xml:space="preserve"> / 200.0 * </w:t>
-      </w:r>
-      <w:proofErr w:type="gramStart"/>
-      <w:r>
-        <w:rPr>
-          <w:rFonts w:ascii="Consolas" w:hAnsi="Consolas" w:cstheme="minorHAnsi"/>
-          <w:color w:val="808080"/>
-          <w:sz w:val="19"/>
-          <w:szCs w:val="19"/>
-          <w:lang w:val="en-US"/>
-        </w:rPr>
-        <w:t>5;</w:t>
-      </w:r>
-      <w:proofErr w:type="gramEnd"/>
-    </w:p>
-    <w:p>
-      <w:pPr>
-        <w:autoSpaceDE w:val="0"/>
-        <w:autoSpaceDN w:val="0"/>
-        <w:adjustRightInd w:val="0"/>
-        <w:spacing w:after="0" w:line="240" w:lineRule="auto"/>
-        <w:rPr>
-          <w:rFonts w:ascii="Consolas" w:hAnsi="Consolas" w:cstheme="minorHAnsi"/>
-          <w:color w:val="808080"/>
-          <w:sz w:val="19"/>
-          <w:szCs w:val="19"/>
-          <w:lang w:val="en-US"/>
-        </w:rPr>
-      </w:pPr>
-    </w:p>
-    <w:p>
-      <w:pPr>
-        <w:autoSpaceDE w:val="0"/>
-        <w:autoSpaceDN w:val="0"/>
-        <w:adjustRightInd w:val="0"/>
-        <w:spacing w:after="0" w:line="240" w:lineRule="auto"/>
-        <w:rPr>
-          <w:rFonts w:ascii="Consolas" w:hAnsi="Consolas" w:cstheme="minorHAnsi"/>
-          <w:color w:val="808080"/>
-          <w:sz w:val="19"/>
-          <w:szCs w:val="19"/>
-          <w:lang w:val="en-US"/>
-        </w:rPr>
-      </w:pPr>
-      <w:r>
-        <w:rPr>
-          <w:rFonts w:ascii="Consolas" w:hAnsi="Consolas" w:cstheme="minorHAnsi"/>
-          <w:color w:val="808080"/>
-          <w:sz w:val="19"/>
-          <w:szCs w:val="19"/>
-          <w:lang w:val="en-US"/>
-        </w:rPr>
-        <w:t xml:space="preserve">        float y = 0.0f; // Flat grid on the XZ plane</w:t>
-      </w:r>
-    </w:p>
-    <w:p>
-      <w:pPr>
-        <w:autoSpaceDE w:val="0"/>
-        <w:autoSpaceDN w:val="0"/>
-        <w:adjustRightInd w:val="0"/>
-        <w:spacing w:after="0" w:line="240" w:lineRule="auto"/>
-        <w:rPr>
-          <w:rFonts w:ascii="Consolas" w:hAnsi="Consolas" w:cstheme="minorHAnsi"/>
-          <w:color w:val="808080"/>
-          <w:sz w:val="19"/>
-          <w:szCs w:val="19"/>
-          <w:lang w:val="en-US"/>
-        </w:rPr>
-      </w:pPr>
-      <w:r>
-        <w:rPr>
-          <w:rFonts w:ascii="Consolas" w:hAnsi="Consolas" w:cstheme="minorHAnsi"/>
-          <w:color w:val="808080"/>
-          <w:sz w:val="19"/>
-          <w:szCs w:val="19"/>
-          <w:lang w:val="en-US"/>
-        </w:rPr>
-        <w:t xml:space="preserve">        float z = </w:t>
-      </w:r>
-      <w:proofErr w:type="spellStart"/>
-      <w:r>
-        <w:rPr>
-          <w:rFonts w:ascii="Consolas" w:hAnsi="Consolas" w:cstheme="minorHAnsi"/>
-          <w:color w:val="808080"/>
-          <w:sz w:val="19"/>
-          <w:szCs w:val="19"/>
-          <w:lang w:val="en-US"/>
-        </w:rPr>
-        <w:t>static_cast</w:t>
-      </w:r>
-      <w:proofErr w:type="spellEnd"/>
-      <w:r>
-        <w:rPr>
-          <w:rFonts w:ascii="Consolas" w:hAnsi="Consolas" w:cstheme="minorHAnsi"/>
-          <w:color w:val="808080"/>
-          <w:sz w:val="19"/>
-          <w:szCs w:val="19"/>
-          <w:lang w:val="en-US"/>
-        </w:rPr>
-        <w:t>&lt;float&gt;(</w:t>
-      </w:r>
-      <w:proofErr w:type="spellStart"/>
-      <w:r>
-        <w:rPr>
-          <w:rFonts w:ascii="Consolas" w:hAnsi="Consolas" w:cstheme="minorHAnsi"/>
-          <w:color w:val="808080"/>
-          <w:sz w:val="19"/>
-          <w:szCs w:val="19"/>
-          <w:lang w:val="en-US"/>
-        </w:rPr>
-        <w:t>i</w:t>
-      </w:r>
-      <w:proofErr w:type="spellEnd"/>
-      <w:r>
-        <w:rPr>
-          <w:rFonts w:ascii="Consolas" w:hAnsi="Consolas" w:cstheme="minorHAnsi"/>
-          <w:color w:val="808080"/>
-          <w:sz w:val="19"/>
-          <w:szCs w:val="19"/>
-          <w:lang w:val="en-US"/>
-        </w:rPr>
-        <w:t xml:space="preserve">) / rows * </w:t>
-      </w:r>
-      <w:proofErr w:type="gramStart"/>
-      <w:r>
-        <w:rPr>
-          <w:rFonts w:ascii="Consolas" w:hAnsi="Consolas" w:cstheme="minorHAnsi"/>
-          <w:color w:val="808080"/>
-          <w:sz w:val="19"/>
-          <w:szCs w:val="19"/>
-          <w:lang w:val="en-US"/>
-        </w:rPr>
-        <w:t>5;</w:t>
-      </w:r>
-      <w:proofErr w:type="gramEnd"/>
-    </w:p>
-    <w:p>
-      <w:pPr>
-        <w:autoSpaceDE w:val="0"/>
-        <w:autoSpaceDN w:val="0"/>
-        <w:adjustRightInd w:val="0"/>
-        <w:spacing w:after="0" w:line="240" w:lineRule="auto"/>
-        <w:rPr>
-          <w:rFonts w:ascii="Consolas" w:hAnsi="Consolas" w:cstheme="minorHAnsi"/>
-          <w:color w:val="808080"/>
-          <w:sz w:val="19"/>
-          <w:szCs w:val="19"/>
-          <w:lang w:val="en-US"/>
-        </w:rPr>
-      </w:pPr>
-    </w:p>
-    <w:p>
-      <w:pPr>
-        <w:autoSpaceDE w:val="0"/>
-        <w:autoSpaceDN w:val="0"/>
-        <w:adjustRightInd w:val="0"/>
-        <w:spacing w:after="0" w:line="240" w:lineRule="auto"/>
-        <w:rPr>
-          <w:rFonts w:ascii="Consolas" w:hAnsi="Consolas" w:cstheme="minorHAnsi"/>
-          <w:color w:val="808080"/>
-          <w:sz w:val="19"/>
-          <w:szCs w:val="19"/>
-          <w:lang w:val="en-US"/>
-        </w:rPr>
-      </w:pPr>
-      <w:r>
-        <w:rPr>
-          <w:rFonts w:ascii="Consolas" w:hAnsi="Consolas" w:cstheme="minorHAnsi"/>
-          <w:color w:val="808080"/>
-          <w:sz w:val="19"/>
-          <w:szCs w:val="19"/>
-          <w:lang w:val="en-US"/>
-        </w:rPr>
-        <w:t xml:space="preserve">        XMFLOAT4 color = XMFLOAT4(x, y, z, 1.0f); // Color based on position</w:t>
-      </w:r>
-    </w:p>
-    <w:p>
-      <w:pPr>
-        <w:autoSpaceDE w:val="0"/>
-        <w:autoSpaceDN w:val="0"/>
-        <w:adjustRightInd w:val="0"/>
-        <w:spacing w:after="0" w:line="240" w:lineRule="auto"/>
-        <w:rPr>
-          <w:rFonts w:ascii="Consolas" w:hAnsi="Consolas" w:cstheme="minorHAnsi"/>
-          <w:color w:val="808080"/>
-          <w:sz w:val="19"/>
-          <w:szCs w:val="19"/>
-          <w:lang w:val="en-US"/>
-        </w:rPr>
-      </w:pPr>
-      <w:r>
-        <w:rPr>
-          <w:rFonts w:ascii="Consolas" w:hAnsi="Consolas" w:cstheme="minorHAnsi"/>
-          <w:color w:val="808080"/>
-          <w:sz w:val="19"/>
-          <w:szCs w:val="19"/>
-          <w:lang w:val="en-US"/>
-        </w:rPr>
-        <w:t xml:space="preserve">        </w:t>
-      </w:r>
-      <w:proofErr w:type="spellStart"/>
-      <w:proofErr w:type="gramStart"/>
-      <w:r>
-        <w:rPr>
-          <w:rFonts w:ascii="Consolas" w:hAnsi="Consolas" w:cstheme="minorHAnsi"/>
-          <w:color w:val="808080"/>
-          <w:sz w:val="19"/>
-          <w:szCs w:val="19"/>
-          <w:lang w:val="en-US"/>
-        </w:rPr>
-        <w:t>vertices.push</w:t>
-      </w:r>
-      <w:proofErr w:type="gramEnd"/>
-      <w:r>
-        <w:rPr>
-          <w:rFonts w:ascii="Consolas" w:hAnsi="Consolas" w:cstheme="minorHAnsi"/>
-          <w:color w:val="808080"/>
-          <w:sz w:val="19"/>
-          <w:szCs w:val="19"/>
-          <w:lang w:val="en-US"/>
-        </w:rPr>
-        <w:t>_back</w:t>
-      </w:r>
-      <w:proofErr w:type="spellEnd"/>
-      <w:r>
-        <w:rPr>
-          <w:rFonts w:ascii="Consolas" w:hAnsi="Consolas" w:cstheme="minorHAnsi"/>
-          <w:color w:val="808080"/>
-          <w:sz w:val="19"/>
-          <w:szCs w:val="19"/>
-          <w:lang w:val="en-US"/>
-        </w:rPr>
-        <w:t xml:space="preserve">({ XMFLOAT3(x, </w:t>
-      </w:r>
-      <w:proofErr w:type="spellStart"/>
-      <w:r>
-        <w:rPr>
-          <w:rFonts w:ascii="Consolas" w:hAnsi="Consolas" w:cstheme="minorHAnsi"/>
-          <w:color w:val="808080"/>
-          <w:sz w:val="19"/>
-          <w:szCs w:val="19"/>
-          <w:lang w:val="en-US"/>
-        </w:rPr>
-        <w:t>normalizedNumber</w:t>
-      </w:r>
-      <w:proofErr w:type="spellEnd"/>
-      <w:r>
-        <w:rPr>
-          <w:rFonts w:ascii="Consolas" w:hAnsi="Consolas" w:cstheme="minorHAnsi"/>
-          <w:color w:val="808080"/>
-          <w:sz w:val="19"/>
-          <w:szCs w:val="19"/>
-          <w:lang w:val="en-US"/>
-        </w:rPr>
-        <w:t>, z), color});</w:t>
-      </w:r>
-    </w:p>
-    <w:p>
-      <w:pPr>
-        <w:autoSpaceDE w:val="0"/>
-        <w:autoSpaceDN w:val="0"/>
-        <w:adjustRightInd w:val="0"/>
-        <w:spacing w:after="0" w:line="240" w:lineRule="auto"/>
-        <w:rPr>
-          <w:rFonts w:ascii="Consolas" w:hAnsi="Consolas" w:cstheme="minorHAnsi"/>
-          <w:color w:val="808080"/>
-          <w:sz w:val="19"/>
-          <w:szCs w:val="19"/>
-          <w:lang w:val="en-US"/>
-        </w:rPr>
-      </w:pPr>
-      <w:r>
-        <w:rPr>
-          <w:rFonts w:ascii="Consolas" w:hAnsi="Consolas" w:cstheme="minorHAnsi"/>
-          <w:color w:val="808080"/>
-          <w:sz w:val="19"/>
-          <w:szCs w:val="19"/>
-          <w:lang w:val="en-US"/>
-        </w:rPr>
-        <w:t xml:space="preserve">    }</w:t>
-      </w:r>
-    </w:p>
-    <w:p>
-      <w:pPr>
-        <w:autoSpaceDE w:val="0"/>
-        <w:autoSpaceDN w:val="0"/>
-        <w:adjustRightInd w:val="0"/>
-        <w:spacing w:after="0" w:line="240" w:lineRule="auto"/>
-        <w:rPr>
-          <w:lang w:val="en-US"/>
-        </w:rPr>
-      </w:pPr>
-      <w:r>
-        <w:rPr>
-          <w:rFonts w:ascii="Consolas" w:hAnsi="Consolas" w:cstheme="minorHAnsi"/>
-          <w:color w:val="808080"/>
-          <w:sz w:val="19"/>
-          <w:szCs w:val="19"/>
-          <w:lang w:val="en-US"/>
-        </w:rPr>
-        <w:t>}</w:t>
-      </w:r>
-    </w:p>
-    <w:p>
-      <w:pPr>
-        <w:pStyle w:val="Heading3"/>
-        <w:rPr>
-          <w:rFonts w:asciiTheme="minorHAnsi" w:hAnsiTheme="minorHAnsi" w:cstheme="minorHAnsi"/>
-        </w:rPr>
-      </w:pPr>
-      <w:r>
-        <w:rPr>
-          <w:rFonts w:asciiTheme="minorHAnsi" w:hAnsiTheme="minorHAnsi" w:cstheme="minorHAnsi"/>
-        </w:rPr>
-        <w:lastRenderedPageBreak/>
-        <w:t>S</w:t>
-      </w:r>
-      <w:r>
-        <w:rPr>
-          <w:rFonts w:asciiTheme="minorHAnsi" w:hAnsiTheme="minorHAnsi" w:cstheme="minorHAnsi"/>
-        </w:rPr>
-        <w:t>ample output</w:t>
-      </w:r>
-      <w:r>
-        <w:rPr>
-          <w:rFonts w:asciiTheme="minorHAnsi" w:hAnsiTheme="minorHAnsi" w:cstheme="minorHAnsi"/>
-        </w:rPr>
-        <w:t>:</w:t>
-      </w:r>
-    </w:p>
-    <w:p>
-      <w:r>
-        <w:rPr>
-          <w:noProof/>
-        </w:rPr>
         <w:drawing>
-          <wp:inline distT="0" distB="0" distL="0" distR="0" wp14:anchorId="25096763" wp14:editId="1037FC9C">
-            <wp:extent cx="5731510" cy="3447415"/>
-            <wp:effectExtent l="0" t="0" r="2540" b="635"/>
-            <wp:docPr id="1015192806" name="Picture 1" descr="A grid of lines on a blue background&#10;&#10;Description automatically generated"/>
+          <wp:inline distT="0" distB="0" distL="0" distR="0" wp14:anchorId="0FB6B836" wp14:editId="40640980">
+            <wp:extent cx="5731510" cy="2074545"/>
+            <wp:effectExtent l="0" t="0" r="2540" b="1905"/>
+            <wp:docPr id="981345209" name="Picture 1" descr="A diagram of a circle with a circle and a circle with a circle and a circle with a circle with a circle and a circle with a circle with a circle with a circle with a circle with&#10;&#10;Description automatically generated"/>
             <wp:cNvGraphicFramePr>
               <a:graphicFrameLocks xmlns:a="http://schemas.openxmlformats.org/drawingml/2006/main" noChangeAspect="1"/>
             </wp:cNvGraphicFramePr>
@@ -4127,7 +2995,7 @@
               <a:graphicData uri="http://schemas.openxmlformats.org/drawingml/2006/picture">
                 <pic:pic xmlns:pic="http://schemas.openxmlformats.org/drawingml/2006/picture">
                   <pic:nvPicPr>
-                    <pic:cNvPr id="1015192806" name="Picture 1" descr="A grid of lines on a blue background&#10;&#10;Description automatically generated"/>
+                    <pic:cNvPr id="981345209" name="Picture 1" descr="A diagram of a circle with a circle and a circle with a circle and a circle with a circle with a circle and a circle with a circle with a circle with a circle with a circle with&#10;&#10;Description automatically generated"/>
                     <pic:cNvPicPr/>
                   </pic:nvPicPr>
                   <pic:blipFill>
@@ -4139,7 +3007,7 @@
                   <pic:spPr>
                     <a:xfrm>
                       <a:off x="0" y="0"/>
-                      <a:ext cx="5731510" cy="3447415"/>
+                      <a:ext cx="5731510" cy="2074545"/>
                     </a:xfrm>
                     <a:prstGeom prst="rect">
                       <a:avLst/>
@@ -4151,6 +3019,303 @@
           </wp:inline>
         </w:drawing>
       </w:r>
+      <w:r>
+        <w:rPr>
+          <w:rFonts w:asciiTheme="minorHAnsi" w:hAnsiTheme="minorHAnsi" w:cstheme="minorHAnsi"/>
+        </w:rPr>
+        <w:t>Solution:</w:t>
+      </w:r>
+    </w:p>
+    <w:p>
+      <w:pPr>
+        <w:pStyle w:val="Heading3"/>
+        <w:ind w:firstLine="720"/>
+        <w:rPr>
+          <w:rFonts w:ascii="Consolas" w:hAnsi="Consolas" w:cstheme="minorHAnsi"/>
+          <w:color w:val="808080"/>
+          <w:sz w:val="19"/>
+          <w:szCs w:val="19"/>
+        </w:rPr>
+      </w:pPr>
+      <w:proofErr w:type="spellStart"/>
+      <w:r>
+        <w:rPr>
+          <w:rFonts w:ascii="Consolas" w:hAnsi="Consolas" w:cstheme="minorHAnsi"/>
+          <w:color w:val="808080"/>
+          <w:sz w:val="19"/>
+          <w:szCs w:val="19"/>
+        </w:rPr>
+        <w:t>g_</w:t>
+      </w:r>
+      <w:proofErr w:type="gramStart"/>
+      <w:r>
+        <w:rPr>
+          <w:rFonts w:ascii="Consolas" w:hAnsi="Consolas" w:cstheme="minorHAnsi"/>
+          <w:color w:val="808080"/>
+          <w:sz w:val="19"/>
+          <w:szCs w:val="19"/>
+        </w:rPr>
+        <w:t>RenderItems</w:t>
+      </w:r>
+      <w:proofErr w:type="spellEnd"/>
+      <w:r>
+        <w:rPr>
+          <w:rFonts w:ascii="Consolas" w:hAnsi="Consolas" w:cstheme="minorHAnsi"/>
+          <w:color w:val="808080"/>
+          <w:sz w:val="19"/>
+          <w:szCs w:val="19"/>
+        </w:rPr>
+        <w:t>[</w:t>
+      </w:r>
+      <w:proofErr w:type="gramEnd"/>
+      <w:r>
+        <w:rPr>
+          <w:rFonts w:ascii="Consolas" w:hAnsi="Consolas" w:cstheme="minorHAnsi"/>
+          <w:color w:val="808080"/>
+          <w:sz w:val="19"/>
+          <w:szCs w:val="19"/>
+        </w:rPr>
+        <w:t xml:space="preserve">2].World = </w:t>
+      </w:r>
+      <w:proofErr w:type="spellStart"/>
+      <w:r>
+        <w:rPr>
+          <w:rFonts w:ascii="Consolas" w:hAnsi="Consolas" w:cstheme="minorHAnsi"/>
+          <w:color w:val="808080"/>
+          <w:sz w:val="19"/>
+          <w:szCs w:val="19"/>
+        </w:rPr>
+        <w:t>XMMatrixTranslation</w:t>
+      </w:r>
+      <w:proofErr w:type="spellEnd"/>
+      <w:r>
+        <w:rPr>
+          <w:rFonts w:ascii="Consolas" w:hAnsi="Consolas" w:cstheme="minorHAnsi"/>
+          <w:color w:val="808080"/>
+          <w:sz w:val="19"/>
+          <w:szCs w:val="19"/>
+        </w:rPr>
+        <w:t>(1.5f, 0.0f, 0.0f); // Orbit distance</w:t>
+      </w:r>
+    </w:p>
+    <w:p>
+      <w:pPr>
+        <w:pStyle w:val="Heading3"/>
+        <w:rPr>
+          <w:rFonts w:ascii="Consolas" w:hAnsi="Consolas" w:cstheme="minorHAnsi"/>
+          <w:color w:val="808080"/>
+          <w:sz w:val="19"/>
+          <w:szCs w:val="19"/>
+        </w:rPr>
+      </w:pPr>
+      <w:r>
+        <w:rPr>
+          <w:rFonts w:ascii="Consolas" w:hAnsi="Consolas" w:cstheme="minorHAnsi"/>
+          <w:color w:val="808080"/>
+          <w:sz w:val="19"/>
+          <w:szCs w:val="19"/>
+        </w:rPr>
+        <w:t xml:space="preserve">    </w:t>
+      </w:r>
+      <w:proofErr w:type="spellStart"/>
+      <w:r>
+        <w:rPr>
+          <w:rFonts w:ascii="Consolas" w:hAnsi="Consolas" w:cstheme="minorHAnsi"/>
+          <w:color w:val="808080"/>
+          <w:sz w:val="19"/>
+          <w:szCs w:val="19"/>
+        </w:rPr>
+        <w:t>g_</w:t>
+      </w:r>
+      <w:proofErr w:type="gramStart"/>
+      <w:r>
+        <w:rPr>
+          <w:rFonts w:ascii="Consolas" w:hAnsi="Consolas" w:cstheme="minorHAnsi"/>
+          <w:color w:val="808080"/>
+          <w:sz w:val="19"/>
+          <w:szCs w:val="19"/>
+        </w:rPr>
+        <w:t>RenderItems</w:t>
+      </w:r>
+      <w:proofErr w:type="spellEnd"/>
+      <w:r>
+        <w:rPr>
+          <w:rFonts w:ascii="Consolas" w:hAnsi="Consolas" w:cstheme="minorHAnsi"/>
+          <w:color w:val="808080"/>
+          <w:sz w:val="19"/>
+          <w:szCs w:val="19"/>
+        </w:rPr>
+        <w:t>[</w:t>
+      </w:r>
+      <w:proofErr w:type="gramEnd"/>
+      <w:r>
+        <w:rPr>
+          <w:rFonts w:ascii="Consolas" w:hAnsi="Consolas" w:cstheme="minorHAnsi"/>
+          <w:color w:val="808080"/>
+          <w:sz w:val="19"/>
+          <w:szCs w:val="19"/>
+        </w:rPr>
+        <w:t xml:space="preserve">2].World *= </w:t>
+      </w:r>
+      <w:proofErr w:type="spellStart"/>
+      <w:r>
+        <w:rPr>
+          <w:rFonts w:ascii="Consolas" w:hAnsi="Consolas" w:cstheme="minorHAnsi"/>
+          <w:color w:val="808080"/>
+          <w:sz w:val="19"/>
+          <w:szCs w:val="19"/>
+        </w:rPr>
+        <w:t>XMMatrixScaling</w:t>
+      </w:r>
+      <w:proofErr w:type="spellEnd"/>
+      <w:r>
+        <w:rPr>
+          <w:rFonts w:ascii="Consolas" w:hAnsi="Consolas" w:cstheme="minorHAnsi"/>
+          <w:color w:val="808080"/>
+          <w:sz w:val="19"/>
+          <w:szCs w:val="19"/>
+        </w:rPr>
+        <w:t>(0.5f, 0.5f, 3.0f); // Scale</w:t>
+      </w:r>
+    </w:p>
+    <w:p>
+      <w:pPr>
+        <w:pStyle w:val="Heading3"/>
+        <w:rPr>
+          <w:rFonts w:ascii="Consolas" w:eastAsiaTheme="minorHAnsi" w:hAnsi="Consolas" w:cstheme="minorHAnsi"/>
+          <w:color w:val="808080"/>
+          <w:sz w:val="19"/>
+          <w:szCs w:val="19"/>
+        </w:rPr>
+      </w:pPr>
+      <w:r>
+        <w:rPr>
+          <w:rFonts w:ascii="Consolas" w:eastAsiaTheme="minorHAnsi" w:hAnsi="Consolas" w:cstheme="minorHAnsi"/>
+          <w:color w:val="808080"/>
+          <w:sz w:val="19"/>
+          <w:szCs w:val="19"/>
+        </w:rPr>
+        <w:t xml:space="preserve">    </w:t>
+      </w:r>
+      <w:proofErr w:type="spellStart"/>
+      <w:r>
+        <w:rPr>
+          <w:rFonts w:ascii="Consolas" w:eastAsiaTheme="minorHAnsi" w:hAnsi="Consolas" w:cstheme="minorHAnsi"/>
+          <w:color w:val="808080"/>
+          <w:sz w:val="19"/>
+          <w:szCs w:val="19"/>
+        </w:rPr>
+        <w:t>g_</w:t>
+      </w:r>
+      <w:proofErr w:type="gramStart"/>
+      <w:r>
+        <w:rPr>
+          <w:rFonts w:ascii="Consolas" w:eastAsiaTheme="minorHAnsi" w:hAnsi="Consolas" w:cstheme="minorHAnsi"/>
+          <w:color w:val="808080"/>
+          <w:sz w:val="19"/>
+          <w:szCs w:val="19"/>
+        </w:rPr>
+        <w:t>RenderItems</w:t>
+      </w:r>
+      <w:proofErr w:type="spellEnd"/>
+      <w:r>
+        <w:rPr>
+          <w:rFonts w:ascii="Consolas" w:eastAsiaTheme="minorHAnsi" w:hAnsi="Consolas" w:cstheme="minorHAnsi"/>
+          <w:color w:val="808080"/>
+          <w:sz w:val="19"/>
+          <w:szCs w:val="19"/>
+        </w:rPr>
+        <w:t>[</w:t>
+      </w:r>
+      <w:proofErr w:type="gramEnd"/>
+      <w:r>
+        <w:rPr>
+          <w:rFonts w:ascii="Consolas" w:eastAsiaTheme="minorHAnsi" w:hAnsi="Consolas" w:cstheme="minorHAnsi"/>
+          <w:color w:val="808080"/>
+          <w:sz w:val="19"/>
+          <w:szCs w:val="19"/>
+        </w:rPr>
+        <w:t xml:space="preserve">2].World *= </w:t>
+      </w:r>
+      <w:proofErr w:type="spellStart"/>
+      <w:r>
+        <w:rPr>
+          <w:rFonts w:ascii="Consolas" w:eastAsiaTheme="minorHAnsi" w:hAnsi="Consolas" w:cstheme="minorHAnsi"/>
+          <w:color w:val="808080"/>
+          <w:sz w:val="19"/>
+          <w:szCs w:val="19"/>
+        </w:rPr>
+        <w:t>XMMatrixRotationY</w:t>
+      </w:r>
+      <w:proofErr w:type="spellEnd"/>
+      <w:r>
+        <w:rPr>
+          <w:rFonts w:ascii="Consolas" w:eastAsiaTheme="minorHAnsi" w:hAnsi="Consolas" w:cstheme="minorHAnsi"/>
+          <w:color w:val="808080"/>
+          <w:sz w:val="19"/>
+          <w:szCs w:val="19"/>
+        </w:rPr>
+        <w:t>(t); // Orbit rotation</w:t>
+      </w:r>
+    </w:p>
+    <w:p>
+      <w:pPr>
+        <w:pStyle w:val="Heading3"/>
+        <w:rPr>
+          <w:rFonts w:asciiTheme="minorHAnsi" w:hAnsiTheme="minorHAnsi" w:cstheme="minorHAnsi"/>
+        </w:rPr>
+      </w:pPr>
+      <w:r>
+        <w:rPr>
+          <w:rFonts w:asciiTheme="minorHAnsi" w:hAnsiTheme="minorHAnsi" w:cstheme="minorHAnsi"/>
+        </w:rPr>
+        <w:t>Sample output</w:t>
+      </w:r>
+      <w:r>
+        <w:rPr>
+          <w:rFonts w:asciiTheme="minorHAnsi" w:hAnsiTheme="minorHAnsi" w:cstheme="minorHAnsi"/>
+        </w:rPr>
+        <w:t>:</w:t>
+      </w:r>
+    </w:p>
+    <w:p>
+      <w:r>
+        <w:drawing>
+          <wp:inline distT="0" distB="0" distL="0" distR="0" wp14:anchorId="1CC259DD" wp14:editId="66FE29E8">
+            <wp:extent cx="4229690" cy="3296110"/>
+            <wp:effectExtent l="0" t="0" r="0" b="0"/>
+            <wp:docPr id="571424746" name="Picture 1"/>
+            <wp:cNvGraphicFramePr>
+              <a:graphicFrameLocks xmlns:a="http://schemas.openxmlformats.org/drawingml/2006/main" noChangeAspect="1"/>
+            </wp:cNvGraphicFramePr>
+            <a:graphic xmlns:a="http://schemas.openxmlformats.org/drawingml/2006/main">
+              <a:graphicData uri="http://schemas.openxmlformats.org/drawingml/2006/picture">
+                <pic:pic xmlns:pic="http://schemas.openxmlformats.org/drawingml/2006/picture">
+                  <pic:nvPicPr>
+                    <pic:cNvPr id="571424746" name=""/>
+                    <pic:cNvPicPr/>
+                  </pic:nvPicPr>
+                  <pic:blipFill>
+                    <a:blip r:embed="rId14"/>
+                    <a:stretch>
+                      <a:fillRect/>
+                    </a:stretch>
+                  </pic:blipFill>
+                  <pic:spPr>
+                    <a:xfrm>
+                      <a:off x="0" y="0"/>
+                      <a:ext cx="4229690" cy="3296110"/>
+                    </a:xfrm>
+                    <a:prstGeom prst="rect">
+                      <a:avLst/>
+                    </a:prstGeom>
+                  </pic:spPr>
+                </pic:pic>
+              </a:graphicData>
+            </a:graphic>
+          </wp:inline>
+        </w:drawing>
+      </w:r>
     </w:p>
     <w:p>
       <w:pPr>
@@ -4178,14 +3343,49 @@
           <w:rFonts w:cstheme="minorHAnsi"/>
           <w:i/>
         </w:rPr>
-        <w:t xml:space="preserve">To </w:t>
+        <w:t xml:space="preserve">We can just easily scale up </w:t>
       </w:r>
       <w:r>
         <w:rPr>
           <w:rFonts w:cstheme="minorHAnsi"/>
           <w:i/>
         </w:rPr>
-        <w:t>create different heights, we can randomize the Y values with a maximum height of 3 for example.</w:t>
+        <w:t>the z axis of the rotating cube AFTER</w:t>
+      </w:r>
+      <w:r>
+        <w:rPr>
+          <w:rFonts w:cstheme="minorHAnsi"/>
+          <w:i/>
+        </w:rPr>
+        <w:t xml:space="preserve"> OR BEFORE</w:t>
+      </w:r>
+      <w:r>
+        <w:rPr>
+          <w:rFonts w:cstheme="minorHAnsi"/>
+          <w:i/>
+        </w:rPr>
+        <w:t xml:space="preserve"> </w:t>
+      </w:r>
+      <w:r>
+        <w:rPr>
+          <w:rFonts w:cstheme="minorHAnsi"/>
+          <w:i/>
+        </w:rPr>
+        <w:t>translating</w:t>
+      </w:r>
+      <w:r>
+        <w:rPr>
+          <w:rFonts w:cstheme="minorHAnsi"/>
+          <w:i/>
+        </w:rPr>
+        <w:t xml:space="preserve"> it</w:t>
+      </w:r>
+      <w:r>
+        <w:rPr>
+          <w:rFonts w:cstheme="minorHAnsi"/>
+          <w:i/>
+        </w:rPr>
+        <w:t>.</w:t>
       </w:r>
     </w:p>
     <w:p>
@@ -4203,6 +3403,7 @@
           <w:sz w:val="28"/>
           <w:szCs w:val="28"/>
         </w:rPr>
+        <w:lastRenderedPageBreak/>
         <w:t xml:space="preserve">Exercise </w:t>
       </w:r>
       <w:r>
@@ -4229,53 +3430,33 @@
           <w:color w:val="1F2328"/>
           <w:lang w:eastAsia="en-GB"/>
         </w:rPr>
-        <w:t xml:space="preserve">Modify the parameter in </w:t>
-      </w:r>
-      <w:proofErr w:type="spellStart"/>
-      <w:proofErr w:type="gramStart"/>
+        <w:t>Scale the cube into different sizes corresponding to the Sun, the Earth and the Moon respectively</w:t>
+      </w:r>
       <w:r>
         <w:rPr>
           <w:rFonts w:asciiTheme="minorHAnsi" w:eastAsia="Times New Roman" w:hAnsiTheme="minorHAnsi" w:cstheme="minorHAnsi"/>
           <w:color w:val="1F2328"/>
           <w:lang w:eastAsia="en-GB"/>
         </w:rPr>
-        <w:t>IASetPrimitiveTopology</w:t>
-      </w:r>
-      <w:proofErr w:type="spellEnd"/>
+        <w:br/>
+        <w:t>and then combine a set of rotation and translation transformations to animate a simple solar</w:t>
+      </w:r>
       <w:r>
         <w:rPr>
           <w:rFonts w:asciiTheme="minorHAnsi" w:eastAsia="Times New Roman" w:hAnsiTheme="minorHAnsi" w:cstheme="minorHAnsi"/>
           <w:color w:val="1F2328"/>
           <w:lang w:eastAsia="en-GB"/>
         </w:rPr>
-        <w:t>( )</w:t>
-      </w:r>
-      <w:proofErr w:type="gramEnd"/>
+        <w:br/>
+        <w:t>system</w:t>
+      </w:r>
       <w:r>
         <w:rPr>
           <w:rFonts w:asciiTheme="minorHAnsi" w:eastAsia="Times New Roman" w:hAnsiTheme="minorHAnsi" w:cstheme="minorHAnsi"/>
           <w:color w:val="1F2328"/>
           <w:lang w:eastAsia="en-GB"/>
         </w:rPr>
-        <w:t xml:space="preserve"> and indices[] to draw:</w:t>
-      </w:r>
-      <w:r>
-        <w:rPr>
-          <w:rFonts w:asciiTheme="minorHAnsi" w:eastAsia="Times New Roman" w:hAnsiTheme="minorHAnsi" w:cstheme="minorHAnsi"/>
-          <w:color w:val="1F2328"/>
-          <w:lang w:eastAsia="en-GB"/>
-        </w:rPr>
-        <w:br/>
-        <w:t>1. A list of points corresponding to the cube’s eight vertices.</w:t>
-      </w:r>
-      <w:r>
-        <w:rPr>
-          <w:rFonts w:asciiTheme="minorHAnsi" w:eastAsia="Times New Roman" w:hAnsiTheme="minorHAnsi" w:cstheme="minorHAnsi"/>
-          <w:color w:val="1F2328"/>
-          <w:lang w:eastAsia="en-GB"/>
-        </w:rPr>
-        <w:br/>
-        <w:t>2. The 12 edges of the cube (not as a wireframe triangle mesh).</w:t>
+        <w:t>.</w:t>
       </w:r>
     </w:p>
     <w:p>
@@ -4825,735 +4006,735 @@
         <w:rPr>
           <w:lang w:val="en-US"/>
         </w:rPr>
+        <w:t xml:space="preserve">it3.World = </w:t>
+      </w:r>
+      <w:proofErr w:type="spellStart"/>
+      <w:proofErr w:type="gramStart"/>
+      <w:r>
+        <w:rPr>
+          <w:lang w:val="en-US"/>
+        </w:rPr>
+        <w:t>XMMatrixIdentity</w:t>
+      </w:r>
+      <w:proofErr w:type="spellEnd"/>
+      <w:r>
+        <w:rPr>
+          <w:lang w:val="en-US"/>
+        </w:rPr>
+        <w:t>(</w:t>
+      </w:r>
+      <w:proofErr w:type="gramEnd"/>
+      <w:r>
+        <w:rPr>
+          <w:lang w:val="en-US"/>
+        </w:rPr>
+        <w:t>);</w:t>
+      </w:r>
+    </w:p>
+    <w:p>
+      <w:pPr>
+        <w:pStyle w:val="ListParagraph"/>
+        <w:rPr>
+          <w:lang w:val="en-US"/>
+        </w:rPr>
+      </w:pPr>
+      <w:r>
+        <w:rPr>
+          <w:lang w:val="en-US"/>
+        </w:rPr>
+        <w:t xml:space="preserve">it3.World *= </w:t>
+      </w:r>
+      <w:proofErr w:type="spellStart"/>
+      <w:proofErr w:type="gramStart"/>
+      <w:r>
+        <w:rPr>
+          <w:lang w:val="en-US"/>
+        </w:rPr>
+        <w:t>XMMatrixTranslation</w:t>
+      </w:r>
+      <w:proofErr w:type="spellEnd"/>
+      <w:r>
+        <w:rPr>
+          <w:lang w:val="en-US"/>
+        </w:rPr>
+        <w:t>(</w:t>
+      </w:r>
+      <w:proofErr w:type="gramEnd"/>
+      <w:r>
+        <w:rPr>
+          <w:lang w:val="en-US"/>
+        </w:rPr>
+        <w:t>-3.0f, -0.0f, 0.0f);</w:t>
+      </w:r>
+    </w:p>
+    <w:p>
+      <w:pPr>
+        <w:pStyle w:val="ListParagraph"/>
+        <w:rPr>
+          <w:lang w:val="en-US"/>
+        </w:rPr>
+      </w:pPr>
+      <w:r>
+        <w:rPr>
+          <w:lang w:val="en-US"/>
+        </w:rPr>
+        <w:t>it3.IndexCount = it3.Geo-&gt;GetIndices16(</w:t>
+      </w:r>
+      <w:proofErr w:type="gramStart"/>
+      <w:r>
+        <w:rPr>
+          <w:lang w:val="en-US"/>
+        </w:rPr>
+        <w:t>).size</w:t>
+      </w:r>
+      <w:proofErr w:type="gramEnd"/>
+      <w:r>
+        <w:rPr>
+          <w:lang w:val="en-US"/>
+        </w:rPr>
+        <w:t>();</w:t>
+      </w:r>
+    </w:p>
+    <w:p>
+      <w:pPr>
+        <w:pStyle w:val="ListParagraph"/>
+        <w:rPr>
+          <w:lang w:val="en-US"/>
+        </w:rPr>
+      </w:pPr>
+    </w:p>
+    <w:p>
+      <w:pPr>
+        <w:pStyle w:val="ListParagraph"/>
+        <w:rPr>
+          <w:lang w:val="en-US"/>
+        </w:rPr>
+      </w:pPr>
+      <w:proofErr w:type="spellStart"/>
+      <w:r>
+        <w:rPr>
+          <w:lang w:val="en-US"/>
+        </w:rPr>
+        <w:t>g_RenderItems.push_back</w:t>
+      </w:r>
+      <w:proofErr w:type="spellEnd"/>
+      <w:r>
+        <w:rPr>
+          <w:lang w:val="en-US"/>
+        </w:rPr>
+        <w:t>(it3</w:t>
+      </w:r>
+      <w:proofErr w:type="gramStart"/>
+      <w:r>
+        <w:rPr>
+          <w:lang w:val="en-US"/>
+        </w:rPr>
+        <w:t>);</w:t>
+      </w:r>
+      <w:proofErr w:type="gramEnd"/>
+    </w:p>
+    <w:p>
+      <w:pPr>
+        <w:pStyle w:val="ListParagraph"/>
+        <w:rPr>
+          <w:lang w:val="en-US"/>
+        </w:rPr>
+      </w:pPr>
+    </w:p>
+    <w:p>
+      <w:pPr>
+        <w:pStyle w:val="ListParagraph"/>
+        <w:rPr>
+          <w:lang w:val="en-US"/>
+        </w:rPr>
+      </w:pPr>
+      <w:r>
+        <w:rPr>
+          <w:lang w:val="en-US"/>
+        </w:rPr>
+        <w:t xml:space="preserve">for (auto&amp; </w:t>
+      </w:r>
+      <w:proofErr w:type="spellStart"/>
+      <w:proofErr w:type="gramStart"/>
+      <w:r>
+        <w:rPr>
+          <w:lang w:val="en-US"/>
+        </w:rPr>
+        <w:t>tt</w:t>
+      </w:r>
+      <w:proofErr w:type="spellEnd"/>
+      <w:r>
+        <w:rPr>
+          <w:lang w:val="en-US"/>
+        </w:rPr>
+        <w:t xml:space="preserve"> :</w:t>
+      </w:r>
+      <w:proofErr w:type="gramEnd"/>
+      <w:r>
+        <w:rPr>
+          <w:lang w:val="en-US"/>
+        </w:rPr>
+        <w:t xml:space="preserve"> </w:t>
+      </w:r>
+      <w:proofErr w:type="spellStart"/>
+      <w:r>
+        <w:rPr>
+          <w:lang w:val="en-US"/>
+        </w:rPr>
+        <w:t>g_RenderItems</w:t>
+      </w:r>
+      <w:proofErr w:type="spellEnd"/>
+      <w:r>
+        <w:rPr>
+          <w:lang w:val="en-US"/>
+        </w:rPr>
+        <w:t>) {</w:t>
+      </w:r>
+    </w:p>
+    <w:p>
+      <w:pPr>
+        <w:pStyle w:val="ListParagraph"/>
+        <w:rPr>
+          <w:lang w:val="en-US"/>
+        </w:rPr>
+      </w:pPr>
+    </w:p>
+    <w:p>
+      <w:pPr>
+        <w:pStyle w:val="ListParagraph"/>
+        <w:rPr>
+          <w:lang w:val="fr-FR"/>
+        </w:rPr>
+      </w:pPr>
+      <w:r>
+        <w:rPr>
+          <w:lang w:val="en-US"/>
+        </w:rPr>
+        <w:t xml:space="preserve">    </w:t>
+      </w:r>
+      <w:r>
+        <w:rPr>
+          <w:lang w:val="fr-FR"/>
+        </w:rPr>
+        <w:t>D3D11_BUFFER_DESC bd = {</w:t>
+      </w:r>
+      <w:proofErr w:type="gramStart"/>
+      <w:r>
+        <w:rPr>
+          <w:lang w:val="fr-FR"/>
+        </w:rPr>
+        <w:t>};</w:t>
+      </w:r>
+      <w:proofErr w:type="gramEnd"/>
+    </w:p>
+    <w:p>
+      <w:pPr>
+        <w:pStyle w:val="ListParagraph"/>
+        <w:rPr>
+          <w:lang w:val="fr-FR"/>
+        </w:rPr>
+      </w:pPr>
+      <w:r>
+        <w:rPr>
+          <w:lang w:val="fr-FR"/>
+        </w:rPr>
+        <w:t xml:space="preserve">    </w:t>
+      </w:r>
+      <w:proofErr w:type="spellStart"/>
+      <w:proofErr w:type="gramStart"/>
+      <w:r>
+        <w:rPr>
+          <w:lang w:val="fr-FR"/>
+        </w:rPr>
+        <w:t>bd.Usage</w:t>
+      </w:r>
+      <w:proofErr w:type="spellEnd"/>
+      <w:proofErr w:type="gramEnd"/>
+      <w:r>
+        <w:rPr>
+          <w:lang w:val="fr-FR"/>
+        </w:rPr>
+        <w:t xml:space="preserve"> = D3D11_USAGE_DEFAULT;</w:t>
+      </w:r>
+    </w:p>
+    <w:p>
+      <w:pPr>
+        <w:pStyle w:val="ListParagraph"/>
+        <w:rPr>
+          <w:lang w:val="en-US"/>
+        </w:rPr>
+      </w:pPr>
+      <w:r>
+        <w:rPr>
+          <w:lang w:val="fr-FR"/>
+        </w:rPr>
+        <w:t xml:space="preserve">    </w:t>
+      </w:r>
+      <w:proofErr w:type="spellStart"/>
+      <w:proofErr w:type="gramStart"/>
+      <w:r>
+        <w:rPr>
+          <w:lang w:val="en-US"/>
+        </w:rPr>
+        <w:t>bd.ByteWidth</w:t>
+      </w:r>
+      <w:proofErr w:type="spellEnd"/>
+      <w:proofErr w:type="gramEnd"/>
+      <w:r>
+        <w:rPr>
+          <w:lang w:val="en-US"/>
+        </w:rPr>
+        <w:t xml:space="preserve"> = </w:t>
+      </w:r>
+      <w:proofErr w:type="spellStart"/>
+      <w:r>
+        <w:rPr>
+          <w:lang w:val="en-US"/>
+        </w:rPr>
+        <w:t>sizeof</w:t>
+      </w:r>
+      <w:proofErr w:type="spellEnd"/>
+      <w:r>
+        <w:rPr>
+          <w:lang w:val="en-US"/>
+        </w:rPr>
+        <w:t>(</w:t>
+      </w:r>
+      <w:proofErr w:type="spellStart"/>
+      <w:r>
+        <w:rPr>
+          <w:lang w:val="en-US"/>
+        </w:rPr>
+        <w:t>GeometryGenerator</w:t>
+      </w:r>
+      <w:proofErr w:type="spellEnd"/>
+      <w:r>
+        <w:rPr>
+          <w:lang w:val="en-US"/>
+        </w:rPr>
+        <w:t xml:space="preserve">::Vertex) * </w:t>
+      </w:r>
+      <w:proofErr w:type="spellStart"/>
+      <w:r>
+        <w:rPr>
+          <w:lang w:val="en-US"/>
+        </w:rPr>
+        <w:t>tt.Geo</w:t>
+      </w:r>
+      <w:proofErr w:type="spellEnd"/>
+      <w:r>
+        <w:rPr>
+          <w:lang w:val="en-US"/>
+        </w:rPr>
+        <w:t>-&gt;</w:t>
+      </w:r>
+      <w:proofErr w:type="spellStart"/>
+      <w:r>
+        <w:rPr>
+          <w:lang w:val="en-US"/>
+        </w:rPr>
+        <w:t>Vertices.size</w:t>
+      </w:r>
+      <w:proofErr w:type="spellEnd"/>
+      <w:r>
+        <w:rPr>
+          <w:lang w:val="en-US"/>
+        </w:rPr>
+        <w:t>();</w:t>
+      </w:r>
+    </w:p>
+    <w:p>
+      <w:pPr>
+        <w:pStyle w:val="ListParagraph"/>
+        <w:rPr>
+          <w:lang w:val="en-US"/>
+        </w:rPr>
+      </w:pPr>
+      <w:r>
+        <w:rPr>
+          <w:lang w:val="en-US"/>
+        </w:rPr>
+        <w:t xml:space="preserve">    </w:t>
+      </w:r>
+      <w:proofErr w:type="spellStart"/>
+      <w:proofErr w:type="gramStart"/>
+      <w:r>
+        <w:rPr>
+          <w:lang w:val="en-US"/>
+        </w:rPr>
+        <w:t>bd.BindFlags</w:t>
+      </w:r>
+      <w:proofErr w:type="spellEnd"/>
+      <w:proofErr w:type="gramEnd"/>
+      <w:r>
+        <w:rPr>
+          <w:lang w:val="en-US"/>
+        </w:rPr>
+        <w:t xml:space="preserve"> = D3D11_BIND_VERTEX_BUFFER;</w:t>
+      </w:r>
+    </w:p>
+    <w:p>
+      <w:pPr>
+        <w:pStyle w:val="ListParagraph"/>
+        <w:rPr>
+          <w:lang w:val="en-US"/>
+        </w:rPr>
+      </w:pPr>
+      <w:r>
+        <w:rPr>
+          <w:lang w:val="en-US"/>
+        </w:rPr>
+        <w:t xml:space="preserve">    </w:t>
+      </w:r>
+      <w:proofErr w:type="spellStart"/>
+      <w:proofErr w:type="gramStart"/>
+      <w:r>
+        <w:rPr>
+          <w:lang w:val="en-US"/>
+        </w:rPr>
+        <w:t>bd.CPUAccessFlags</w:t>
+      </w:r>
+      <w:proofErr w:type="spellEnd"/>
+      <w:proofErr w:type="gramEnd"/>
+      <w:r>
+        <w:rPr>
+          <w:lang w:val="en-US"/>
+        </w:rPr>
+        <w:t xml:space="preserve"> = 0;</w:t>
+      </w:r>
+    </w:p>
+    <w:p>
+      <w:pPr>
+        <w:pStyle w:val="ListParagraph"/>
+        <w:rPr>
+          <w:lang w:val="en-US"/>
+        </w:rPr>
+      </w:pPr>
+    </w:p>
+    <w:p>
+      <w:pPr>
+        <w:pStyle w:val="ListParagraph"/>
+        <w:rPr>
+          <w:lang w:val="en-US"/>
+        </w:rPr>
+      </w:pPr>
+      <w:r>
+        <w:rPr>
+          <w:lang w:val="en-US"/>
+        </w:rPr>
+        <w:t xml:space="preserve">    D3D11_SUBRESOURCE_DATA </w:t>
+      </w:r>
+      <w:proofErr w:type="spellStart"/>
+      <w:r>
+        <w:rPr>
+          <w:lang w:val="en-US"/>
+        </w:rPr>
+        <w:t>InitData</w:t>
+      </w:r>
+      <w:proofErr w:type="spellEnd"/>
+      <w:r>
+        <w:rPr>
+          <w:lang w:val="en-US"/>
+        </w:rPr>
+        <w:t xml:space="preserve"> = {</w:t>
+      </w:r>
+      <w:proofErr w:type="gramStart"/>
+      <w:r>
+        <w:rPr>
+          <w:lang w:val="en-US"/>
+        </w:rPr>
+        <w:t>};</w:t>
+      </w:r>
+      <w:proofErr w:type="gramEnd"/>
+    </w:p>
+    <w:p>
+      <w:pPr>
+        <w:pStyle w:val="ListParagraph"/>
+        <w:rPr>
+          <w:lang w:val="en-US"/>
+        </w:rPr>
+      </w:pPr>
+      <w:r>
+        <w:rPr>
+          <w:lang w:val="en-US"/>
+        </w:rPr>
+        <w:t xml:space="preserve">    </w:t>
+      </w:r>
+      <w:proofErr w:type="spellStart"/>
+      <w:r>
+        <w:rPr>
+          <w:lang w:val="en-US"/>
+        </w:rPr>
+        <w:t>InitData.pSysMem</w:t>
+      </w:r>
+      <w:proofErr w:type="spellEnd"/>
+      <w:r>
+        <w:rPr>
+          <w:lang w:val="en-US"/>
+        </w:rPr>
+        <w:t xml:space="preserve"> = </w:t>
+      </w:r>
+      <w:proofErr w:type="spellStart"/>
+      <w:proofErr w:type="gramStart"/>
+      <w:r>
+        <w:rPr>
+          <w:lang w:val="en-US"/>
+        </w:rPr>
+        <w:t>tt.Geo</w:t>
+      </w:r>
+      <w:proofErr w:type="spellEnd"/>
+      <w:proofErr w:type="gramEnd"/>
+      <w:r>
+        <w:rPr>
+          <w:lang w:val="en-US"/>
+        </w:rPr>
+        <w:t>-&gt;</w:t>
+      </w:r>
+      <w:proofErr w:type="spellStart"/>
+      <w:r>
+        <w:rPr>
+          <w:lang w:val="en-US"/>
+        </w:rPr>
+        <w:t>Vertices.data</w:t>
+      </w:r>
+      <w:proofErr w:type="spellEnd"/>
+      <w:r>
+        <w:rPr>
+          <w:lang w:val="en-US"/>
+        </w:rPr>
+        <w:t>();</w:t>
+      </w:r>
+    </w:p>
+    <w:p>
+      <w:pPr>
+        <w:pStyle w:val="ListParagraph"/>
+        <w:rPr>
+          <w:lang w:val="en-US"/>
+        </w:rPr>
+      </w:pPr>
+      <w:r>
+        <w:rPr>
+          <w:lang w:val="en-US"/>
+        </w:rPr>
+        <w:t xml:space="preserve">    </w:t>
+      </w:r>
+      <w:proofErr w:type="spellStart"/>
+      <w:r>
+        <w:rPr>
+          <w:lang w:val="en-US"/>
+        </w:rPr>
+        <w:t>hr</w:t>
+      </w:r>
+      <w:proofErr w:type="spellEnd"/>
+      <w:r>
+        <w:rPr>
+          <w:lang w:val="en-US"/>
+        </w:rPr>
+        <w:t xml:space="preserve"> = g_pd3dDevice-&gt;</w:t>
+      </w:r>
+      <w:proofErr w:type="spellStart"/>
+      <w:proofErr w:type="gramStart"/>
+      <w:r>
+        <w:rPr>
+          <w:lang w:val="en-US"/>
+        </w:rPr>
+        <w:t>CreateBuffer</w:t>
+      </w:r>
+      <w:proofErr w:type="spellEnd"/>
+      <w:r>
+        <w:rPr>
+          <w:lang w:val="en-US"/>
+        </w:rPr>
+        <w:t>(</w:t>
+      </w:r>
+      <w:proofErr w:type="gramEnd"/>
+      <w:r>
+        <w:rPr>
+          <w:lang w:val="en-US"/>
+        </w:rPr>
+        <w:t>&amp;bd, &amp;</w:t>
+      </w:r>
+      <w:proofErr w:type="spellStart"/>
+      <w:r>
+        <w:rPr>
+          <w:lang w:val="en-US"/>
+        </w:rPr>
+        <w:t>InitData</w:t>
+      </w:r>
+      <w:proofErr w:type="spellEnd"/>
+      <w:r>
+        <w:rPr>
+          <w:lang w:val="en-US"/>
+        </w:rPr>
+        <w:t>, &amp;</w:t>
+      </w:r>
+      <w:proofErr w:type="spellStart"/>
+      <w:r>
+        <w:rPr>
+          <w:lang w:val="en-US"/>
+        </w:rPr>
+        <w:t>tt.verticesBuffer</w:t>
+      </w:r>
+      <w:proofErr w:type="spellEnd"/>
+      <w:r>
+        <w:rPr>
+          <w:lang w:val="en-US"/>
+        </w:rPr>
+        <w:t>);</w:t>
+      </w:r>
+    </w:p>
+    <w:p>
+      <w:pPr>
+        <w:pStyle w:val="ListParagraph"/>
+        <w:rPr>
+          <w:lang w:val="en-US"/>
+        </w:rPr>
+      </w:pPr>
+    </w:p>
+    <w:p>
+      <w:pPr>
+        <w:pStyle w:val="ListParagraph"/>
+        <w:rPr>
+          <w:lang w:val="fr-FR"/>
+        </w:rPr>
+      </w:pPr>
+      <w:r>
+        <w:rPr>
+          <w:lang w:val="en-US"/>
+        </w:rPr>
+        <w:t xml:space="preserve">    </w:t>
+      </w:r>
+      <w:proofErr w:type="spellStart"/>
+      <w:proofErr w:type="gramStart"/>
+      <w:r>
+        <w:rPr>
+          <w:lang w:val="fr-FR"/>
+        </w:rPr>
+        <w:t>bd.Usage</w:t>
+      </w:r>
+      <w:proofErr w:type="spellEnd"/>
+      <w:proofErr w:type="gramEnd"/>
+      <w:r>
+        <w:rPr>
+          <w:lang w:val="fr-FR"/>
+        </w:rPr>
+        <w:t xml:space="preserve"> = D3D11_USAGE_DEFAULT;</w:t>
+      </w:r>
+    </w:p>
+    <w:p>
+      <w:pPr>
+        <w:pStyle w:val="ListParagraph"/>
+        <w:rPr>
+          <w:lang w:val="en-US"/>
+        </w:rPr>
+      </w:pPr>
+      <w:r>
+        <w:rPr>
+          <w:lang w:val="fr-FR"/>
+        </w:rPr>
+        <w:t xml:space="preserve">    </w:t>
+      </w:r>
+      <w:proofErr w:type="spellStart"/>
+      <w:proofErr w:type="gramStart"/>
+      <w:r>
+        <w:rPr>
+          <w:lang w:val="en-US"/>
+        </w:rPr>
+        <w:t>bd.ByteWidth</w:t>
+      </w:r>
+      <w:proofErr w:type="spellEnd"/>
+      <w:proofErr w:type="gramEnd"/>
+      <w:r>
+        <w:rPr>
+          <w:lang w:val="en-US"/>
+        </w:rPr>
+        <w:t xml:space="preserve"> = </w:t>
+      </w:r>
+      <w:proofErr w:type="spellStart"/>
+      <w:r>
+        <w:rPr>
+          <w:lang w:val="en-US"/>
+        </w:rPr>
+        <w:t>sizeof</w:t>
+      </w:r>
+      <w:proofErr w:type="spellEnd"/>
+      <w:r>
+        <w:rPr>
+          <w:lang w:val="en-US"/>
+        </w:rPr>
+        <w:t>(</w:t>
+      </w:r>
+      <w:proofErr w:type="spellStart"/>
+      <w:r>
+        <w:rPr>
+          <w:lang w:val="en-US"/>
+        </w:rPr>
+        <w:t>GeometryGenerator</w:t>
+      </w:r>
+      <w:proofErr w:type="spellEnd"/>
+      <w:r>
+        <w:rPr>
+          <w:lang w:val="en-US"/>
+        </w:rPr>
+        <w:t xml:space="preserve">::uint16) * </w:t>
+      </w:r>
+      <w:proofErr w:type="spellStart"/>
+      <w:r>
+        <w:rPr>
+          <w:lang w:val="en-US"/>
+        </w:rPr>
+        <w:t>tt.Geo</w:t>
+      </w:r>
+      <w:proofErr w:type="spellEnd"/>
+      <w:r>
+        <w:rPr>
+          <w:lang w:val="en-US"/>
+        </w:rPr>
+        <w:t>-&gt;GetIndices16().size();</w:t>
+      </w:r>
+    </w:p>
+    <w:p>
+      <w:pPr>
+        <w:pStyle w:val="ListParagraph"/>
+        <w:rPr>
+          <w:lang w:val="en-US"/>
+        </w:rPr>
+      </w:pPr>
+      <w:r>
+        <w:rPr>
+          <w:lang w:val="en-US"/>
+        </w:rPr>
+        <w:t xml:space="preserve">    </w:t>
+      </w:r>
+      <w:proofErr w:type="spellStart"/>
+      <w:proofErr w:type="gramStart"/>
+      <w:r>
+        <w:rPr>
+          <w:lang w:val="en-US"/>
+        </w:rPr>
+        <w:t>bd.BindFlags</w:t>
+      </w:r>
+      <w:proofErr w:type="spellEnd"/>
+      <w:proofErr w:type="gramEnd"/>
+      <w:r>
+        <w:rPr>
+          <w:lang w:val="en-US"/>
+        </w:rPr>
+        <w:t xml:space="preserve"> = D3D11_BIND_INDEX_BUFFER;</w:t>
+      </w:r>
+    </w:p>
+    <w:p>
+      <w:pPr>
+        <w:pStyle w:val="ListParagraph"/>
+        <w:rPr>
+          <w:lang w:val="en-US"/>
+        </w:rPr>
+      </w:pPr>
+      <w:r>
+        <w:rPr>
+          <w:lang w:val="en-US"/>
+        </w:rPr>
         <w:lastRenderedPageBreak/>
-        <w:t xml:space="preserve">it3.World = </w:t>
-      </w:r>
-      <w:proofErr w:type="spellStart"/>
-      <w:proofErr w:type="gramStart"/>
-      <w:r>
-        <w:rPr>
-          <w:lang w:val="en-US"/>
-        </w:rPr>
-        <w:t>XMMatrixIdentity</w:t>
-      </w:r>
-      <w:proofErr w:type="spellEnd"/>
-      <w:r>
-        <w:rPr>
-          <w:lang w:val="en-US"/>
-        </w:rPr>
-        <w:t>(</w:t>
-      </w:r>
-      <w:proofErr w:type="gramEnd"/>
-      <w:r>
-        <w:rPr>
-          <w:lang w:val="en-US"/>
-        </w:rPr>
-        <w:t>);</w:t>
-      </w:r>
-    </w:p>
-    <w:p>
-      <w:pPr>
-        <w:pStyle w:val="ListParagraph"/>
-        <w:rPr>
-          <w:lang w:val="en-US"/>
-        </w:rPr>
-      </w:pPr>
-      <w:r>
-        <w:rPr>
-          <w:lang w:val="en-US"/>
-        </w:rPr>
-        <w:t xml:space="preserve">it3.World *= </w:t>
-      </w:r>
-      <w:proofErr w:type="spellStart"/>
-      <w:proofErr w:type="gramStart"/>
-      <w:r>
-        <w:rPr>
-          <w:lang w:val="en-US"/>
-        </w:rPr>
-        <w:t>XMMatrixTranslation</w:t>
-      </w:r>
-      <w:proofErr w:type="spellEnd"/>
-      <w:r>
-        <w:rPr>
-          <w:lang w:val="en-US"/>
-        </w:rPr>
-        <w:t>(</w:t>
-      </w:r>
-      <w:proofErr w:type="gramEnd"/>
-      <w:r>
-        <w:rPr>
-          <w:lang w:val="en-US"/>
-        </w:rPr>
-        <w:t>-3.0f, -0.0f, 0.0f);</w:t>
-      </w:r>
-    </w:p>
-    <w:p>
-      <w:pPr>
-        <w:pStyle w:val="ListParagraph"/>
-        <w:rPr>
-          <w:lang w:val="en-US"/>
-        </w:rPr>
-      </w:pPr>
-      <w:r>
-        <w:rPr>
-          <w:lang w:val="en-US"/>
-        </w:rPr>
-        <w:t>it3.IndexCount = it3.Geo-&gt;GetIndices16(</w:t>
-      </w:r>
-      <w:proofErr w:type="gramStart"/>
-      <w:r>
-        <w:rPr>
-          <w:lang w:val="en-US"/>
-        </w:rPr>
-        <w:t>).size</w:t>
-      </w:r>
-      <w:proofErr w:type="gramEnd"/>
-      <w:r>
-        <w:rPr>
-          <w:lang w:val="en-US"/>
-        </w:rPr>
-        <w:t>();</w:t>
-      </w:r>
-    </w:p>
-    <w:p>
-      <w:pPr>
-        <w:pStyle w:val="ListParagraph"/>
-        <w:rPr>
-          <w:lang w:val="en-US"/>
-        </w:rPr>
-      </w:pPr>
-    </w:p>
-    <w:p>
-      <w:pPr>
-        <w:pStyle w:val="ListParagraph"/>
-        <w:rPr>
-          <w:lang w:val="en-US"/>
-        </w:rPr>
-      </w:pPr>
-      <w:proofErr w:type="spellStart"/>
-      <w:r>
-        <w:rPr>
-          <w:lang w:val="en-US"/>
-        </w:rPr>
-        <w:t>g_RenderItems.push_back</w:t>
-      </w:r>
-      <w:proofErr w:type="spellEnd"/>
-      <w:r>
-        <w:rPr>
-          <w:lang w:val="en-US"/>
-        </w:rPr>
-        <w:t>(it3</w:t>
-      </w:r>
-      <w:proofErr w:type="gramStart"/>
-      <w:r>
-        <w:rPr>
-          <w:lang w:val="en-US"/>
-        </w:rPr>
-        <w:t>);</w:t>
-      </w:r>
-      <w:proofErr w:type="gramEnd"/>
-    </w:p>
-    <w:p>
-      <w:pPr>
-        <w:pStyle w:val="ListParagraph"/>
-        <w:rPr>
-          <w:lang w:val="en-US"/>
-        </w:rPr>
-      </w:pPr>
-    </w:p>
-    <w:p>
-      <w:pPr>
-        <w:pStyle w:val="ListParagraph"/>
-        <w:rPr>
-          <w:lang w:val="en-US"/>
-        </w:rPr>
-      </w:pPr>
-      <w:r>
-        <w:rPr>
-          <w:lang w:val="en-US"/>
-        </w:rPr>
-        <w:t xml:space="preserve">for (auto&amp; </w:t>
-      </w:r>
-      <w:proofErr w:type="spellStart"/>
-      <w:proofErr w:type="gramStart"/>
-      <w:r>
-        <w:rPr>
-          <w:lang w:val="en-US"/>
-        </w:rPr>
-        <w:t>tt</w:t>
-      </w:r>
-      <w:proofErr w:type="spellEnd"/>
-      <w:r>
-        <w:rPr>
-          <w:lang w:val="en-US"/>
-        </w:rPr>
-        <w:t xml:space="preserve"> :</w:t>
-      </w:r>
-      <w:proofErr w:type="gramEnd"/>
-      <w:r>
-        <w:rPr>
-          <w:lang w:val="en-US"/>
-        </w:rPr>
-        <w:t xml:space="preserve"> </w:t>
-      </w:r>
-      <w:proofErr w:type="spellStart"/>
-      <w:r>
-        <w:rPr>
-          <w:lang w:val="en-US"/>
-        </w:rPr>
-        <w:t>g_RenderItems</w:t>
-      </w:r>
-      <w:proofErr w:type="spellEnd"/>
-      <w:r>
-        <w:rPr>
-          <w:lang w:val="en-US"/>
-        </w:rPr>
-        <w:t>) {</w:t>
-      </w:r>
-    </w:p>
-    <w:p>
-      <w:pPr>
-        <w:pStyle w:val="ListParagraph"/>
-        <w:rPr>
-          <w:lang w:val="en-US"/>
-        </w:rPr>
-      </w:pPr>
-    </w:p>
-    <w:p>
-      <w:pPr>
-        <w:pStyle w:val="ListParagraph"/>
-        <w:rPr>
-          <w:lang w:val="fr-FR"/>
-        </w:rPr>
-      </w:pPr>
-      <w:r>
-        <w:rPr>
-          <w:lang w:val="en-US"/>
-        </w:rPr>
-        <w:t xml:space="preserve">    </w:t>
-      </w:r>
-      <w:r>
-        <w:rPr>
-          <w:lang w:val="fr-FR"/>
-        </w:rPr>
-        <w:t>D3D11_BUFFER_DESC bd = {</w:t>
-      </w:r>
-      <w:proofErr w:type="gramStart"/>
-      <w:r>
-        <w:rPr>
-          <w:lang w:val="fr-FR"/>
-        </w:rPr>
-        <w:t>};</w:t>
-      </w:r>
-      <w:proofErr w:type="gramEnd"/>
-    </w:p>
-    <w:p>
-      <w:pPr>
-        <w:pStyle w:val="ListParagraph"/>
-        <w:rPr>
-          <w:lang w:val="fr-FR"/>
-        </w:rPr>
-      </w:pPr>
-      <w:r>
-        <w:rPr>
-          <w:lang w:val="fr-FR"/>
-        </w:rPr>
-        <w:t xml:space="preserve">    </w:t>
-      </w:r>
-      <w:proofErr w:type="spellStart"/>
-      <w:proofErr w:type="gramStart"/>
-      <w:r>
-        <w:rPr>
-          <w:lang w:val="fr-FR"/>
-        </w:rPr>
-        <w:t>bd.Usage</w:t>
-      </w:r>
-      <w:proofErr w:type="spellEnd"/>
-      <w:proofErr w:type="gramEnd"/>
-      <w:r>
-        <w:rPr>
-          <w:lang w:val="fr-FR"/>
-        </w:rPr>
-        <w:t xml:space="preserve"> = D3D11_USAGE_DEFAULT;</w:t>
-      </w:r>
-    </w:p>
-    <w:p>
-      <w:pPr>
-        <w:pStyle w:val="ListParagraph"/>
-        <w:rPr>
-          <w:lang w:val="en-US"/>
-        </w:rPr>
-      </w:pPr>
-      <w:r>
-        <w:rPr>
-          <w:lang w:val="fr-FR"/>
-        </w:rPr>
-        <w:t xml:space="preserve">    </w:t>
-      </w:r>
-      <w:proofErr w:type="spellStart"/>
-      <w:proofErr w:type="gramStart"/>
-      <w:r>
-        <w:rPr>
-          <w:lang w:val="en-US"/>
-        </w:rPr>
-        <w:t>bd.ByteWidth</w:t>
-      </w:r>
-      <w:proofErr w:type="spellEnd"/>
-      <w:proofErr w:type="gramEnd"/>
-      <w:r>
-        <w:rPr>
-          <w:lang w:val="en-US"/>
-        </w:rPr>
-        <w:t xml:space="preserve"> = </w:t>
-      </w:r>
-      <w:proofErr w:type="spellStart"/>
-      <w:r>
-        <w:rPr>
-          <w:lang w:val="en-US"/>
-        </w:rPr>
-        <w:t>sizeof</w:t>
-      </w:r>
-      <w:proofErr w:type="spellEnd"/>
-      <w:r>
-        <w:rPr>
-          <w:lang w:val="en-US"/>
-        </w:rPr>
-        <w:t>(</w:t>
-      </w:r>
-      <w:proofErr w:type="spellStart"/>
-      <w:r>
-        <w:rPr>
-          <w:lang w:val="en-US"/>
-        </w:rPr>
-        <w:t>GeometryGenerator</w:t>
-      </w:r>
-      <w:proofErr w:type="spellEnd"/>
-      <w:r>
-        <w:rPr>
-          <w:lang w:val="en-US"/>
-        </w:rPr>
-        <w:t xml:space="preserve">::Vertex) * </w:t>
-      </w:r>
-      <w:proofErr w:type="spellStart"/>
-      <w:r>
-        <w:rPr>
-          <w:lang w:val="en-US"/>
-        </w:rPr>
-        <w:t>tt.Geo</w:t>
-      </w:r>
-      <w:proofErr w:type="spellEnd"/>
-      <w:r>
-        <w:rPr>
-          <w:lang w:val="en-US"/>
-        </w:rPr>
-        <w:t>-&gt;</w:t>
-      </w:r>
-      <w:proofErr w:type="spellStart"/>
-      <w:r>
-        <w:rPr>
-          <w:lang w:val="en-US"/>
-        </w:rPr>
-        <w:t>Vertices.size</w:t>
-      </w:r>
-      <w:proofErr w:type="spellEnd"/>
-      <w:r>
-        <w:rPr>
-          <w:lang w:val="en-US"/>
-        </w:rPr>
-        <w:t>();</w:t>
-      </w:r>
-    </w:p>
-    <w:p>
-      <w:pPr>
-        <w:pStyle w:val="ListParagraph"/>
-        <w:rPr>
-          <w:lang w:val="en-US"/>
-        </w:rPr>
-      </w:pPr>
-      <w:r>
-        <w:rPr>
-          <w:lang w:val="en-US"/>
-        </w:rPr>
-        <w:t xml:space="preserve">    </w:t>
-      </w:r>
-      <w:proofErr w:type="spellStart"/>
-      <w:proofErr w:type="gramStart"/>
-      <w:r>
-        <w:rPr>
-          <w:lang w:val="en-US"/>
-        </w:rPr>
-        <w:t>bd.BindFlags</w:t>
-      </w:r>
-      <w:proofErr w:type="spellEnd"/>
-      <w:proofErr w:type="gramEnd"/>
-      <w:r>
-        <w:rPr>
-          <w:lang w:val="en-US"/>
-        </w:rPr>
-        <w:t xml:space="preserve"> = D3D11_BIND_VERTEX_BUFFER;</w:t>
-      </w:r>
-    </w:p>
-    <w:p>
-      <w:pPr>
-        <w:pStyle w:val="ListParagraph"/>
-        <w:rPr>
-          <w:lang w:val="en-US"/>
-        </w:rPr>
-      </w:pPr>
-      <w:r>
-        <w:rPr>
-          <w:lang w:val="en-US"/>
-        </w:rPr>
-        <w:t xml:space="preserve">    </w:t>
-      </w:r>
-      <w:proofErr w:type="spellStart"/>
-      <w:proofErr w:type="gramStart"/>
-      <w:r>
-        <w:rPr>
-          <w:lang w:val="en-US"/>
-        </w:rPr>
-        <w:t>bd.CPUAccessFlags</w:t>
-      </w:r>
-      <w:proofErr w:type="spellEnd"/>
-      <w:proofErr w:type="gramEnd"/>
-      <w:r>
-        <w:rPr>
-          <w:lang w:val="en-US"/>
-        </w:rPr>
-        <w:t xml:space="preserve"> = 0;</w:t>
-      </w:r>
-    </w:p>
-    <w:p>
-      <w:pPr>
-        <w:pStyle w:val="ListParagraph"/>
-        <w:rPr>
-          <w:lang w:val="en-US"/>
-        </w:rPr>
-      </w:pPr>
-    </w:p>
-    <w:p>
-      <w:pPr>
-        <w:pStyle w:val="ListParagraph"/>
-        <w:rPr>
-          <w:lang w:val="en-US"/>
-        </w:rPr>
-      </w:pPr>
-      <w:r>
-        <w:rPr>
-          <w:lang w:val="en-US"/>
-        </w:rPr>
-        <w:t xml:space="preserve">    D3D11_SUBRESOURCE_DATA </w:t>
-      </w:r>
-      <w:proofErr w:type="spellStart"/>
-      <w:r>
-        <w:rPr>
-          <w:lang w:val="en-US"/>
-        </w:rPr>
-        <w:t>InitData</w:t>
-      </w:r>
-      <w:proofErr w:type="spellEnd"/>
-      <w:r>
-        <w:rPr>
-          <w:lang w:val="en-US"/>
-        </w:rPr>
-        <w:t xml:space="preserve"> = {</w:t>
-      </w:r>
-      <w:proofErr w:type="gramStart"/>
-      <w:r>
-        <w:rPr>
-          <w:lang w:val="en-US"/>
-        </w:rPr>
-        <w:t>};</w:t>
-      </w:r>
-      <w:proofErr w:type="gramEnd"/>
-    </w:p>
-    <w:p>
-      <w:pPr>
-        <w:pStyle w:val="ListParagraph"/>
-        <w:rPr>
-          <w:lang w:val="en-US"/>
-        </w:rPr>
-      </w:pPr>
-      <w:r>
-        <w:rPr>
-          <w:lang w:val="en-US"/>
-        </w:rPr>
-        <w:t xml:space="preserve">    </w:t>
-      </w:r>
-      <w:proofErr w:type="spellStart"/>
-      <w:r>
-        <w:rPr>
-          <w:lang w:val="en-US"/>
-        </w:rPr>
-        <w:t>InitData.pSysMem</w:t>
-      </w:r>
-      <w:proofErr w:type="spellEnd"/>
-      <w:r>
-        <w:rPr>
-          <w:lang w:val="en-US"/>
-        </w:rPr>
-        <w:t xml:space="preserve"> = </w:t>
-      </w:r>
-      <w:proofErr w:type="spellStart"/>
-      <w:proofErr w:type="gramStart"/>
-      <w:r>
-        <w:rPr>
-          <w:lang w:val="en-US"/>
-        </w:rPr>
-        <w:t>tt.Geo</w:t>
-      </w:r>
-      <w:proofErr w:type="spellEnd"/>
-      <w:proofErr w:type="gramEnd"/>
-      <w:r>
-        <w:rPr>
-          <w:lang w:val="en-US"/>
-        </w:rPr>
-        <w:t>-&gt;</w:t>
-      </w:r>
-      <w:proofErr w:type="spellStart"/>
-      <w:r>
-        <w:rPr>
-          <w:lang w:val="en-US"/>
-        </w:rPr>
-        <w:t>Vertices.data</w:t>
-      </w:r>
-      <w:proofErr w:type="spellEnd"/>
-      <w:r>
-        <w:rPr>
-          <w:lang w:val="en-US"/>
-        </w:rPr>
-        <w:t>();</w:t>
-      </w:r>
-    </w:p>
-    <w:p>
-      <w:pPr>
-        <w:pStyle w:val="ListParagraph"/>
-        <w:rPr>
-          <w:lang w:val="en-US"/>
-        </w:rPr>
-      </w:pPr>
-      <w:r>
-        <w:rPr>
-          <w:lang w:val="en-US"/>
-        </w:rPr>
-        <w:t xml:space="preserve">    </w:t>
-      </w:r>
-      <w:proofErr w:type="spellStart"/>
-      <w:r>
-        <w:rPr>
-          <w:lang w:val="en-US"/>
-        </w:rPr>
-        <w:t>hr</w:t>
-      </w:r>
-      <w:proofErr w:type="spellEnd"/>
-      <w:r>
-        <w:rPr>
-          <w:lang w:val="en-US"/>
-        </w:rPr>
-        <w:t xml:space="preserve"> = g_pd3dDevice-&gt;</w:t>
-      </w:r>
-      <w:proofErr w:type="spellStart"/>
-      <w:proofErr w:type="gramStart"/>
-      <w:r>
-        <w:rPr>
-          <w:lang w:val="en-US"/>
-        </w:rPr>
-        <w:t>CreateBuffer</w:t>
-      </w:r>
-      <w:proofErr w:type="spellEnd"/>
-      <w:r>
-        <w:rPr>
-          <w:lang w:val="en-US"/>
-        </w:rPr>
-        <w:t>(</w:t>
-      </w:r>
-      <w:proofErr w:type="gramEnd"/>
-      <w:r>
-        <w:rPr>
-          <w:lang w:val="en-US"/>
-        </w:rPr>
-        <w:t>&amp;bd, &amp;</w:t>
-      </w:r>
-      <w:proofErr w:type="spellStart"/>
-      <w:r>
-        <w:rPr>
-          <w:lang w:val="en-US"/>
-        </w:rPr>
-        <w:t>InitData</w:t>
-      </w:r>
-      <w:proofErr w:type="spellEnd"/>
-      <w:r>
-        <w:rPr>
-          <w:lang w:val="en-US"/>
-        </w:rPr>
-        <w:t>, &amp;</w:t>
-      </w:r>
-      <w:proofErr w:type="spellStart"/>
-      <w:r>
-        <w:rPr>
-          <w:lang w:val="en-US"/>
-        </w:rPr>
-        <w:t>tt.verticesBuffer</w:t>
-      </w:r>
-      <w:proofErr w:type="spellEnd"/>
-      <w:r>
-        <w:rPr>
-          <w:lang w:val="en-US"/>
-        </w:rPr>
-        <w:t>);</w:t>
-      </w:r>
-    </w:p>
-    <w:p>
-      <w:pPr>
-        <w:pStyle w:val="ListParagraph"/>
-        <w:rPr>
-          <w:lang w:val="en-US"/>
-        </w:rPr>
-      </w:pPr>
-    </w:p>
-    <w:p>
-      <w:pPr>
-        <w:pStyle w:val="ListParagraph"/>
-        <w:rPr>
-          <w:lang w:val="fr-FR"/>
-        </w:rPr>
-      </w:pPr>
-      <w:r>
-        <w:rPr>
-          <w:lang w:val="en-US"/>
-        </w:rPr>
-        <w:t xml:space="preserve">    </w:t>
-      </w:r>
-      <w:proofErr w:type="spellStart"/>
-      <w:proofErr w:type="gramStart"/>
-      <w:r>
-        <w:rPr>
-          <w:lang w:val="fr-FR"/>
-        </w:rPr>
-        <w:t>bd.Usage</w:t>
-      </w:r>
-      <w:proofErr w:type="spellEnd"/>
-      <w:proofErr w:type="gramEnd"/>
-      <w:r>
-        <w:rPr>
-          <w:lang w:val="fr-FR"/>
-        </w:rPr>
-        <w:t xml:space="preserve"> = D3D11_USAGE_DEFAULT;</w:t>
-      </w:r>
-    </w:p>
-    <w:p>
-      <w:pPr>
-        <w:pStyle w:val="ListParagraph"/>
-        <w:rPr>
-          <w:lang w:val="en-US"/>
-        </w:rPr>
-      </w:pPr>
-      <w:r>
-        <w:rPr>
-          <w:lang w:val="fr-FR"/>
-        </w:rPr>
-        <w:t xml:space="preserve">    </w:t>
-      </w:r>
-      <w:proofErr w:type="spellStart"/>
-      <w:proofErr w:type="gramStart"/>
-      <w:r>
-        <w:rPr>
-          <w:lang w:val="en-US"/>
-        </w:rPr>
-        <w:t>bd.ByteWidth</w:t>
-      </w:r>
-      <w:proofErr w:type="spellEnd"/>
-      <w:proofErr w:type="gramEnd"/>
-      <w:r>
-        <w:rPr>
-          <w:lang w:val="en-US"/>
-        </w:rPr>
-        <w:t xml:space="preserve"> = </w:t>
-      </w:r>
-      <w:proofErr w:type="spellStart"/>
-      <w:r>
-        <w:rPr>
-          <w:lang w:val="en-US"/>
-        </w:rPr>
-        <w:t>sizeof</w:t>
-      </w:r>
-      <w:proofErr w:type="spellEnd"/>
-      <w:r>
-        <w:rPr>
-          <w:lang w:val="en-US"/>
-        </w:rPr>
-        <w:t>(</w:t>
-      </w:r>
-      <w:proofErr w:type="spellStart"/>
-      <w:r>
-        <w:rPr>
-          <w:lang w:val="en-US"/>
-        </w:rPr>
-        <w:t>GeometryGenerator</w:t>
-      </w:r>
-      <w:proofErr w:type="spellEnd"/>
-      <w:r>
-        <w:rPr>
-          <w:lang w:val="en-US"/>
-        </w:rPr>
-        <w:t xml:space="preserve">::uint16) * </w:t>
-      </w:r>
-      <w:proofErr w:type="spellStart"/>
-      <w:r>
-        <w:rPr>
-          <w:lang w:val="en-US"/>
-        </w:rPr>
-        <w:t>tt.Geo</w:t>
-      </w:r>
-      <w:proofErr w:type="spellEnd"/>
-      <w:r>
-        <w:rPr>
-          <w:lang w:val="en-US"/>
-        </w:rPr>
-        <w:t>-&gt;GetIndices16().size();</w:t>
-      </w:r>
-    </w:p>
-    <w:p>
-      <w:pPr>
-        <w:pStyle w:val="ListParagraph"/>
-        <w:rPr>
-          <w:lang w:val="en-US"/>
-        </w:rPr>
-      </w:pPr>
-      <w:r>
-        <w:rPr>
-          <w:lang w:val="en-US"/>
-        </w:rPr>
-        <w:t xml:space="preserve">    </w:t>
-      </w:r>
-      <w:proofErr w:type="spellStart"/>
-      <w:proofErr w:type="gramStart"/>
-      <w:r>
-        <w:rPr>
-          <w:lang w:val="en-US"/>
-        </w:rPr>
-        <w:t>bd.BindFlags</w:t>
-      </w:r>
-      <w:proofErr w:type="spellEnd"/>
-      <w:proofErr w:type="gramEnd"/>
-      <w:r>
-        <w:rPr>
-          <w:lang w:val="en-US"/>
-        </w:rPr>
-        <w:t xml:space="preserve"> = D3D11_BIND_INDEX_BUFFER;</w:t>
-      </w:r>
-    </w:p>
-    <w:p>
-      <w:pPr>
-        <w:pStyle w:val="ListParagraph"/>
-        <w:rPr>
-          <w:lang w:val="en-US"/>
-        </w:rPr>
-      </w:pPr>
-      <w:r>
-        <w:rPr>
-          <w:lang w:val="en-US"/>
-        </w:rPr>
         <w:t xml:space="preserve">    </w:t>
       </w:r>
       <w:proofErr w:type="spellStart"/>
@@ -5744,7 +4925,7 @@
                     <pic:cNvPicPr/>
                   </pic:nvPicPr>
                   <pic:blipFill>
-                    <a:blip r:embed="rId14"/>
+                    <a:blip r:embed="rId15"/>
                     <a:stretch>
                       <a:fillRect/>
                     </a:stretch>
@@ -5781,7 +4962,6 @@
         <w:rPr>
           <w:rFonts w:asciiTheme="minorHAnsi" w:hAnsiTheme="minorHAnsi" w:cstheme="minorHAnsi"/>
         </w:rPr>
-        <w:lastRenderedPageBreak/>
         <w:t>Reflection:</w:t>
       </w:r>
     </w:p>
@@ -6156,6 +5336,7 @@
         <w:rPr>
           <w:rFonts w:asciiTheme="minorHAnsi" w:hAnsiTheme="minorHAnsi" w:cstheme="minorHAnsi"/>
         </w:rPr>
+        <w:lastRenderedPageBreak/>
         <w:t>Sample output</w:t>
       </w:r>
       <w:r>
@@ -6186,7 +5367,7 @@
                     <pic:cNvPicPr/>
                   </pic:nvPicPr>
                   <pic:blipFill>
-                    <a:blip r:embed="rId15"/>
+                    <a:blip r:embed="rId16"/>
                     <a:stretch>
                       <a:fillRect/>
                     </a:stretch>
@@ -6267,7 +5448,6 @@
           <w:sz w:val="28"/>
           <w:szCs w:val="28"/>
         </w:rPr>
-        <w:lastRenderedPageBreak/>
         <w:t>Exercise 5</w:t>
       </w:r>
     </w:p>
@@ -6653,6 +5833,7 @@
         <w:rPr>
           <w:lang w:val="en-US"/>
         </w:rPr>
+        <w:lastRenderedPageBreak/>
         <w:t xml:space="preserve">    4, 5, 7, 6</w:t>
       </w:r>
     </w:p>
@@ -6719,7 +5900,7 @@
                     <pic:cNvPicPr/>
                   </pic:nvPicPr>
                   <pic:blipFill>
-                    <a:blip r:embed="rId16"/>
+                    <a:blip r:embed="rId17"/>
                     <a:stretch>
                       <a:fillRect/>
                     </a:stretch>
@@ -6808,7 +5989,7 @@
 </file>
 
 <file path=word/numbering.xml><?xml version="1.0" encoding="utf-8"?>
-<w:numbering xmlns:wpc="http://schemas.microsoft.com/office/word/2010/wordprocessingCanvas" xmlns:cx="http://schemas.microsoft.com/office/drawing/2014/chartex" xmlns:cx1="http://schemas.microsoft.com/office/drawing/2015/9/8/chartex" xmlns:cx2="http://schemas.microsoft.com/office/drawing/2015/10/21/chartex" xmlns:cx3="http://schemas.microsoft.com/office/drawing/2016/5/9/chartex" xmlns:cx4="http://schemas.microsoft.com/office/drawing/2016/5/10/chartex" xmlns:cx5="http://schemas.microsoft.com/office/drawing/2016/5/11/chartex" xmlns:cx6="http://schemas.microsoft.com/office/drawing/2016/5/12/chartex" xmlns:cx7="http://schemas.microsoft.com/office/drawing/2016/5/13/chartex" xmlns:cx8="http://schemas.microsoft.com/office/drawing/2016/5/14/chartex" xmlns:mc="http://schemas.openxmlformats.org/markup-compatibility/2006" xmlns:aink="http://schemas.microsoft.com/office/drawing/2016/ink" xmlns:am3d="http://schemas.microsoft.com/office/drawing/2017/model3d" xmlns:o="urn:schemas-microsoft-com:office:office" xmlns:oel="http://schemas.microsoft.com/office/2019/extlst" xmlns:r="http://schemas.openxmlformats.org/officeDocument/2006/relationships" xmlns:m="http://schemas.openxmlformats.org/officeDocument/2006/math" xmlns:v="urn:schemas-microsoft-com:vml" xmlns:wp14="http://schemas.microsoft.com/office/word/2010/wordprocessingDrawing" xmlns:wp="http://schemas.openxmlformats.org/drawingml/2006/wordprocessingDrawing" xmlns:w10="urn:schemas-microsoft-com:office:word" xmlns:w="http://schemas.openxmlformats.org/wordprocessingml/2006/main" xmlns:w14="http://schemas.microsoft.com/office/word/2010/wordml" xmlns:w15="http://schemas.microsoft.com/office/word/2012/wordml" xmlns:w16cex="http://schemas.microsoft.com/office/word/2018/wordml/cex" xmlns:w16cid="http://schemas.microsoft.com/office/word/2016/wordml/cid" xmlns:w16="http://schemas.microsoft.com/office/word/2018/wordml" xmlns:w16sdtdh="http://schemas.microsoft.com/office/word/2020/wordml/sdtdatahash" xmlns:w16se="http://schemas.microsoft.com/office/word/2015/wordml/symex" xmlns:wpg="http://schemas.microsoft.com/office/word/2010/wordprocessingGroup" xmlns:wpi="http://schemas.microsoft.com/office/word/2010/wordprocessingInk" xmlns:wne="http://schemas.microsoft.com/office/word/2006/wordml" xmlns:wps="http://schemas.microsoft.com/office/word/2010/wordprocessingShape" mc:Ignorable="w14 w15 w16se w16cid w16 w16cex w16sdtdh wp14">
+<w:numbering xmlns:wpc="http://schemas.microsoft.com/office/word/2010/wordprocessingCanvas" xmlns:cx="http://schemas.microsoft.com/office/drawing/2014/chartex" xmlns:cx1="http://schemas.microsoft.com/office/drawing/2015/9/8/chartex" xmlns:cx2="http://schemas.microsoft.com/office/drawing/2015/10/21/chartex" xmlns:cx3="http://schemas.microsoft.com/office/drawing/2016/5/9/chartex" xmlns:cx4="http://schemas.microsoft.com/office/drawing/2016/5/10/chartex" xmlns:cx5="http://schemas.microsoft.com/office/drawing/2016/5/11/chartex" xmlns:cx6="http://schemas.microsoft.com/office/drawing/2016/5/12/chartex" xmlns:cx7="http://schemas.microsoft.com/office/drawing/2016/5/13/chartex" xmlns:cx8="http://schemas.microsoft.com/office/drawing/2016/5/14/chartex" xmlns:mc="http://schemas.openxmlformats.org/markup-compatibility/2006" xmlns:aink="http://schemas.microsoft.com/office/drawing/2016/ink" xmlns:am3d="http://schemas.microsoft.com/office/drawing/2017/model3d" xmlns:o="urn:schemas-microsoft-com:office:office" xmlns:oel="http://schemas.microsoft.com/office/2019/extlst" xmlns:r="http://schemas.openxmlformats.org/officeDocument/2006/relationships" xmlns:m="http://schemas.openxmlformats.org/officeDocument/2006/math" xmlns:v="urn:schemas-microsoft-com:vml" xmlns:wp14="http://schemas.microsoft.com/office/word/2010/wordprocessingDrawing" xmlns:wp="http://schemas.openxmlformats.org/drawingml/2006/wordprocessingDrawing" xmlns:w10="urn:schemas-microsoft-com:office:word" xmlns:w="http://schemas.openxmlformats.org/wordprocessingml/2006/main" xmlns:w14="http://schemas.microsoft.com/office/word/2010/wordml" xmlns:w15="http://schemas.microsoft.com/office/word/2012/wordml" xmlns:w16cex="http://schemas.microsoft.com/office/word/2018/wordml/cex" xmlns:w16cid="http://schemas.microsoft.com/office/word/2016/wordml/cid" xmlns:w16="http://schemas.microsoft.com/office/word/2018/wordml" xmlns:w16du="http://schemas.microsoft.com/office/word/2023/wordml/word16du" xmlns:w16sdtdh="http://schemas.microsoft.com/office/word/2020/wordml/sdtdatahash" xmlns:w16se="http://schemas.microsoft.com/office/word/2015/wordml/symex" xmlns:wpg="http://schemas.microsoft.com/office/word/2010/wordprocessingGroup" xmlns:wpi="http://schemas.microsoft.com/office/word/2010/wordprocessingInk" xmlns:wne="http://schemas.microsoft.com/office/word/2006/wordml" xmlns:wps="http://schemas.microsoft.com/office/word/2010/wordprocessingShape" mc:Ignorable="w14 w15 w16se w16cid w16 w16cex w16sdtdh w16du wp14">
   <w:abstractNum w:abstractNumId="0" w15:restartNumberingAfterBreak="0">
     <w:nsid w:val="26EC5BE6"/>
     <w:multiLevelType w:val="hybridMultilevel"/>
@@ -8070,7 +7251,7 @@
 </file>
 
 <file path=word/styles.xml><?xml version="1.0" encoding="utf-8"?>
-<w:styles xmlns:mc="http://schemas.openxmlformats.org/markup-compatibility/2006" xmlns:r="http://schemas.openxmlformats.org/officeDocument/2006/relationships" xmlns:w="http://schemas.openxmlformats.org/wordprocessingml/2006/main" xmlns:w14="http://schemas.microsoft.com/office/word/2010/wordml" xmlns:w15="http://schemas.microsoft.com/office/word/2012/wordml" xmlns:w16cex="http://schemas.microsoft.com/office/word/2018/wordml/cex" xmlns:w16cid="http://schemas.microsoft.com/office/word/2016/wordml/cid" xmlns:w16="http://schemas.microsoft.com/office/word/2018/wordml" xmlns:w16sdtdh="http://schemas.microsoft.com/office/word/2020/wordml/sdtdatahash" xmlns:w16se="http://schemas.microsoft.com/office/word/2015/wordml/symex" mc:Ignorable="w14 w15 w16se w16cid w16 w16cex w16sdtdh">
+<w:styles xmlns:mc="http://schemas.openxmlformats.org/markup-compatibility/2006" xmlns:r="http://schemas.openxmlformats.org/officeDocument/2006/relationships" xmlns:w="http://schemas.openxmlformats.org/wordprocessingml/2006/main" xmlns:w14="http://schemas.microsoft.com/office/word/2010/wordml" xmlns:w15="http://schemas.microsoft.com/office/word/2012/wordml" xmlns:w16cex="http://schemas.microsoft.com/office/word/2018/wordml/cex" xmlns:w16cid="http://schemas.microsoft.com/office/word/2016/wordml/cid" xmlns:w16="http://schemas.microsoft.com/office/word/2018/wordml" xmlns:w16du="http://schemas.microsoft.com/office/word/2023/wordml/word16du" xmlns:w16sdtdh="http://schemas.microsoft.com/office/word/2020/wordml/sdtdatahash" xmlns:w16se="http://schemas.microsoft.com/office/word/2015/wordml/symex" mc:Ignorable="w14 w15 w16se w16cid w16 w16cex w16sdtdh w16du">
   <w:docDefaults>
     <w:rPrDefault>
       <w:rPr>

</xml_diff>